<commit_message>
Corrected executable file names, changed google drive reference folders
</commit_message>
<xml_diff>
--- a/doc/Introduction to HTAP.docx
+++ b/doc/Introduction to HTAP.docx
@@ -9,6 +9,8 @@
       <w:r>
         <w:t>Introduction to HTAP</w:t>
       </w:r>
+      <w:bookmarkStart w:id="0" w:name="_GoBack"/>
+      <w:bookmarkEnd w:id="0"/>
     </w:p>
     <w:p>
       <w:pPr>
@@ -16,6 +18,9 @@
       </w:pPr>
       <w:r>
         <w:t>Batch run and optimization capabilities for HOT2000 V11.3</w:t>
+      </w:r>
+      <w:r>
+        <w:t xml:space="preserve"> – Version of Jan 15, 2018.</w:t>
       </w:r>
     </w:p>
     <w:p>
@@ -100,22 +105,35 @@
           <w:ilvl w:val="0"/>
           <w:numId w:val="1"/>
         </w:numPr>
-      </w:pPr>
-      <w:r>
-        <w:t>GitHub</w:t>
-      </w:r>
-      <w:r>
-        <w:t xml:space="preserve"> desktop: </w:t>
+        <w:rPr>
+          <w:lang w:val="fr-CA"/>
+        </w:rPr>
+      </w:pPr>
+      <w:r>
+        <w:rPr>
+          <w:lang w:val="fr-CA"/>
+        </w:rPr>
+        <w:t xml:space="preserve">Git: </w:t>
       </w:r>
       <w:hyperlink r:id="rId10" w:history="1">
         <w:r>
           <w:rPr>
             <w:rStyle w:val="Hyperlink"/>
+            <w:lang w:val="fr-CA"/>
           </w:rPr>
-          <w:t>https://desktop.github.com/</w:t>
+          <w:t>https://git-scm.com/downloads</w:t>
         </w:r>
       </w:hyperlink>
       <w:r>
+        <w:rPr>
+          <w:lang w:val="fr-CA"/>
+        </w:rPr>
+        <w:t xml:space="preserve"> </w:t>
+      </w:r>
+      <w:r>
+        <w:rPr>
+          <w:lang w:val="fr-CA"/>
+        </w:rPr>
         <w:t xml:space="preserve"> </w:t>
       </w:r>
     </w:p>
@@ -168,15 +186,7 @@
         </w:numPr>
       </w:pPr>
       <w:r>
-        <w:t xml:space="preserve">A data analysis program, such as </w:t>
-      </w:r>
-      <w:proofErr w:type="spellStart"/>
-      <w:r>
-        <w:t>Matlab</w:t>
-      </w:r>
-      <w:proofErr w:type="spellEnd"/>
-      <w:r>
-        <w:t xml:space="preserve">, tableau or excel. </w:t>
+        <w:t xml:space="preserve">A data analysis program, such as Matlab, tableau or excel. </w:t>
       </w:r>
     </w:p>
     <w:p>
@@ -229,13 +239,12 @@
       <w:r>
         <w:t xml:space="preserve"> To download HOT2000 v11.3, visit </w:t>
       </w:r>
-      <w:hyperlink r:id="rId12" w:tgtFrame="_blank" w:history="1">
+      <w:hyperlink r:id="rId12" w:history="1">
         <w:r>
           <w:rPr>
             <w:rStyle w:val="Hyperlink"/>
-            <w:bdr w:val="none" w:sz="0" w:space="0" w:color="auto" w:frame="1"/>
           </w:rPr>
-          <w:t>https://drive.google.com/open?id=0B739af025L-QSVY3YW15dEFkWG8</w:t>
+          <w:t>https://drive.google.com/drive/folders/1DY1Oae9-d9U8U-jxvRBB54EUM8Df8y-u</w:t>
         </w:r>
       </w:hyperlink>
       <w:r>
@@ -267,7 +276,16 @@
         </w:numPr>
       </w:pPr>
       <w:r>
-        <w:t>HOT2000 v11.3 Setup.exe - if you don't already have it</w:t>
+        <w:t>HOT2000 v11.3b90 Setup.exe</w:t>
+      </w:r>
+      <w:r>
+        <w:t xml:space="preserve"> (</w:t>
+      </w:r>
+      <w:r>
+        <w:t>if you don't already have it</w:t>
+      </w:r>
+      <w:r>
+        <w:t>)</w:t>
       </w:r>
     </w:p>
     <w:p>
@@ -279,21 +297,42 @@
         </w:numPr>
       </w:pPr>
       <w:r>
-        <w:t>HOT2000 v11.3 Setup(CliModeOn</w:t>
-      </w:r>
-      <w:r>
-        <w:t>ly).exe  - When prompted, set t</w:t>
-      </w:r>
-      <w:r>
+        <w:t>HOT2000-CLI v11.3b90 Setup.exe</w:t>
+      </w:r>
+      <w:r>
+        <w:t xml:space="preserve"> </w:t>
+      </w:r>
+      <w:r>
+        <w:t xml:space="preserve">- </w:t>
+      </w:r>
+      <w:r>
+        <w:rPr>
+          <w:b/>
+        </w:rPr>
+        <w:t>When prompted, set t</w:t>
+      </w:r>
+      <w:r>
+        <w:rPr>
+          <w:b/>
+        </w:rPr>
         <w:t>h</w:t>
       </w:r>
       <w:r>
+        <w:rPr>
+          <w:b/>
+        </w:rPr>
         <w:t>e</w:t>
       </w:r>
       <w:r>
+        <w:rPr>
+          <w:b/>
+        </w:rPr>
         <w:t xml:space="preserve"> destination location to C:\H2K-CLI-Min (as below)</w:t>
       </w:r>
       <w:r>
+        <w:rPr>
+          <w:b/>
+        </w:rPr>
         <w:br/>
       </w:r>
       <w:r>
@@ -473,15 +512,7 @@
         <w:t>command</w:t>
       </w:r>
       <w:r>
-        <w:t xml:space="preserve"> from location </w:t>
-      </w:r>
-      <w:proofErr w:type="gramStart"/>
-      <w:r>
-        <w:t>C:</w:t>
-      </w:r>
-      <w:proofErr w:type="gramEnd"/>
-      <w:r>
-        <w:t>\&gt;</w:t>
+        <w:t xml:space="preserve"> from location C:\&gt;</w:t>
       </w:r>
     </w:p>
     <w:p>
@@ -958,15 +989,7 @@
         <w:t>C:\HTAP</w:t>
       </w:r>
       <w:r>
-        <w:t xml:space="preserve"> directory – abridged output appears </w:t>
-      </w:r>
-      <w:proofErr w:type="gramStart"/>
-      <w:r>
-        <w:t>below</w:t>
-      </w:r>
-      <w:proofErr w:type="gramEnd"/>
-      <w:r>
-        <w:t xml:space="preserve">. </w:t>
+        <w:t xml:space="preserve"> directory – abridged output appears below. </w:t>
       </w:r>
     </w:p>
     <w:p>
@@ -1744,15 +1767,7 @@
         <w:t xml:space="preserve"> model</w:t>
       </w:r>
       <w:r>
-        <w:t xml:space="preserve"> that </w:t>
-      </w:r>
-      <w:proofErr w:type="gramStart"/>
-      <w:r>
-        <w:t>can be manipulated</w:t>
-      </w:r>
-      <w:proofErr w:type="gramEnd"/>
-      <w:r>
-        <w:t xml:space="preserve"> via HTAP, and the valid values that they can be set to. </w:t>
+        <w:t xml:space="preserve"> that can be manipulated via HTAP, and the valid values that they can be set to. </w:t>
       </w:r>
       <w:r>
         <w:t xml:space="preserve">It also contains cost data for upgrade specifications. </w:t>
@@ -1782,15 +1797,7 @@
         <w:t xml:space="preserve"> </w:t>
       </w:r>
       <w:r>
-        <w:t xml:space="preserve">defines the values that each HOT2000 parameter </w:t>
-      </w:r>
-      <w:proofErr w:type="gramStart"/>
-      <w:r>
-        <w:t>should be set</w:t>
-      </w:r>
-      <w:proofErr w:type="gramEnd"/>
-      <w:r>
-        <w:t xml:space="preserve"> to in the current simulation.</w:t>
+        <w:t>defines the values that each HOT2000 parameter should be set to in the current simulation.</w:t>
       </w:r>
     </w:p>
     <w:p>
@@ -2159,14 +2166,23 @@
     <w:p>
       <w:pPr>
         <w:pStyle w:val="Code"/>
-      </w:pPr>
-      <w:r>
+        <w:rPr>
+          <w:lang w:val="fr-CA"/>
+        </w:rPr>
+      </w:pPr>
+      <w:r>
+        <w:rPr>
+          <w:lang w:val="fr-CA"/>
+        </w:rPr>
         <w:t>*option:NA:cost:total  = 0</w:t>
       </w:r>
     </w:p>
     <w:p>
       <w:pPr>
         <w:pStyle w:val="Code"/>
+        <w:rPr>
+          <w:lang w:val="fr-CA"/>
+        </w:rPr>
       </w:pPr>
     </w:p>
     <w:p>
@@ -2454,19 +2470,11 @@
         <w:t>alphanumeric</w:t>
       </w:r>
       <w:r>
-        <w:t xml:space="preserve"> input that </w:t>
-      </w:r>
-      <w:proofErr w:type="gramStart"/>
-      <w:r>
-        <w:t xml:space="preserve">must be </w:t>
+        <w:t xml:space="preserve"> input that must be </w:t>
       </w:r>
       <w:r>
         <w:lastRenderedPageBreak/>
-        <w:t>substituted</w:t>
-      </w:r>
-      <w:proofErr w:type="gramEnd"/>
-      <w:r>
-        <w:t xml:space="preserve"> within the .h2k file. For example, the inverter efficiency will be set to 90% for the MonoSI-10kW case in the snippet above. </w:t>
+        <w:t xml:space="preserve">substituted within the .h2k file. For example, the inverter efficiency will be set to 90% for the MonoSI-10kW case in the snippet above. </w:t>
       </w:r>
     </w:p>
     <w:p>
@@ -2474,74 +2482,50 @@
         <w:rPr>
           <w:highlight w:val="yellow"/>
         </w:rPr>
-        <w:t xml:space="preserve">TODO: Table defining all HTAP options to </w:t>
-      </w:r>
-      <w:proofErr w:type="gramStart"/>
+        <w:t>TODO: Table defining all HTAP options to be inserted here.</w:t>
+      </w:r>
+      <w:r>
+        <w:t xml:space="preserve"> </w:t>
+      </w:r>
+    </w:p>
+    <w:p>
       <w:r>
         <w:rPr>
           <w:highlight w:val="yellow"/>
         </w:rPr>
-        <w:t>be inserted</w:t>
-      </w:r>
-      <w:proofErr w:type="gramEnd"/>
-      <w:r>
-        <w:rPr>
-          <w:highlight w:val="yellow"/>
-        </w:rPr>
-        <w:t xml:space="preserve"> here.</w:t>
-      </w:r>
-      <w:r>
+        <w:t>TODO: Add note on costing .</w:t>
+      </w:r>
+    </w:p>
+    <w:p>
+      <w:pPr>
+        <w:pStyle w:val="Heading2"/>
+      </w:pPr>
+      <w:r>
+        <w:t xml:space="preserve">The HOT2000.choice file </w:t>
+      </w:r>
+    </w:p>
+    <w:p>
+      <w:r>
+        <w:t xml:space="preserve">The .choice file contains a token-value list that defines the option that HTAP should use for each attribute.  The syntax for each is </w:t>
+      </w:r>
+      <w:r>
+        <w:rPr>
+          <w:rStyle w:val="CodeSnip"/>
+        </w:rPr>
+        <w:t>TOKEN</w:t>
+      </w:r>
+      <w:r>
+        <w:rPr>
+          <w:rStyle w:val="CodeSnip"/>
+        </w:rPr>
         <w:t xml:space="preserve"> </w:t>
       </w:r>
-    </w:p>
-    <w:p>
-      <w:r>
-        <w:rPr>
-          <w:highlight w:val="yellow"/>
-        </w:rPr>
-        <w:t xml:space="preserve">TODO: Add note on </w:t>
-      </w:r>
-      <w:proofErr w:type="gramStart"/>
-      <w:r>
-        <w:rPr>
-          <w:highlight w:val="yellow"/>
-        </w:rPr>
-        <w:t>costing .</w:t>
-      </w:r>
-      <w:proofErr w:type="gramEnd"/>
-    </w:p>
-    <w:p>
-      <w:pPr>
-        <w:pStyle w:val="Heading2"/>
-      </w:pPr>
-      <w:r>
-        <w:t xml:space="preserve">The HOT2000.choice file </w:t>
-      </w:r>
-    </w:p>
-    <w:p>
-      <w:r>
-        <w:t xml:space="preserve">The .choice file contains a token-value list that defines the option that HTAP should use for each attribute.  The syntax for each is </w:t>
-      </w:r>
-      <w:proofErr w:type="gramStart"/>
       <w:r>
         <w:rPr>
           <w:rStyle w:val="CodeSnip"/>
         </w:rPr>
-        <w:t>TOKEN</w:t>
-      </w:r>
-      <w:r>
-        <w:rPr>
-          <w:rStyle w:val="CodeSnip"/>
-        </w:rPr>
-        <w:t xml:space="preserve"> </w:t>
-      </w:r>
-      <w:r>
-        <w:rPr>
-          <w:rStyle w:val="CodeSnip"/>
-        </w:rPr>
         <w:t>:</w:t>
       </w:r>
-      <w:proofErr w:type="gramEnd"/>
       <w:r>
         <w:rPr>
           <w:rStyle w:val="CodeSnip"/>
@@ -2605,15 +2589,7 @@
     </w:p>
     <w:p>
       <w:r>
-        <w:t xml:space="preserve">An example .choice file follows. In this example, the .choice file instructs HTAP to replace the heating system with a cold-climate air source heat pump, the DHW system with a heat pump water heater, and to add a drain-water heat recovery device. All other inputs </w:t>
-      </w:r>
-      <w:proofErr w:type="gramStart"/>
-      <w:r>
-        <w:t>are left</w:t>
-      </w:r>
-      <w:proofErr w:type="gramEnd"/>
-      <w:r>
-        <w:t xml:space="preserve"> unchanged. </w:t>
+        <w:t xml:space="preserve">An example .choice file follows. In this example, the .choice file instructs HTAP to replace the heating system with a cold-climate air source heat pump, the DHW system with a heat pump water heater, and to add a drain-water heat recovery device. All other inputs are left unchanged. </w:t>
       </w:r>
     </w:p>
     <w:p>
@@ -3203,15 +3179,7 @@
         <w:t>When executed, Substiture-h2k.rb will perform the requested changes</w:t>
       </w:r>
       <w:r>
-        <w:t xml:space="preserve"> on the .h2k file, invoke HOT2000 and collect the results. Summary results </w:t>
-      </w:r>
-      <w:proofErr w:type="gramStart"/>
-      <w:r>
-        <w:t>are reported</w:t>
-      </w:r>
-      <w:proofErr w:type="gramEnd"/>
-      <w:r>
-        <w:t xml:space="preserve"> to screen, as shown in the following excerpt:</w:t>
+        <w:t xml:space="preserve"> on the .h2k file, invoke HOT2000 and collect the results. Summary results are reported to screen, as shown in the following excerpt:</w:t>
       </w:r>
     </w:p>
     <w:p>
@@ -3831,15 +3799,7 @@
         </w:r>
       </w:hyperlink>
       <w:r>
-        <w:t xml:space="preserve">.  Most of the HTAP’s optimization workflow uses standard GenOpt input files and features — these </w:t>
-      </w:r>
-      <w:proofErr w:type="gramStart"/>
-      <w:r>
-        <w:t>are documented</w:t>
-      </w:r>
-      <w:proofErr w:type="gramEnd"/>
-      <w:r>
-        <w:t xml:space="preserve"> here: </w:t>
+        <w:t xml:space="preserve">.  Most of the HTAP’s optimization workflow uses standard GenOpt input files and features — these are documented here: </w:t>
       </w:r>
       <w:hyperlink r:id="rId16" w:history="1">
         <w:r>
@@ -3915,35 +3875,7 @@
         <w:rPr>
           <w:rStyle w:val="CodeSnipRED"/>
         </w:rPr>
-        <w:t>-</w:t>
-      </w:r>
-      <w:proofErr w:type="spellStart"/>
-      <w:r>
-        <w:rPr>
-          <w:rStyle w:val="CodeSnipRED"/>
-        </w:rPr>
-        <w:t>classpath</w:t>
-      </w:r>
-      <w:proofErr w:type="spellEnd"/>
-      <w:r>
-        <w:rPr>
-          <w:rStyle w:val="CodeSnipRED"/>
-        </w:rPr>
-        <w:t xml:space="preserve"> "C:\Program Files\</w:t>
-      </w:r>
-      <w:proofErr w:type="spellStart"/>
-      <w:r>
-        <w:rPr>
-          <w:rStyle w:val="CodeSnipRED"/>
-        </w:rPr>
-        <w:t>genopt</w:t>
-      </w:r>
-      <w:proofErr w:type="spellEnd"/>
-      <w:r>
-        <w:rPr>
-          <w:rStyle w:val="CodeSnipRED"/>
-        </w:rPr>
-        <w:t>\genopt.jar"</w:t>
+        <w:t>-classpath "C:\Program Files\genopt\genopt.jar"</w:t>
       </w:r>
       <w:r>
         <w:rPr>
@@ -3966,30 +3898,14 @@
       <w:r>
         <w:t xml:space="preserve">The text </w:t>
       </w:r>
-      <w:proofErr w:type="spellStart"/>
       <w:r>
         <w:rPr>
           <w:color w:val="FF0000"/>
         </w:rPr>
-        <w:t>genopt.GenOpt</w:t>
-      </w:r>
-      <w:proofErr w:type="spellEnd"/>
-      <w:r>
-        <w:rPr>
-          <w:color w:val="FF0000"/>
-        </w:rPr>
-        <w:t xml:space="preserve"> </w:t>
-      </w:r>
-      <w:r>
-        <w:t xml:space="preserve">refers to the </w:t>
-      </w:r>
-      <w:proofErr w:type="spellStart"/>
-      <w:r>
-        <w:t>genopt</w:t>
-      </w:r>
-      <w:proofErr w:type="spellEnd"/>
-      <w:r>
-        <w:t xml:space="preserve"> class that java will load</w:t>
+        <w:t xml:space="preserve">genopt.GenOpt </w:t>
+      </w:r>
+      <w:r>
+        <w:t>refers to the genopt class that java will load</w:t>
       </w:r>
     </w:p>
     <w:p>
@@ -4013,23 +3929,7 @@
         <w:t xml:space="preserve"> </w:t>
       </w:r>
       <w:r>
-        <w:t xml:space="preserve">refers to the </w:t>
-      </w:r>
-      <w:proofErr w:type="spellStart"/>
-      <w:r>
-        <w:t>Genopt</w:t>
-      </w:r>
-      <w:proofErr w:type="spellEnd"/>
-      <w:r>
-        <w:t xml:space="preserve"> initialization file, which instructs GenOpt on where to find other key input files, how to invoke the substiture-h2k.rb </w:t>
-      </w:r>
-      <w:proofErr w:type="gramStart"/>
-      <w:r>
-        <w:t>script ,</w:t>
-      </w:r>
-      <w:proofErr w:type="gramEnd"/>
-      <w:r>
-        <w:t xml:space="preserve"> and how to parse substiture-h2k.rb </w:t>
+        <w:t xml:space="preserve">refers to the Genopt initialization file, which instructs GenOpt on where to find other key input files, how to invoke the substiture-h2k.rb script , and how to parse substiture-h2k.rb </w:t>
       </w:r>
       <w:r>
         <w:t>output.</w:t>
@@ -4069,48 +3969,22 @@
         <w:t>.</w:t>
       </w:r>
       <w:r>
-        <w:t>GO-</w:t>
-      </w:r>
-      <w:proofErr w:type="spellStart"/>
-      <w:r>
-        <w:t>ini</w:t>
-      </w:r>
-      <w:proofErr w:type="spellEnd"/>
-      <w:r>
-        <w:t>) file</w:t>
-      </w:r>
-    </w:p>
-    <w:p>
-      <w:r>
-        <w:t>The .GO-</w:t>
-      </w:r>
-      <w:proofErr w:type="spellStart"/>
-      <w:r>
-        <w:t>ini</w:t>
-      </w:r>
-      <w:proofErr w:type="spellEnd"/>
-      <w:r>
-        <w:t xml:space="preserve"> file provides information that GenOpt needs to locate other input files, to start the substitute-h2k.rb script, and to parse the output. Generally, users will leave </w:t>
-      </w:r>
-      <w:r>
-        <w:t xml:space="preserve">most of these inputs unchanged. </w:t>
-      </w:r>
-      <w:proofErr w:type="gramStart"/>
-      <w:r>
-        <w:t>But</w:t>
-      </w:r>
-      <w:proofErr w:type="gramEnd"/>
-      <w:r>
-        <w:t xml:space="preserve"> two parts of this file are commonly edited – the </w:t>
-      </w:r>
-      <w:proofErr w:type="spellStart"/>
+        <w:t>GO-ini) file</w:t>
+      </w:r>
+    </w:p>
+    <w:p>
+      <w:r>
+        <w:t xml:space="preserve">The .GO-ini file provides information that GenOpt needs to locate other input files, to start the substitute-h2k.rb script, and to parse the output. Generally, users will leave </w:t>
+      </w:r>
+      <w:r>
+        <w:t xml:space="preserve">most of these inputs unchanged. But two parts of this file are commonly edited – the </w:t>
+      </w:r>
       <w:r>
         <w:rPr>
           <w:rStyle w:val="CodeSnip"/>
         </w:rPr>
         <w:t>CallParameter</w:t>
       </w:r>
-      <w:proofErr w:type="spellEnd"/>
       <w:r>
         <w:t xml:space="preserve"> and the </w:t>
       </w:r>
@@ -4128,24 +4002,17 @@
       <w:r>
         <w:t xml:space="preserve">The </w:t>
       </w:r>
-      <w:proofErr w:type="spellStart"/>
       <w:r>
         <w:rPr>
           <w:rStyle w:val="CodeSnip"/>
         </w:rPr>
         <w:t>CallParameter</w:t>
       </w:r>
-      <w:proofErr w:type="spellEnd"/>
       <w:r>
         <w:t xml:space="preserve"> section defines the command-line arguments that </w:t>
       </w:r>
-      <w:proofErr w:type="gramStart"/>
-      <w:r>
-        <w:t>should be passed</w:t>
-      </w:r>
-      <w:proofErr w:type="gramEnd"/>
-      <w:r>
-        <w:t xml:space="preserve"> </w:t>
+      <w:r>
+        <w:t xml:space="preserve">should be passed </w:t>
       </w:r>
       <w:r>
         <w:t>to substitute-h2k.rb:</w:t>
@@ -4219,23 +4086,7 @@
         <w:t xml:space="preserve">suffix </w:t>
       </w:r>
       <w:r>
-        <w:t xml:space="preserve">command includes the name and path of the options file to </w:t>
-      </w:r>
-      <w:proofErr w:type="gramStart"/>
-      <w:r>
-        <w:t>be used</w:t>
-      </w:r>
-      <w:proofErr w:type="gramEnd"/>
-      <w:r>
-        <w:t xml:space="preserve"> (here HOT2000.options). If a different options file is to be </w:t>
-      </w:r>
-      <w:proofErr w:type="gramStart"/>
-      <w:r>
-        <w:t>used</w:t>
-      </w:r>
-      <w:proofErr w:type="gramEnd"/>
-      <w:r>
-        <w:t xml:space="preserve"> with updated performance or cost data, this path should be adjusted accordingly. </w:t>
+        <w:t xml:space="preserve">command includes the name and path of the options file to be used (here HOT2000.options). If a different options file is to be used with updated performance or cost data, this path should be adjusted accordingly. </w:t>
       </w:r>
     </w:p>
     <w:p>
@@ -4344,15 +4195,7 @@
     </w:p>
     <w:p>
       <w:r>
-        <w:t xml:space="preserve">Users may define different command files for specific analysis tasks; this path and file name </w:t>
-      </w:r>
-      <w:proofErr w:type="gramStart"/>
-      <w:r>
-        <w:t>should be updated</w:t>
-      </w:r>
-      <w:proofErr w:type="gramEnd"/>
-      <w:r>
-        <w:t xml:space="preserve"> accordingly.</w:t>
+        <w:t>Users may define different command files for specific analysis tasks; this path and file name should be updated accordingly.</w:t>
       </w:r>
     </w:p>
     <w:p>
@@ -4360,36 +4203,12 @@
         <w:pStyle w:val="Heading2"/>
       </w:pPr>
       <w:r>
-        <w:t xml:space="preserve">The </w:t>
-      </w:r>
-      <w:proofErr w:type="gramStart"/>
-      <w:r>
-        <w:t>command  (</w:t>
-      </w:r>
-      <w:proofErr w:type="gramEnd"/>
-      <w:r>
-        <w:t>.GO-</w:t>
-      </w:r>
-      <w:proofErr w:type="spellStart"/>
-      <w:r>
-        <w:t>cmd</w:t>
-      </w:r>
-      <w:proofErr w:type="spellEnd"/>
-      <w:r>
-        <w:t>) file</w:t>
-      </w:r>
-    </w:p>
-    <w:p>
-      <w:r>
-        <w:t xml:space="preserve">The command file defines how each attribute </w:t>
-      </w:r>
-      <w:proofErr w:type="gramStart"/>
-      <w:r>
-        <w:t>should be varied</w:t>
-      </w:r>
-      <w:proofErr w:type="gramEnd"/>
-      <w:r>
-        <w:t xml:space="preserve"> during a GenOpt </w:t>
+        <w:t>The command  (.GO-cmd) file</w:t>
+      </w:r>
+    </w:p>
+    <w:p>
+      <w:r>
+        <w:t xml:space="preserve">The command file defines how each attribute should be varied during a GenOpt </w:t>
       </w:r>
       <w:r>
         <w:t>batch run, and the strategy that should be used to examine the solution space. The following is an excerpt of the vary section:</w:t>
@@ -4651,15 +4470,7 @@
     </w:p>
     <w:p>
       <w:r>
-        <w:t xml:space="preserve">In this example, the command file instructs GenOpt to alternate the location between Abbotsford and Prince George, and the air-tightness between values of 2.5, 1.75. 1.5 </w:t>
-      </w:r>
-      <w:proofErr w:type="gramStart"/>
-      <w:r>
-        <w:t>and</w:t>
-      </w:r>
-      <w:proofErr w:type="gramEnd"/>
-      <w:r>
-        <w:t xml:space="preserve"> 1.25 ACH. </w:t>
+        <w:t xml:space="preserve">In this example, the command file instructs GenOpt to alternate the location between Abbotsford and Prince George, and the air-tightness between values of 2.5, 1.75. 1.5 and 1.25 ACH. </w:t>
       </w:r>
     </w:p>
     <w:p>
@@ -4732,15 +4543,7 @@
     </w:p>
     <w:p>
       <w:r>
-        <w:t xml:space="preserve">These algorithms </w:t>
-      </w:r>
-      <w:proofErr w:type="gramStart"/>
-      <w:r>
-        <w:t>are specified</w:t>
-      </w:r>
-      <w:proofErr w:type="gramEnd"/>
-      <w:r>
-        <w:t xml:space="preserve"> in the </w:t>
+        <w:t xml:space="preserve">These algorithms are specified in the </w:t>
       </w:r>
       <w:r>
         <w:rPr>
@@ -4842,26 +4645,10 @@
         <w:t xml:space="preserve"> (PSOIW)</w:t>
       </w:r>
       <w:r>
-        <w:t xml:space="preserve"> is compatible with the </w:t>
-      </w:r>
-      <w:proofErr w:type="gramStart"/>
-      <w:r>
-        <w:t>fully discrete</w:t>
-      </w:r>
-      <w:proofErr w:type="gramEnd"/>
-      <w:r>
-        <w:t xml:space="preserve"> approac</w:t>
-      </w:r>
-      <w:r>
-        <w:t xml:space="preserve">h used in HTAP. That algorithm </w:t>
-      </w:r>
-      <w:proofErr w:type="gramStart"/>
-      <w:r>
-        <w:t>is defined</w:t>
-      </w:r>
-      <w:proofErr w:type="gramEnd"/>
-      <w:r>
-        <w:t xml:space="preserve"> as follows:</w:t>
+        <w:t xml:space="preserve"> is compatible with the fully discrete approac</w:t>
+      </w:r>
+      <w:r>
+        <w:t>h used in HTAP. That algorithm is defined as follows:</w:t>
       </w:r>
     </w:p>
     <w:p>
@@ -5591,21 +5378,14 @@
       </w:r>
     </w:p>
     <w:p>
-      <w:proofErr w:type="gramStart"/>
-      <w:r>
-        <w:t>recover-results.rb</w:t>
-      </w:r>
-      <w:proofErr w:type="gramEnd"/>
-      <w:r>
-        <w:t xml:space="preserve"> will produce a file called CloudResultsAllData.csv, which contains the GenOpt output. </w:t>
+      <w:r>
+        <w:t xml:space="preserve">recover-results.rb will produce a file called CloudResultsAllData.csv, which contains the GenOpt output. </w:t>
       </w:r>
     </w:p>
     <w:p>
       <w:pPr>
         <w:pStyle w:val="Heading1"/>
       </w:pPr>
-      <w:bookmarkStart w:id="0" w:name="_GoBack"/>
-      <w:bookmarkEnd w:id="0"/>
       <w:r>
         <w:t>Troubleshooting</w:t>
       </w:r>
@@ -5621,22 +5401,14 @@
         <w:rPr>
           <w:highlight w:val="yellow"/>
         </w:rPr>
-        <w:t xml:space="preserve">Write this </w:t>
-      </w:r>
-      <w:proofErr w:type="gramStart"/>
+        <w:t>Write this section</w:t>
+      </w:r>
       <w:r>
         <w:rPr>
           <w:highlight w:val="yellow"/>
         </w:rPr>
-        <w:t>section</w:t>
-      </w:r>
-      <w:r>
-        <w:rPr>
-          <w:highlight w:val="yellow"/>
-        </w:rPr>
         <w:t xml:space="preserve"> .</w:t>
       </w:r>
-      <w:proofErr w:type="gramEnd"/>
     </w:p>
     <w:p/>
     <w:p/>
@@ -5853,11 +5625,9 @@
               <w:pStyle w:val="ListParagraph"/>
               <w:ind w:left="0"/>
             </w:pPr>
-            <w:proofErr w:type="spellStart"/>
             <w:r>
               <w:t>GenerateChoiceFiles</w:t>
             </w:r>
-            <w:proofErr w:type="spellEnd"/>
           </w:p>
         </w:tc>
         <w:tc>
@@ -5870,15 +5640,7 @@
               <w:ind w:left="0"/>
             </w:pPr>
             <w:r>
-              <w:t xml:space="preserve">Contains a </w:t>
-            </w:r>
-            <w:proofErr w:type="spellStart"/>
-            <w:r>
-              <w:t>perl</w:t>
-            </w:r>
-            <w:proofErr w:type="spellEnd"/>
-            <w:r>
-              <w:t xml:space="preserve"> script</w:t>
+              <w:t>Contains a perl script</w:t>
             </w:r>
             <w:r>
               <w:rPr>
@@ -5916,19 +5678,9 @@
               <w:pStyle w:val="ListParagraph"/>
               <w:ind w:left="0"/>
             </w:pPr>
-            <w:proofErr w:type="spellStart"/>
             <w:r>
-              <w:t>Genopt</w:t>
+              <w:t>Genopt-GENERIC-CONFIG.GO-config</w:t>
             </w:r>
-            <w:proofErr w:type="spellEnd"/>
-            <w:r>
-              <w:t>-GENERIC-CONFIG.GO-</w:t>
-            </w:r>
-            <w:proofErr w:type="spellStart"/>
-            <w:r>
-              <w:t>config</w:t>
-            </w:r>
-            <w:proofErr w:type="spellEnd"/>
           </w:p>
         </w:tc>
         <w:tc>
@@ -6147,13 +5899,8 @@
               <w:ind w:left="0"/>
             </w:pPr>
             <w:r>
-              <w:t>HTAP-</w:t>
+              <w:t>HTAP-Template.choices</w:t>
             </w:r>
-            <w:proofErr w:type="spellStart"/>
-            <w:r>
-              <w:t>Template.choices</w:t>
-            </w:r>
-            <w:proofErr w:type="spellEnd"/>
           </w:p>
         </w:tc>
         <w:tc>
@@ -6166,15 +5913,7 @@
               <w:ind w:left="0"/>
             </w:pPr>
             <w:r>
-              <w:t xml:space="preserve">Template used to by GenOpt to generate files that </w:t>
-            </w:r>
-            <w:proofErr w:type="gramStart"/>
-            <w:r>
-              <w:t>can be read</w:t>
-            </w:r>
-            <w:proofErr w:type="gramEnd"/>
-            <w:r>
-              <w:t xml:space="preserve"> by HTAP.</w:t>
+              <w:t>Template used to by GenOpt to generate files that can be read by HTAP.</w:t>
             </w:r>
           </w:p>
         </w:tc>
@@ -6204,13 +5943,8 @@
               <w:ind w:left="0"/>
             </w:pPr>
             <w:r>
-              <w:t>HTAP-Template-</w:t>
+              <w:t>HTAP-Template-MakeChoices.choices</w:t>
             </w:r>
-            <w:proofErr w:type="spellStart"/>
-            <w:r>
-              <w:t>MakeChoices.choices</w:t>
-            </w:r>
-            <w:proofErr w:type="spellEnd"/>
           </w:p>
         </w:tc>
         <w:tc>
@@ -6352,13 +6086,8 @@
               <w:ind w:left="0"/>
             </w:pPr>
             <w:r>
-              <w:t>start-</w:t>
+              <w:t>start-substitute.rb</w:t>
             </w:r>
-            <w:proofErr w:type="spellStart"/>
-            <w:r>
-              <w:t>substitute.rb</w:t>
-            </w:r>
-            <w:proofErr w:type="spellEnd"/>
           </w:p>
         </w:tc>
         <w:tc>
@@ -6522,15 +6251,7 @@
         <w:footnoteRef/>
       </w:r>
       <w:r>
-        <w:t xml:space="preserve"> These </w:t>
-      </w:r>
-      <w:proofErr w:type="gramStart"/>
-      <w:r>
-        <w:t>may be implemented</w:t>
-      </w:r>
-      <w:proofErr w:type="gramEnd"/>
-      <w:r>
-        <w:t xml:space="preserve"> as a separate git submodule in the future.</w:t>
+        <w:t xml:space="preserve"> These may be implemented as a separate git submodule in the future.</w:t>
       </w:r>
     </w:p>
   </w:footnote>
@@ -6546,15 +6267,7 @@
         <w:footnoteRef/>
       </w:r>
       <w:r>
-        <w:t xml:space="preserve"> Future work will re-write this </w:t>
-      </w:r>
-      <w:proofErr w:type="spellStart"/>
-      <w:r>
-        <w:t>perl</w:t>
-      </w:r>
-      <w:proofErr w:type="spellEnd"/>
-      <w:r>
-        <w:t xml:space="preserve"> script in ruby.</w:t>
+        <w:t xml:space="preserve"> Future work will re-write this perl script in ruby.</w:t>
       </w:r>
     </w:p>
   </w:footnote>
@@ -9208,7 +8921,7 @@
 </file>
 
 <file path=customXml/itemProps1.xml><?xml version="1.0" encoding="utf-8"?>
-<ds:datastoreItem xmlns:ds="http://schemas.openxmlformats.org/officeDocument/2006/customXml" ds:itemID="{421A4F10-BD69-419C-A874-66A960E16A92}">
+<ds:datastoreItem xmlns:ds="http://schemas.openxmlformats.org/officeDocument/2006/customXml" ds:itemID="{DB550B4D-ADB1-4F14-9086-BCBFF142F793}">
   <ds:schemaRefs>
     <ds:schemaRef ds:uri="http://schemas.openxmlformats.org/officeDocument/2006/bibliography"/>
   </ds:schemaRefs>

</xml_diff>

<commit_message>
Partial changes to update documenetation for use without GenOpt
</commit_message>
<xml_diff>
--- a/doc/Introduction to HTAP.docx
+++ b/doc/Introduction to HTAP.docx
@@ -36,59 +36,6 @@
       <w:r>
         <w:t>.</w:t>
       </w:r>
-    </w:p>
-    <w:p>
-      <w:pPr>
-        <w:pStyle w:val="ListParagraph"/>
-        <w:numPr>
-          <w:ilvl w:val="0"/>
-          <w:numId w:val="1"/>
-        </w:numPr>
-        <w:rPr>
-          <w:del w:id="0" w:author="Ferguson, Alex" w:date="2018-02-02T15:44:00Z"/>
-          <w:lang w:val="fr-CA"/>
-        </w:rPr>
-      </w:pPr>
-      <w:del w:id="1" w:author="Ferguson, Alex" w:date="2018-02-02T15:44:00Z">
-        <w:r>
-          <w:rPr>
-            <w:lang w:val="fr-CA"/>
-          </w:rPr>
-          <w:delText xml:space="preserve">Java: </w:delText>
-        </w:r>
-        <w:r>
-          <w:fldChar w:fldCharType="begin"/>
-        </w:r>
-        <w:r>
-          <w:rPr>
-            <w:lang w:val="fr-CA"/>
-          </w:rPr>
-          <w:delInstrText xml:space="preserve"> HYPERLINK "https://java.com/en/download/" </w:delInstrText>
-        </w:r>
-        <w:r>
-          <w:fldChar w:fldCharType="separate"/>
-        </w:r>
-        <w:r>
-          <w:rPr>
-            <w:rStyle w:val="Hyperlink"/>
-            <w:lang w:val="fr-CA"/>
-          </w:rPr>
-          <w:delText>https://java.com/en/download/</w:delText>
-        </w:r>
-        <w:r>
-          <w:rPr>
-            <w:rStyle w:val="Hyperlink"/>
-            <w:lang w:val="fr-CA"/>
-          </w:rPr>
-          <w:fldChar w:fldCharType="end"/>
-        </w:r>
-        <w:r>
-          <w:rPr>
-            <w:lang w:val="fr-CA"/>
-          </w:rPr>
-          <w:delText xml:space="preserve"> </w:delText>
-        </w:r>
-      </w:del>
     </w:p>
     <w:p>
       <w:pPr>
@@ -156,52 +103,18 @@
       </w:r>
     </w:p>
     <w:p>
-      <w:pPr>
-        <w:pStyle w:val="ListParagraph"/>
-        <w:numPr>
-          <w:ilvl w:val="0"/>
-          <w:numId w:val="1"/>
-        </w:numPr>
-        <w:rPr>
-          <w:del w:id="2" w:author="Ferguson, Alex" w:date="2018-02-02T15:44:00Z"/>
-        </w:rPr>
-      </w:pPr>
-      <w:ins w:id="3" w:author="Ferguson, Alex" w:date="2018-02-02T15:44:00Z">
-        <w:r>
-          <w:br/>
-        </w:r>
-      </w:ins>
-      <w:del w:id="4" w:author="Ferguson, Alex" w:date="2018-02-02T15:44:00Z">
-        <w:r>
-          <w:delText xml:space="preserve">GenOpt: </w:delText>
-        </w:r>
-        <w:r>
-          <w:fldChar w:fldCharType="begin"/>
-        </w:r>
-        <w:r>
-          <w:delInstrText xml:space="preserve"> HYPERLINK "https://simulationresearch.lbl.gov/GO/" </w:delInstrText>
-        </w:r>
-        <w:r>
-          <w:fldChar w:fldCharType="separate"/>
-        </w:r>
-        <w:r>
-          <w:rPr>
-            <w:rStyle w:val="Hyperlink"/>
-          </w:rPr>
-          <w:delText>https://simulationresearch.lbl.gov/GO/</w:delText>
-        </w:r>
-        <w:r>
-          <w:rPr>
-            <w:rStyle w:val="Hyperlink"/>
-          </w:rPr>
-          <w:fldChar w:fldCharType="end"/>
-        </w:r>
-        <w:r>
-          <w:delText xml:space="preserve"> </w:delText>
-        </w:r>
-      </w:del>
-    </w:p>
-    <w:p>
+      <w:bookmarkStart w:id="0" w:name="_GoBack"/>
+      <w:bookmarkEnd w:id="0"/>
+      <w:r>
+        <w:rPr>
+          <w:rPrChange w:id="1" w:author="Ferguson, Alex" w:date="2018-02-16T13:04:00Z">
+            <w:rPr>
+              <w:lang w:val="fr-CA"/>
+            </w:rPr>
+          </w:rPrChange>
+        </w:rPr>
+        <w:br/>
+      </w:r>
       <w:r>
         <w:t xml:space="preserve">In addition to these, you may find the following tools useful: </w:t>
       </w:r>
@@ -949,7 +862,11 @@
         <w:t>C:\H2K-CLI-Min\User</w:t>
       </w:r>
       <w:r>
-        <w:t xml:space="preserve">. To add additional archetypes to the HTAP platform, you merely need to copy them into </w:t>
+        <w:t xml:space="preserve">. To add additional archetypes to the HTAP </w:t>
+      </w:r>
+      <w:r>
+        <w:lastRenderedPageBreak/>
+        <w:t xml:space="preserve">platform, you merely need to copy them into </w:t>
       </w:r>
       <w:r>
         <w:rPr>
@@ -1341,577 +1258,6 @@
     <w:p/>
     <w:p>
       <w:pPr>
-        <w:rPr>
-          <w:del w:id="5" w:author="Ferguson, Alex" w:date="2018-02-02T15:49:00Z"/>
-        </w:rPr>
-      </w:pPr>
-      <w:del w:id="6" w:author="Ferguson, Alex" w:date="2018-02-02T15:49:00Z">
-        <w:r>
-          <w:rPr>
-            <w:b/>
-          </w:rPr>
-          <w:delText xml:space="preserve">2) Test GenOpt </w:delText>
-        </w:r>
-        <w:r>
-          <w:delText xml:space="preserve">by running the following command from the </w:delText>
-        </w:r>
-        <w:r>
-          <w:rPr>
-            <w:rStyle w:val="CodeSnip"/>
-          </w:rPr>
-          <w:delText>C:\HTAP</w:delText>
-        </w:r>
-        <w:r>
-          <w:delText xml:space="preserve"> directory – abridged output appears below. </w:delText>
-        </w:r>
-      </w:del>
-    </w:p>
-    <w:p>
-      <w:pPr>
-        <w:pStyle w:val="Code"/>
-        <w:rPr>
-          <w:del w:id="7" w:author="Ferguson, Alex" w:date="2018-02-02T15:49:00Z"/>
-          <w:rStyle w:val="CodeSnipRED"/>
-        </w:rPr>
-      </w:pPr>
-      <w:del w:id="8" w:author="Ferguson, Alex" w:date="2018-02-02T15:49:00Z">
-        <w:r>
-          <w:delText xml:space="preserve">PS C:\HTAP&gt; </w:delText>
-        </w:r>
-        <w:r>
-          <w:rPr>
-            <w:rStyle w:val="CodeSnipRED"/>
-          </w:rPr>
-          <w:delText>java -cp "C:\Program Files\genopt\genopt.jar" genopt.GenOpt .\Genopt-H2K-INI.GO-ini</w:delText>
-        </w:r>
-      </w:del>
-    </w:p>
-    <w:p>
-      <w:pPr>
-        <w:pStyle w:val="Code"/>
-        <w:rPr>
-          <w:del w:id="9" w:author="Ferguson, Alex" w:date="2018-02-02T15:49:00Z"/>
-        </w:rPr>
-      </w:pPr>
-      <w:del w:id="10" w:author="Ferguson, Alex" w:date="2018-02-02T15:49:00Z">
-        <w:r>
-          <w:delText>_______________________________________________________________</w:delText>
-        </w:r>
-      </w:del>
-    </w:p>
-    <w:p>
-      <w:pPr>
-        <w:pStyle w:val="Code"/>
-        <w:rPr>
-          <w:del w:id="11" w:author="Ferguson, Alex" w:date="2018-02-02T15:49:00Z"/>
-        </w:rPr>
-      </w:pPr>
-    </w:p>
-    <w:p>
-      <w:pPr>
-        <w:pStyle w:val="Code"/>
-        <w:rPr>
-          <w:del w:id="12" w:author="Ferguson, Alex" w:date="2018-02-02T15:49:00Z"/>
-        </w:rPr>
-      </w:pPr>
-      <w:del w:id="13" w:author="Ferguson, Alex" w:date="2018-02-02T15:49:00Z">
-        <w:r>
-          <w:delText>GenOpt(R) 3.1.0, December 8, 2011</w:delText>
-        </w:r>
-      </w:del>
-    </w:p>
-    <w:p>
-      <w:pPr>
-        <w:pStyle w:val="Code"/>
-        <w:rPr>
-          <w:del w:id="14" w:author="Ferguson, Alex" w:date="2018-02-02T15:49:00Z"/>
-        </w:rPr>
-      </w:pPr>
-    </w:p>
-    <w:p>
-      <w:pPr>
-        <w:pStyle w:val="Code"/>
-        <w:rPr>
-          <w:del w:id="15" w:author="Ferguson, Alex" w:date="2018-02-02T15:49:00Z"/>
-        </w:rPr>
-      </w:pPr>
-      <w:del w:id="16" w:author="Ferguson, Alex" w:date="2018-02-02T15:49:00Z">
-        <w:r>
-          <w:delText>GenOpt Copyright (c) 1998-2011, The Regents of the</w:delText>
-        </w:r>
-      </w:del>
-    </w:p>
-    <w:p>
-      <w:pPr>
-        <w:pStyle w:val="Code"/>
-        <w:rPr>
-          <w:del w:id="17" w:author="Ferguson, Alex" w:date="2018-02-02T15:49:00Z"/>
-        </w:rPr>
-      </w:pPr>
-      <w:del w:id="18" w:author="Ferguson, Alex" w:date="2018-02-02T15:49:00Z">
-        <w:r>
-          <w:delText>University of California, through Lawrence Berkeley</w:delText>
-        </w:r>
-      </w:del>
-    </w:p>
-    <w:p>
-      <w:pPr>
-        <w:pStyle w:val="Code"/>
-        <w:rPr>
-          <w:del w:id="19" w:author="Ferguson, Alex" w:date="2018-02-02T15:49:00Z"/>
-        </w:rPr>
-      </w:pPr>
-      <w:del w:id="20" w:author="Ferguson, Alex" w:date="2018-02-02T15:49:00Z">
-        <w:r>
-          <w:delText>National Laboratory (subject to receipt of any</w:delText>
-        </w:r>
-      </w:del>
-    </w:p>
-    <w:p>
-      <w:pPr>
-        <w:pStyle w:val="Code"/>
-        <w:rPr>
-          <w:del w:id="21" w:author="Ferguson, Alex" w:date="2018-02-02T15:49:00Z"/>
-        </w:rPr>
-      </w:pPr>
-      <w:del w:id="22" w:author="Ferguson, Alex" w:date="2018-02-02T15:49:00Z">
-        <w:r>
-          <w:delText>required approvals from the U.S. Dept. of Energy).</w:delText>
-        </w:r>
-      </w:del>
-    </w:p>
-    <w:p>
-      <w:pPr>
-        <w:pStyle w:val="Code"/>
-        <w:rPr>
-          <w:del w:id="23" w:author="Ferguson, Alex" w:date="2018-02-02T15:49:00Z"/>
-        </w:rPr>
-      </w:pPr>
-      <w:del w:id="24" w:author="Ferguson, Alex" w:date="2018-02-02T15:49:00Z">
-        <w:r>
-          <w:delText>All rights reserved.</w:delText>
-        </w:r>
-      </w:del>
-    </w:p>
-    <w:p>
-      <w:pPr>
-        <w:pStyle w:val="Code"/>
-        <w:rPr>
-          <w:del w:id="25" w:author="Ferguson, Alex" w:date="2018-02-02T15:49:00Z"/>
-        </w:rPr>
-      </w:pPr>
-    </w:p>
-    <w:p>
-      <w:pPr>
-        <w:pStyle w:val="Code"/>
-        <w:rPr>
-          <w:del w:id="26" w:author="Ferguson, Alex" w:date="2018-02-02T15:49:00Z"/>
-        </w:rPr>
-      </w:pPr>
-      <w:del w:id="27" w:author="Ferguson, Alex" w:date="2018-02-02T15:49:00Z">
-        <w:r>
-          <w:delText>The development of GenOpt is supported by</w:delText>
-        </w:r>
-      </w:del>
-    </w:p>
-    <w:p>
-      <w:pPr>
-        <w:pStyle w:val="Code"/>
-        <w:rPr>
-          <w:del w:id="28" w:author="Ferguson, Alex" w:date="2018-02-02T15:49:00Z"/>
-        </w:rPr>
-      </w:pPr>
-      <w:del w:id="29" w:author="Ferguson, Alex" w:date="2018-02-02T15:49:00Z">
-        <w:r>
-          <w:delText>the U.S. Department of Energy (DOE),</w:delText>
-        </w:r>
-      </w:del>
-    </w:p>
-    <w:p>
-      <w:pPr>
-        <w:pStyle w:val="Code"/>
-        <w:rPr>
-          <w:del w:id="30" w:author="Ferguson, Alex" w:date="2018-02-02T15:49:00Z"/>
-        </w:rPr>
-      </w:pPr>
-      <w:del w:id="31" w:author="Ferguson, Alex" w:date="2018-02-02T15:49:00Z">
-        <w:r>
-          <w:delText>the Swiss Academy of Engineering Sciences (SATW),</w:delText>
-        </w:r>
-      </w:del>
-    </w:p>
-    <w:p>
-      <w:pPr>
-        <w:pStyle w:val="Code"/>
-        <w:rPr>
-          <w:del w:id="32" w:author="Ferguson, Alex" w:date="2018-02-02T15:49:00Z"/>
-        </w:rPr>
-      </w:pPr>
-      <w:del w:id="33" w:author="Ferguson, Alex" w:date="2018-02-02T15:49:00Z">
-        <w:r>
-          <w:delText>the Swiss National Energy Fund (NEFF), and</w:delText>
-        </w:r>
-      </w:del>
-    </w:p>
-    <w:p>
-      <w:pPr>
-        <w:pStyle w:val="Code"/>
-        <w:rPr>
-          <w:del w:id="34" w:author="Ferguson, Alex" w:date="2018-02-02T15:49:00Z"/>
-        </w:rPr>
-      </w:pPr>
-      <w:del w:id="35" w:author="Ferguson, Alex" w:date="2018-02-02T15:49:00Z">
-        <w:r>
-          <w:delText>the Swiss National Science Foundation (SNSF).</w:delText>
-        </w:r>
-      </w:del>
-    </w:p>
-    <w:p>
-      <w:pPr>
-        <w:pStyle w:val="Code"/>
-        <w:rPr>
-          <w:del w:id="36" w:author="Ferguson, Alex" w:date="2018-02-02T15:49:00Z"/>
-        </w:rPr>
-      </w:pPr>
-    </w:p>
-    <w:p>
-      <w:pPr>
-        <w:pStyle w:val="Code"/>
-        <w:rPr>
-          <w:del w:id="37" w:author="Ferguson, Alex" w:date="2018-02-02T15:49:00Z"/>
-        </w:rPr>
-      </w:pPr>
-      <w:del w:id="38" w:author="Ferguson, Alex" w:date="2018-02-02T15:49:00Z">
-        <w:r>
-          <w:delText>Developed by</w:delText>
-        </w:r>
-      </w:del>
-    </w:p>
-    <w:p>
-      <w:pPr>
-        <w:pStyle w:val="Code"/>
-        <w:rPr>
-          <w:del w:id="39" w:author="Ferguson, Alex" w:date="2018-02-02T15:49:00Z"/>
-        </w:rPr>
-      </w:pPr>
-      <w:del w:id="40" w:author="Ferguson, Alex" w:date="2018-02-02T15:49:00Z">
-        <w:r>
-          <w:delText>Lawrence Berkeley National Laboratory</w:delText>
-        </w:r>
-      </w:del>
-    </w:p>
-    <w:p>
-      <w:pPr>
-        <w:pStyle w:val="Code"/>
-        <w:rPr>
-          <w:del w:id="41" w:author="Ferguson, Alex" w:date="2018-02-02T15:49:00Z"/>
-        </w:rPr>
-      </w:pPr>
-      <w:del w:id="42" w:author="Ferguson, Alex" w:date="2018-02-02T15:49:00Z">
-        <w:r>
-          <w:delText>http://simulationresearch.lbl.gov</w:delText>
-        </w:r>
-      </w:del>
-    </w:p>
-    <w:p>
-      <w:pPr>
-        <w:pStyle w:val="Code"/>
-        <w:rPr>
-          <w:del w:id="43" w:author="Ferguson, Alex" w:date="2018-02-02T15:49:00Z"/>
-        </w:rPr>
-      </w:pPr>
-      <w:del w:id="44" w:author="Ferguson, Alex" w:date="2018-02-02T15:49:00Z">
-        <w:r>
-          <w:delText>Michael Wetter, MWetter@lbl.gov</w:delText>
-        </w:r>
-      </w:del>
-    </w:p>
-    <w:p>
-      <w:pPr>
-        <w:pStyle w:val="Code"/>
-        <w:rPr>
-          <w:del w:id="45" w:author="Ferguson, Alex" w:date="2018-02-02T15:49:00Z"/>
-        </w:rPr>
-      </w:pPr>
-    </w:p>
-    <w:p>
-      <w:pPr>
-        <w:pStyle w:val="Code"/>
-        <w:rPr>
-          <w:del w:id="46" w:author="Ferguson, Alex" w:date="2018-02-02T15:49:00Z"/>
-        </w:rPr>
-      </w:pPr>
-      <w:del w:id="47" w:author="Ferguson, Alex" w:date="2018-02-02T15:49:00Z">
-        <w:r>
-          <w:delText>_______________________________________________________________</w:delText>
-        </w:r>
-      </w:del>
-    </w:p>
-    <w:p>
-      <w:pPr>
-        <w:pStyle w:val="Code"/>
-        <w:rPr>
-          <w:del w:id="48" w:author="Ferguson, Alex" w:date="2018-02-02T15:49:00Z"/>
-        </w:rPr>
-      </w:pPr>
-      <w:del w:id="49" w:author="Ferguson, Alex" w:date="2018-02-02T15:49:00Z">
-        <w:r>
-          <w:delText>Assigning 4 threads for simulations.</w:delText>
-        </w:r>
-      </w:del>
-    </w:p>
-    <w:p>
-      <w:pPr>
-        <w:pStyle w:val="Code"/>
-        <w:rPr>
-          <w:del w:id="50" w:author="Ferguson, Alex" w:date="2018-02-02T15:49:00Z"/>
-        </w:rPr>
-      </w:pPr>
-      <w:del w:id="51" w:author="Ferguson, Alex" w:date="2018-02-02T15:49:00Z">
-        <w:r>
-          <w:delText>Require 6 function evaluations.</w:delText>
-        </w:r>
-      </w:del>
-    </w:p>
-    <w:p>
-      <w:pPr>
-        <w:pStyle w:val="Code"/>
-        <w:rPr>
-          <w:del w:id="52" w:author="Ferguson, Alex" w:date="2018-02-02T15:49:00Z"/>
-        </w:rPr>
-      </w:pPr>
-      <w:del w:id="53" w:author="Ferguson, Alex" w:date="2018-02-02T15:49:00Z">
-        <w:r>
-          <w:delText>Simulation 1: SimplePaybackYrs  = 3137.1</w:delText>
-        </w:r>
-      </w:del>
-    </w:p>
-    <w:p>
-      <w:pPr>
-        <w:pStyle w:val="Code"/>
-        <w:rPr>
-          <w:del w:id="54" w:author="Ferguson, Alex" w:date="2018-02-02T15:49:00Z"/>
-        </w:rPr>
-      </w:pPr>
-      <w:del w:id="55" w:author="Ferguson, Alex" w:date="2018-02-02T15:49:00Z">
-        <w:r>
-          <w:delText>Simulation 1: EnergyTotal       = 140.7</w:delText>
-        </w:r>
-      </w:del>
-    </w:p>
-    <w:p>
-      <w:pPr>
-        <w:pStyle w:val="Code"/>
-        <w:rPr>
-          <w:del w:id="56" w:author="Ferguson, Alex" w:date="2018-02-02T15:49:00Z"/>
-        </w:rPr>
-      </w:pPr>
-      <w:del w:id="57" w:author="Ferguson, Alex" w:date="2018-02-02T15:49:00Z">
-        <w:r>
-          <w:delText>Simulation 1: UtilBillNoPVRevenueDoll   = 3137.13</w:delText>
-        </w:r>
-      </w:del>
-    </w:p>
-    <w:p>
-      <w:pPr>
-        <w:pStyle w:val="Code"/>
-        <w:rPr>
-          <w:del w:id="58" w:author="Ferguson, Alex" w:date="2018-02-02T15:49:00Z"/>
-        </w:rPr>
-      </w:pPr>
-    </w:p>
-    <w:p>
-      <w:pPr>
-        <w:pStyle w:val="Code"/>
-        <w:rPr>
-          <w:del w:id="59" w:author="Ferguson, Alex" w:date="2018-02-02T15:49:00Z"/>
-        </w:rPr>
-      </w:pPr>
-      <w:del w:id="60" w:author="Ferguson, Alex" w:date="2018-02-02T15:49:00Z">
-        <w:r>
-          <w:delText xml:space="preserve">   -----------------------------------------</w:delText>
-        </w:r>
-      </w:del>
-    </w:p>
-    <w:p>
-      <w:pPr>
-        <w:pStyle w:val="Code"/>
-        <w:rPr>
-          <w:del w:id="61" w:author="Ferguson, Alex" w:date="2018-02-02T15:49:00Z"/>
-        </w:rPr>
-      </w:pPr>
-      <w:del w:id="62" w:author="Ferguson, Alex" w:date="2018-02-02T15:49:00Z">
-        <w:r>
-          <w:delText xml:space="preserve">                   ^</w:delText>
-        </w:r>
-      </w:del>
-    </w:p>
-    <w:p>
-      <w:pPr>
-        <w:pStyle w:val="Code"/>
-        <w:rPr>
-          <w:del w:id="63" w:author="Ferguson, Alex" w:date="2018-02-02T15:49:00Z"/>
-        </w:rPr>
-      </w:pPr>
-      <w:del w:id="64" w:author="Ferguson, Alex" w:date="2018-02-02T15:49:00Z">
-        <w:r>
-          <w:delText xml:space="preserve">                   |</w:delText>
-        </w:r>
-      </w:del>
-    </w:p>
-    <w:p>
-      <w:pPr>
-        <w:pStyle w:val="Code"/>
-        <w:rPr>
-          <w:del w:id="65" w:author="Ferguson, Alex" w:date="2018-02-02T15:49:00Z"/>
-        </w:rPr>
-      </w:pPr>
-      <w:del w:id="66" w:author="Ferguson, Alex" w:date="2018-02-02T15:49:00Z">
-        <w:r>
-          <w:delText xml:space="preserve">                   </w:delText>
-        </w:r>
-      </w:del>
-    </w:p>
-    <w:p>
-      <w:pPr>
-        <w:pStyle w:val="Code"/>
-        <w:rPr>
-          <w:del w:id="67" w:author="Ferguson, Alex" w:date="2018-02-02T15:49:00Z"/>
-        </w:rPr>
-      </w:pPr>
-      <w:del w:id="68" w:author="Ferguson, Alex" w:date="2018-02-02T15:49:00Z">
-        <w:r>
-          <w:delText xml:space="preserve">        A lot of output appears here</w:delText>
-        </w:r>
-      </w:del>
-    </w:p>
-    <w:p>
-      <w:pPr>
-        <w:pStyle w:val="Code"/>
-        <w:rPr>
-          <w:del w:id="69" w:author="Ferguson, Alex" w:date="2018-02-02T15:49:00Z"/>
-        </w:rPr>
-      </w:pPr>
-      <w:del w:id="70" w:author="Ferguson, Alex" w:date="2018-02-02T15:49:00Z">
-        <w:r>
-          <w:delText xml:space="preserve">                    </w:delText>
-        </w:r>
-      </w:del>
-    </w:p>
-    <w:p>
-      <w:pPr>
-        <w:pStyle w:val="Code"/>
-        <w:rPr>
-          <w:del w:id="71" w:author="Ferguson, Alex" w:date="2018-02-02T15:49:00Z"/>
-        </w:rPr>
-      </w:pPr>
-      <w:del w:id="72" w:author="Ferguson, Alex" w:date="2018-02-02T15:49:00Z">
-        <w:r>
-          <w:delText xml:space="preserve">                   |</w:delText>
-        </w:r>
-      </w:del>
-    </w:p>
-    <w:p>
-      <w:pPr>
-        <w:pStyle w:val="Code"/>
-        <w:rPr>
-          <w:del w:id="73" w:author="Ferguson, Alex" w:date="2018-02-02T15:49:00Z"/>
-        </w:rPr>
-      </w:pPr>
-      <w:del w:id="74" w:author="Ferguson, Alex" w:date="2018-02-02T15:49:00Z">
-        <w:r>
-          <w:delText xml:space="preserve">                   V</w:delText>
-        </w:r>
-      </w:del>
-    </w:p>
-    <w:p>
-      <w:pPr>
-        <w:pStyle w:val="Code"/>
-        <w:rPr>
-          <w:del w:id="75" w:author="Ferguson, Alex" w:date="2018-02-02T15:49:00Z"/>
-        </w:rPr>
-      </w:pPr>
-      <w:del w:id="76" w:author="Ferguson, Alex" w:date="2018-02-02T15:49:00Z">
-        <w:r>
-          <w:delText xml:space="preserve">   -----------------------------------------</w:delText>
-        </w:r>
-      </w:del>
-    </w:p>
-    <w:p>
-      <w:pPr>
-        <w:pStyle w:val="Code"/>
-        <w:rPr>
-          <w:del w:id="77" w:author="Ferguson, Alex" w:date="2018-02-02T15:49:00Z"/>
-        </w:rPr>
-      </w:pPr>
-    </w:p>
-    <w:p>
-      <w:pPr>
-        <w:pStyle w:val="Code"/>
-        <w:rPr>
-          <w:del w:id="78" w:author="Ferguson, Alex" w:date="2018-02-02T15:49:00Z"/>
-        </w:rPr>
-      </w:pPr>
-      <w:del w:id="79" w:author="Ferguson, Alex" w:date="2018-02-02T15:49:00Z">
-        <w:r>
-          <w:delText>Simulation 6: PEAKHeatingW      = 15481.3</w:delText>
-        </w:r>
-      </w:del>
-    </w:p>
-    <w:p>
-      <w:pPr>
-        <w:pStyle w:val="Code"/>
-        <w:rPr>
-          <w:del w:id="80" w:author="Ferguson, Alex" w:date="2018-02-02T15:49:00Z"/>
-        </w:rPr>
-      </w:pPr>
-      <w:del w:id="81" w:author="Ferguson, Alex" w:date="2018-02-02T15:49:00Z">
-        <w:r>
-          <w:delText>Simulation 6: ERS-Value = 0.0</w:delText>
-        </w:r>
-      </w:del>
-    </w:p>
-    <w:p>
-      <w:pPr>
-        <w:pStyle w:val="Code"/>
-        <w:rPr>
-          <w:del w:id="82" w:author="Ferguson, Alex" w:date="2018-02-02T15:49:00Z"/>
-        </w:rPr>
-      </w:pPr>
-      <w:del w:id="83" w:author="Ferguson, Alex" w:date="2018-02-02T15:49:00Z">
-        <w:r>
-          <w:delText>Simulation 6: NumTries  = 1.0</w:delText>
-        </w:r>
-      </w:del>
-    </w:p>
-    <w:p>
-      <w:pPr>
-        <w:pStyle w:val="Code"/>
-        <w:rPr>
-          <w:del w:id="84" w:author="Ferguson, Alex" w:date="2018-02-02T15:49:00Z"/>
-        </w:rPr>
-      </w:pPr>
-      <w:del w:id="85" w:author="Ferguson, Alex" w:date="2018-02-02T15:49:00Z">
-        <w:r>
-          <w:delText>GenOpt completed successfully.</w:delText>
-        </w:r>
-      </w:del>
-    </w:p>
-    <w:p>
-      <w:pPr>
-        <w:pStyle w:val="Code"/>
-        <w:rPr>
-          <w:del w:id="86" w:author="Ferguson, Alex" w:date="2018-02-02T15:49:00Z"/>
-        </w:rPr>
-      </w:pPr>
-      <w:del w:id="87" w:author="Ferguson, Alex" w:date="2018-02-02T15:49:00Z">
-        <w:r>
-          <w:delText>PS C:\HTAP&gt;</w:delText>
-        </w:r>
-      </w:del>
-    </w:p>
-    <w:p>
-      <w:pPr>
         <w:pStyle w:val="Heading1"/>
       </w:pPr>
       <w:r>
@@ -1928,6 +1274,7 @@
         <w:pStyle w:val="Code"/>
       </w:pPr>
       <w:r>
+        <w:lastRenderedPageBreak/>
         <w:t xml:space="preserve">PS C:\HTAP&gt; </w:t>
       </w:r>
       <w:r>
@@ -1965,7 +1312,6 @@
         </w:numPr>
       </w:pPr>
       <w:r>
-        <w:lastRenderedPageBreak/>
         <w:t xml:space="preserve">The </w:t>
       </w:r>
       <w:r>
@@ -2639,7 +1985,6 @@
     </w:p>
     <w:p>
       <w:r>
-        <w:lastRenderedPageBreak/>
         <w:t xml:space="preserve">This section defines data for the </w:t>
       </w:r>
       <w:r>
@@ -3038,6 +2383,7 @@
         <w:pStyle w:val="Code"/>
       </w:pPr>
       <w:r>
+        <w:lastRenderedPageBreak/>
         <w:t>Opt-ACH : NA</w:t>
       </w:r>
     </w:p>
@@ -3070,434 +2416,434 @@
         <w:pStyle w:val="Code"/>
       </w:pPr>
       <w:r>
+        <w:t>Opt-Ceilings : NA</w:t>
+      </w:r>
+    </w:p>
+    <w:p>
+      <w:pPr>
+        <w:pStyle w:val="Code"/>
+      </w:pPr>
+    </w:p>
+    <w:p>
+      <w:pPr>
+        <w:pStyle w:val="Code"/>
+        <w:rPr>
+          <w:rStyle w:val="CodeSnipGREEN0"/>
+        </w:rPr>
+      </w:pPr>
+      <w:r>
+        <w:rPr>
+          <w:rStyle w:val="CodeSnipGREEN0"/>
+        </w:rPr>
+        <w:t xml:space="preserve">! Main wall definitions </w:t>
+      </w:r>
+    </w:p>
+    <w:p>
+      <w:pPr>
+        <w:pStyle w:val="Code"/>
+      </w:pPr>
+      <w:r>
+        <w:t xml:space="preserve">Opt-GenericWall_1Layer_definitions : NA   </w:t>
+      </w:r>
+    </w:p>
+    <w:p>
+      <w:pPr>
+        <w:pStyle w:val="Code"/>
+      </w:pPr>
+    </w:p>
+    <w:p>
+      <w:pPr>
+        <w:pStyle w:val="Code"/>
+        <w:rPr>
+          <w:rStyle w:val="CodeSnipGREEN0"/>
+        </w:rPr>
+      </w:pPr>
+      <w:r>
+        <w:rPr>
+          <w:rStyle w:val="CodeSnipGREEN0"/>
+        </w:rPr>
+        <w:t>! Exposed floor</w:t>
+      </w:r>
+    </w:p>
+    <w:p>
+      <w:pPr>
+        <w:pStyle w:val="Code"/>
+      </w:pPr>
+      <w:r>
+        <w:t>Opt-ExposedFloor : NA</w:t>
+      </w:r>
+    </w:p>
+    <w:p>
+      <w:pPr>
+        <w:pStyle w:val="Code"/>
+      </w:pPr>
+    </w:p>
+    <w:p>
+      <w:pPr>
+        <w:pStyle w:val="Code"/>
+        <w:rPr>
+          <w:rStyle w:val="CodeSnipGREEN0"/>
+        </w:rPr>
+      </w:pPr>
+      <w:r>
+        <w:rPr>
+          <w:rStyle w:val="CodeSnipGREEN0"/>
+        </w:rPr>
+        <w:t>! Optical and thermal characteristics of casement windows (all)</w:t>
+      </w:r>
+    </w:p>
+    <w:p>
+      <w:pPr>
+        <w:pStyle w:val="Code"/>
+      </w:pPr>
+      <w:r>
+        <w:t xml:space="preserve">Opt-CasementWindows  : NA   </w:t>
+      </w:r>
+    </w:p>
+    <w:p>
+      <w:pPr>
+        <w:pStyle w:val="Code"/>
+      </w:pPr>
+    </w:p>
+    <w:p>
+      <w:pPr>
+        <w:pStyle w:val="Code"/>
+        <w:rPr>
+          <w:rStyle w:val="CodeSnipGREEN0"/>
+        </w:rPr>
+      </w:pPr>
+      <w:r>
+        <w:rPr>
+          <w:rStyle w:val="CodeSnipGREEN0"/>
+        </w:rPr>
+        <w:t>! Foundation definitions</w:t>
+      </w:r>
+    </w:p>
+    <w:p>
+      <w:pPr>
+        <w:pStyle w:val="Code"/>
+      </w:pPr>
+      <w:r>
+        <w:t xml:space="preserve">Opt-H2KFoundation : NA  </w:t>
+      </w:r>
+    </w:p>
+    <w:p>
+      <w:pPr>
+        <w:pStyle w:val="Code"/>
+      </w:pPr>
+    </w:p>
+    <w:p>
+      <w:pPr>
+        <w:pStyle w:val="Code"/>
+        <w:rPr>
+          <w:rStyle w:val="CodeSnipGREEN0"/>
+        </w:rPr>
+      </w:pPr>
+      <w:r>
+        <w:rPr>
+          <w:rStyle w:val="CodeSnipGREEN0"/>
+        </w:rPr>
+        <w:t>! Hot water system.</w:t>
+      </w:r>
+    </w:p>
+    <w:p>
+      <w:pPr>
+        <w:pStyle w:val="Code"/>
+      </w:pPr>
+      <w:r>
+        <w:t>Opt-DHWSystem :  HPHotWater</w:t>
+      </w:r>
+    </w:p>
+    <w:p>
+      <w:pPr>
+        <w:pStyle w:val="Code"/>
+      </w:pPr>
+    </w:p>
+    <w:p>
+      <w:pPr>
+        <w:pStyle w:val="Code"/>
+      </w:pPr>
+    </w:p>
+    <w:p>
+      <w:pPr>
+        <w:pStyle w:val="Code"/>
+        <w:rPr>
+          <w:rStyle w:val="CodeSnipGREEN0"/>
+        </w:rPr>
+      </w:pPr>
+      <w:r>
+        <w:rPr>
+          <w:rStyle w:val="CodeSnipGREEN0"/>
+        </w:rPr>
+        <w:t xml:space="preserve">! Drain-water heat recovery </w:t>
+      </w:r>
+    </w:p>
+    <w:p>
+      <w:pPr>
+        <w:pStyle w:val="Code"/>
+      </w:pPr>
+      <w:r>
+        <w:t xml:space="preserve">Opt-DWHRSystem :  DWHR-eff-30 </w:t>
+      </w:r>
+    </w:p>
+    <w:p>
+      <w:pPr>
+        <w:pStyle w:val="Code"/>
+      </w:pPr>
+    </w:p>
+    <w:p>
+      <w:pPr>
+        <w:pStyle w:val="Code"/>
+      </w:pPr>
+      <w:r>
+        <w:t xml:space="preserve">! HVAC system </w:t>
+      </w:r>
+    </w:p>
+    <w:p>
+      <w:pPr>
+        <w:pStyle w:val="Code"/>
+      </w:pPr>
+      <w:r>
+        <w:t>Opt-HVACSystem  : CCASHP</w:t>
+      </w:r>
+    </w:p>
+    <w:p>
+      <w:pPr>
+        <w:pStyle w:val="Code"/>
+      </w:pPr>
+    </w:p>
+    <w:p>
+      <w:pPr>
+        <w:pStyle w:val="Code"/>
+      </w:pPr>
+      <w:r>
+        <w:t xml:space="preserve">! HRV spec </w:t>
+      </w:r>
+    </w:p>
+    <w:p>
+      <w:pPr>
+        <w:pStyle w:val="Code"/>
+      </w:pPr>
+      <w:r>
+        <w:t>Opt-HRVspec : NA</w:t>
+      </w:r>
+    </w:p>
+    <w:p>
+      <w:pPr>
+        <w:pStyle w:val="Code"/>
+      </w:pPr>
+    </w:p>
+    <w:p>
+      <w:pPr>
+        <w:pStyle w:val="Code"/>
+      </w:pPr>
+      <w:r>
+        <w:t>Opt-RoofPitch : NA   !6-12</w:t>
+      </w:r>
+    </w:p>
+    <w:p>
+      <w:pPr>
+        <w:pStyle w:val="Code"/>
+      </w:pPr>
+    </w:p>
+    <w:p>
+      <w:pPr>
+        <w:pStyle w:val="Code"/>
+      </w:pPr>
+      <w:r>
+        <w:t>! External (Opt-StandoffPV) and Internal model (Opt-H2K-PV) PV options.</w:t>
+      </w:r>
+    </w:p>
+    <w:p>
+      <w:pPr>
+        <w:pStyle w:val="Code"/>
+      </w:pPr>
+      <w:r>
+        <w:t>! Substitute-h2k.rb will select external if both are specified!</w:t>
+      </w:r>
+    </w:p>
+    <w:p>
+      <w:pPr>
+        <w:pStyle w:val="Code"/>
+      </w:pPr>
+      <w:r>
+        <w:t>Opt-StandoffPV : NoPV      !SizedPV|8kW</w:t>
+      </w:r>
+    </w:p>
+    <w:p>
+      <w:pPr>
+        <w:pStyle w:val="Code"/>
+      </w:pPr>
+      <w:r>
+        <w:t>Opt-H2K-PV : NA !  MonoSi-200m2   !MonoSi-50m2</w:t>
+      </w:r>
+    </w:p>
+    <w:p>
+      <w:pPr>
+        <w:pStyle w:val="Code"/>
+      </w:pPr>
+    </w:p>
+    <w:p>
+      <w:pPr>
+        <w:pStyle w:val="Code"/>
+      </w:pPr>
+      <w:r>
+        <w:t>!---------------------------------------------------------------------------</w:t>
+      </w:r>
+    </w:p>
+    <w:p>
+      <w:pPr>
+        <w:pStyle w:val="Code"/>
+      </w:pPr>
+      <w:r>
+        <w:t>! The following options don't do anything for HOT2000</w:t>
+      </w:r>
+    </w:p>
+    <w:p>
+      <w:pPr>
+        <w:pStyle w:val="Code"/>
+      </w:pPr>
+      <w:r>
+        <w:t xml:space="preserve">!---------------------------------------------------------------------------  </w:t>
+      </w:r>
+    </w:p>
+    <w:p>
+      <w:pPr>
+        <w:pStyle w:val="Code"/>
+      </w:pPr>
+      <w:r>
+        <w:t>! Set the orientation for the model (N,S,E,W, or AVG to run all four directions</w:t>
+      </w:r>
+    </w:p>
+    <w:p>
+      <w:pPr>
+        <w:pStyle w:val="Code"/>
+      </w:pPr>
+      <w:r>
+        <w:t xml:space="preserve">! and compute an average result). </w:t>
+      </w:r>
+    </w:p>
+    <w:p>
+      <w:pPr>
+        <w:pStyle w:val="Code"/>
+      </w:pPr>
+      <w:r>
+        <w:t xml:space="preserve">! ***NOTE: As of Dec 2015 this attribute only determines numbers of runs (1 or 4) </w:t>
+      </w:r>
+    </w:p>
+    <w:p>
+      <w:pPr>
+        <w:pStyle w:val="Code"/>
+      </w:pPr>
+      <w:r>
+        <w:t>!          for HOT2000 -- it doesn't rotate the model yet.</w:t>
+      </w:r>
+    </w:p>
+    <w:p>
+      <w:pPr>
+        <w:pStyle w:val="Code"/>
+      </w:pPr>
+      <w:r>
+        <w:t>GOconfig_rotate      : S</w:t>
+      </w:r>
+    </w:p>
+    <w:p>
+      <w:pPr>
+        <w:pStyle w:val="Code"/>
+      </w:pPr>
+    </w:p>
+    <w:p>
+      <w:pPr>
+        <w:pStyle w:val="Code"/>
+      </w:pPr>
+      <w:r>
+        <w:t>Opt-Cooling-Spec     : 2TonStdCooling</w:t>
+      </w:r>
+    </w:p>
+    <w:p>
+      <w:pPr>
+        <w:pStyle w:val="Heading2"/>
+      </w:pPr>
+      <w:r>
+        <w:t xml:space="preserve">Substitute-h2k.rb output </w:t>
+      </w:r>
+    </w:p>
+    <w:p>
+      <w:r>
+        <w:t>When executed, Substiture-h2k.rb will perform the requested changes</w:t>
+      </w:r>
+      <w:r>
+        <w:t xml:space="preserve"> on the .h2k file, invoke HOT2000 and collect the results. Summary results are reported to screen, as shown in the following excerpt:</w:t>
+      </w:r>
+    </w:p>
+    <w:p>
+      <w:pPr>
+        <w:pStyle w:val="Code"/>
+        <w:rPr>
+          <w:rStyle w:val="CodeSnipRED"/>
+        </w:rPr>
+      </w:pPr>
+      <w:r>
+        <w:t xml:space="preserve">PS C:\HTAP&gt; </w:t>
+      </w:r>
+      <w:r>
+        <w:rPr>
+          <w:rStyle w:val="CodeSnipRED"/>
+        </w:rPr>
+        <w:t xml:space="preserve">.\substitute-h2k.rb -v -o .\HOT2000.options -c .\HOT2000.choices </w:t>
+      </w:r>
+    </w:p>
+    <w:p>
+      <w:pPr>
+        <w:pStyle w:val="Code"/>
+      </w:pPr>
+    </w:p>
+    <w:p>
+      <w:pPr>
+        <w:pStyle w:val="Code"/>
+      </w:pPr>
+      <w:r>
+        <w:t xml:space="preserve"> &gt; substitute-h2k.rb</w:t>
+      </w:r>
+    </w:p>
+    <w:p>
+      <w:pPr>
+        <w:pStyle w:val="Code"/>
+      </w:pPr>
+      <w:r>
+        <w:t xml:space="preserve">         path: C:\HTAP</w:t>
+      </w:r>
+    </w:p>
+    <w:p>
+      <w:pPr>
+        <w:pStyle w:val="Code"/>
+      </w:pPr>
+      <w:r>
+        <w:t xml:space="preserve">         ChoiceFile: .\HOT2000.choices</w:t>
+      </w:r>
+    </w:p>
+    <w:p>
+      <w:pPr>
+        <w:pStyle w:val="Code"/>
+      </w:pPr>
+      <w:r>
+        <w:t xml:space="preserve">         OptionFile: .\HOT2000.options</w:t>
+      </w:r>
+    </w:p>
+    <w:p>
+      <w:pPr>
+        <w:pStyle w:val="Code"/>
+      </w:pPr>
+      <w:r>
+        <w:t xml:space="preserve">         Base model: Not specified. Using archetype specified in .choice file</w:t>
+      </w:r>
+    </w:p>
+    <w:p>
+      <w:pPr>
+        <w:pStyle w:val="Code"/>
+      </w:pPr>
+      <w:r>
         <w:lastRenderedPageBreak/>
-        <w:t>Opt-Ceilings : NA</w:t>
-      </w:r>
-    </w:p>
-    <w:p>
-      <w:pPr>
-        <w:pStyle w:val="Code"/>
-      </w:pPr>
-    </w:p>
-    <w:p>
-      <w:pPr>
-        <w:pStyle w:val="Code"/>
-        <w:rPr>
-          <w:rStyle w:val="CodeSnipGREEN0"/>
-        </w:rPr>
-      </w:pPr>
-      <w:r>
-        <w:rPr>
-          <w:rStyle w:val="CodeSnipGREEN0"/>
-        </w:rPr>
-        <w:t xml:space="preserve">! Main wall definitions </w:t>
-      </w:r>
-    </w:p>
-    <w:p>
-      <w:pPr>
-        <w:pStyle w:val="Code"/>
-      </w:pPr>
-      <w:r>
-        <w:t xml:space="preserve">Opt-GenericWall_1Layer_definitions : NA   </w:t>
-      </w:r>
-    </w:p>
-    <w:p>
-      <w:pPr>
-        <w:pStyle w:val="Code"/>
-      </w:pPr>
-    </w:p>
-    <w:p>
-      <w:pPr>
-        <w:pStyle w:val="Code"/>
-        <w:rPr>
-          <w:rStyle w:val="CodeSnipGREEN0"/>
-        </w:rPr>
-      </w:pPr>
-      <w:r>
-        <w:rPr>
-          <w:rStyle w:val="CodeSnipGREEN0"/>
-        </w:rPr>
-        <w:t>! Exposed floor</w:t>
-      </w:r>
-    </w:p>
-    <w:p>
-      <w:pPr>
-        <w:pStyle w:val="Code"/>
-      </w:pPr>
-      <w:r>
-        <w:t>Opt-ExposedFloor : NA</w:t>
-      </w:r>
-    </w:p>
-    <w:p>
-      <w:pPr>
-        <w:pStyle w:val="Code"/>
-      </w:pPr>
-    </w:p>
-    <w:p>
-      <w:pPr>
-        <w:pStyle w:val="Code"/>
-        <w:rPr>
-          <w:rStyle w:val="CodeSnipGREEN0"/>
-        </w:rPr>
-      </w:pPr>
-      <w:r>
-        <w:rPr>
-          <w:rStyle w:val="CodeSnipGREEN0"/>
-        </w:rPr>
-        <w:t>! Optical and thermal characteristics of casement windows (all)</w:t>
-      </w:r>
-    </w:p>
-    <w:p>
-      <w:pPr>
-        <w:pStyle w:val="Code"/>
-      </w:pPr>
-      <w:r>
-        <w:t xml:space="preserve">Opt-CasementWindows  : NA   </w:t>
-      </w:r>
-    </w:p>
-    <w:p>
-      <w:pPr>
-        <w:pStyle w:val="Code"/>
-      </w:pPr>
-    </w:p>
-    <w:p>
-      <w:pPr>
-        <w:pStyle w:val="Code"/>
-        <w:rPr>
-          <w:rStyle w:val="CodeSnipGREEN0"/>
-        </w:rPr>
-      </w:pPr>
-      <w:r>
-        <w:rPr>
-          <w:rStyle w:val="CodeSnipGREEN0"/>
-        </w:rPr>
-        <w:t>! Foundation definitions</w:t>
-      </w:r>
-    </w:p>
-    <w:p>
-      <w:pPr>
-        <w:pStyle w:val="Code"/>
-      </w:pPr>
-      <w:r>
-        <w:t xml:space="preserve">Opt-H2KFoundation : NA  </w:t>
-      </w:r>
-    </w:p>
-    <w:p>
-      <w:pPr>
-        <w:pStyle w:val="Code"/>
-      </w:pPr>
-    </w:p>
-    <w:p>
-      <w:pPr>
-        <w:pStyle w:val="Code"/>
-        <w:rPr>
-          <w:rStyle w:val="CodeSnipGREEN0"/>
-        </w:rPr>
-      </w:pPr>
-      <w:r>
-        <w:rPr>
-          <w:rStyle w:val="CodeSnipGREEN0"/>
-        </w:rPr>
-        <w:t>! Hot water system.</w:t>
-      </w:r>
-    </w:p>
-    <w:p>
-      <w:pPr>
-        <w:pStyle w:val="Code"/>
-      </w:pPr>
-      <w:r>
-        <w:t>Opt-DHWSystem :  HPHotWater</w:t>
-      </w:r>
-    </w:p>
-    <w:p>
-      <w:pPr>
-        <w:pStyle w:val="Code"/>
-      </w:pPr>
-    </w:p>
-    <w:p>
-      <w:pPr>
-        <w:pStyle w:val="Code"/>
-      </w:pPr>
-    </w:p>
-    <w:p>
-      <w:pPr>
-        <w:pStyle w:val="Code"/>
-        <w:rPr>
-          <w:rStyle w:val="CodeSnipGREEN0"/>
-        </w:rPr>
-      </w:pPr>
-      <w:r>
-        <w:rPr>
-          <w:rStyle w:val="CodeSnipGREEN0"/>
-        </w:rPr>
-        <w:t xml:space="preserve">! Drain-water heat recovery </w:t>
-      </w:r>
-    </w:p>
-    <w:p>
-      <w:pPr>
-        <w:pStyle w:val="Code"/>
-      </w:pPr>
-      <w:r>
-        <w:t xml:space="preserve">Opt-DWHRSystem :  DWHR-eff-30 </w:t>
-      </w:r>
-    </w:p>
-    <w:p>
-      <w:pPr>
-        <w:pStyle w:val="Code"/>
-      </w:pPr>
-    </w:p>
-    <w:p>
-      <w:pPr>
-        <w:pStyle w:val="Code"/>
-      </w:pPr>
-      <w:r>
-        <w:t xml:space="preserve">! HVAC system </w:t>
-      </w:r>
-    </w:p>
-    <w:p>
-      <w:pPr>
-        <w:pStyle w:val="Code"/>
-      </w:pPr>
-      <w:r>
-        <w:t>Opt-HVACSystem  : CCASHP</w:t>
-      </w:r>
-    </w:p>
-    <w:p>
-      <w:pPr>
-        <w:pStyle w:val="Code"/>
-      </w:pPr>
-    </w:p>
-    <w:p>
-      <w:pPr>
-        <w:pStyle w:val="Code"/>
-      </w:pPr>
-      <w:r>
-        <w:t xml:space="preserve">! HRV spec </w:t>
-      </w:r>
-    </w:p>
-    <w:p>
-      <w:pPr>
-        <w:pStyle w:val="Code"/>
-      </w:pPr>
-      <w:r>
-        <w:t>Opt-HRVspec : NA</w:t>
-      </w:r>
-    </w:p>
-    <w:p>
-      <w:pPr>
-        <w:pStyle w:val="Code"/>
-      </w:pPr>
-    </w:p>
-    <w:p>
-      <w:pPr>
-        <w:pStyle w:val="Code"/>
-      </w:pPr>
-      <w:r>
-        <w:t>Opt-RoofPitch : NA   !6-12</w:t>
-      </w:r>
-    </w:p>
-    <w:p>
-      <w:pPr>
-        <w:pStyle w:val="Code"/>
-      </w:pPr>
-    </w:p>
-    <w:p>
-      <w:pPr>
-        <w:pStyle w:val="Code"/>
-      </w:pPr>
-      <w:r>
-        <w:t>! External (Opt-StandoffPV) and Internal model (Opt-H2K-PV) PV options.</w:t>
-      </w:r>
-    </w:p>
-    <w:p>
-      <w:pPr>
-        <w:pStyle w:val="Code"/>
-      </w:pPr>
-      <w:r>
-        <w:t>! Substitute-h2k.rb will select external if both are specified!</w:t>
-      </w:r>
-    </w:p>
-    <w:p>
-      <w:pPr>
-        <w:pStyle w:val="Code"/>
-      </w:pPr>
-      <w:r>
-        <w:t>Opt-StandoffPV : NoPV      !SizedPV|8kW</w:t>
-      </w:r>
-    </w:p>
-    <w:p>
-      <w:pPr>
-        <w:pStyle w:val="Code"/>
-      </w:pPr>
-      <w:r>
-        <w:t>Opt-H2K-PV : NA !  MonoSi-200m2   !MonoSi-50m2</w:t>
-      </w:r>
-    </w:p>
-    <w:p>
-      <w:pPr>
-        <w:pStyle w:val="Code"/>
-      </w:pPr>
-    </w:p>
-    <w:p>
-      <w:pPr>
-        <w:pStyle w:val="Code"/>
-      </w:pPr>
-      <w:r>
-        <w:t>!---------------------------------------------------------------------------</w:t>
-      </w:r>
-    </w:p>
-    <w:p>
-      <w:pPr>
-        <w:pStyle w:val="Code"/>
-      </w:pPr>
-      <w:r>
-        <w:t>! The following options don't do anything for HOT2000</w:t>
-      </w:r>
-    </w:p>
-    <w:p>
-      <w:pPr>
-        <w:pStyle w:val="Code"/>
-      </w:pPr>
-      <w:r>
-        <w:t xml:space="preserve">!---------------------------------------------------------------------------  </w:t>
-      </w:r>
-    </w:p>
-    <w:p>
-      <w:pPr>
-        <w:pStyle w:val="Code"/>
-      </w:pPr>
-      <w:r>
-        <w:t>! Set the orientation for the model (N,S,E,W, or AVG to run all four directions</w:t>
-      </w:r>
-    </w:p>
-    <w:p>
-      <w:pPr>
-        <w:pStyle w:val="Code"/>
-      </w:pPr>
-      <w:r>
-        <w:t xml:space="preserve">! and compute an average result). </w:t>
-      </w:r>
-    </w:p>
-    <w:p>
-      <w:pPr>
-        <w:pStyle w:val="Code"/>
-      </w:pPr>
-      <w:r>
-        <w:t xml:space="preserve">! ***NOTE: As of Dec 2015 this attribute only determines numbers of runs (1 or 4) </w:t>
-      </w:r>
-    </w:p>
-    <w:p>
-      <w:pPr>
-        <w:pStyle w:val="Code"/>
-      </w:pPr>
-      <w:r>
-        <w:t>!          for HOT2000 -- it doesn't rotate the model yet.</w:t>
-      </w:r>
-    </w:p>
-    <w:p>
-      <w:pPr>
-        <w:pStyle w:val="Code"/>
-      </w:pPr>
-      <w:r>
-        <w:t>GOconfig_rotate      : S</w:t>
-      </w:r>
-    </w:p>
-    <w:p>
-      <w:pPr>
-        <w:pStyle w:val="Code"/>
-      </w:pPr>
-    </w:p>
-    <w:p>
-      <w:pPr>
-        <w:pStyle w:val="Code"/>
-      </w:pPr>
-      <w:r>
-        <w:t>Opt-Cooling-Spec     : 2TonStdCooling</w:t>
-      </w:r>
-    </w:p>
-    <w:p>
-      <w:pPr>
-        <w:pStyle w:val="Heading2"/>
-      </w:pPr>
-      <w:r>
-        <w:t xml:space="preserve">Substitute-h2k.rb output </w:t>
-      </w:r>
-    </w:p>
-    <w:p>
-      <w:r>
-        <w:t>When executed, Substiture-h2k.rb will perform the requested changes</w:t>
-      </w:r>
-      <w:r>
-        <w:t xml:space="preserve"> on the .h2k file, invoke HOT2000 and collect the results. Summary results are reported to screen, as shown in the following excerpt:</w:t>
-      </w:r>
-    </w:p>
-    <w:p>
-      <w:pPr>
-        <w:pStyle w:val="Code"/>
-        <w:rPr>
-          <w:rStyle w:val="CodeSnipRED"/>
-        </w:rPr>
-      </w:pPr>
-      <w:r>
-        <w:t xml:space="preserve">PS C:\HTAP&gt; </w:t>
-      </w:r>
-      <w:r>
-        <w:rPr>
-          <w:rStyle w:val="CodeSnipRED"/>
-        </w:rPr>
-        <w:t xml:space="preserve">.\substitute-h2k.rb -v -o .\HOT2000.options -c .\HOT2000.choices </w:t>
-      </w:r>
-    </w:p>
-    <w:p>
-      <w:pPr>
-        <w:pStyle w:val="Code"/>
-      </w:pPr>
-    </w:p>
-    <w:p>
-      <w:pPr>
-        <w:pStyle w:val="Code"/>
-      </w:pPr>
-      <w:r>
-        <w:t xml:space="preserve"> &gt; substitute-h2k.rb</w:t>
-      </w:r>
-    </w:p>
-    <w:p>
-      <w:pPr>
-        <w:pStyle w:val="Code"/>
-      </w:pPr>
-      <w:r>
-        <w:t xml:space="preserve">         path: C:\HTAP</w:t>
-      </w:r>
-    </w:p>
-    <w:p>
-      <w:pPr>
-        <w:pStyle w:val="Code"/>
-      </w:pPr>
-      <w:r>
-        <w:t xml:space="preserve">         ChoiceFile: .\HOT2000.choices</w:t>
-      </w:r>
-    </w:p>
-    <w:p>
-      <w:pPr>
-        <w:pStyle w:val="Code"/>
-      </w:pPr>
-      <w:r>
-        <w:t xml:space="preserve">         OptionFile: .\HOT2000.options</w:t>
-      </w:r>
-    </w:p>
-    <w:p>
-      <w:pPr>
-        <w:pStyle w:val="Code"/>
-      </w:pPr>
-      <w:r>
-        <w:t xml:space="preserve">         Base model: Not specified. Using archetype specified in .choice file</w:t>
-      </w:r>
-    </w:p>
-    <w:p>
-      <w:pPr>
-        <w:pStyle w:val="Code"/>
-      </w:pPr>
-      <w:r>
         <w:t xml:space="preserve">         HOT2000 source folder:</w:t>
       </w:r>
     </w:p>
@@ -3910,6 +3256,7 @@
         <w:pStyle w:val="Code"/>
       </w:pPr>
       <w:r>
+        <w:lastRenderedPageBreak/>
         <w:t xml:space="preserve">EnergyEleckWh     =  25404.4 </w:t>
       </w:r>
     </w:p>
@@ -3942,7 +3289,6 @@
         <w:pStyle w:val="Code"/>
       </w:pPr>
       <w:r>
-        <w:lastRenderedPageBreak/>
         <w:t xml:space="preserve">EnergyWood_cord   =  0.0    </w:t>
       </w:r>
     </w:p>
@@ -4011,11 +3357,6 @@
       </w:r>
     </w:p>
     <w:p>
-      <w:pPr>
-        <w:rPr>
-          <w:ins w:id="88" w:author="Ferguson, Alex" w:date="2018-02-02T15:49:00Z"/>
-        </w:rPr>
-      </w:pPr>
       <w:r>
         <w:t xml:space="preserve">In addition to this summary output, comprehensive HOT2000 output is located in the edited .h2k file (in this example, </w:t>
       </w:r>
@@ -4032,83 +3373,26 @@
     <w:p>
       <w:pPr>
         <w:pStyle w:val="Heading1"/>
-        <w:rPr>
-          <w:ins w:id="89" w:author="Ferguson, Alex" w:date="2018-02-02T15:49:00Z"/>
-        </w:rPr>
-      </w:pPr>
-      <w:ins w:id="90" w:author="Ferguson, Alex" w:date="2018-02-02T15:49:00Z">
-        <w:r>
-          <w:t xml:space="preserve">Application — running </w:t>
-        </w:r>
-        <w:r>
-          <w:t>BATCH analysis</w:t>
-        </w:r>
-      </w:ins>
-    </w:p>
-    <w:p>
-      <w:pPr>
-        <w:rPr>
-          <w:del w:id="91" w:author="Ferguson, Alex" w:date="2018-02-02T15:50:00Z"/>
-        </w:rPr>
-      </w:pPr>
+      </w:pPr>
+      <w:r>
+        <w:t>Application — running BATCH analysis</w:t>
+      </w:r>
     </w:p>
     <w:p>
       <w:pPr>
         <w:pStyle w:val="Heading1"/>
-        <w:rPr>
-          <w:ins w:id="92" w:author="Ferguson, Alex" w:date="2018-02-02T15:46:00Z"/>
-        </w:rPr>
-      </w:pPr>
-      <w:del w:id="93" w:author="Ferguson, Alex" w:date="2018-02-02T15:46:00Z">
-        <w:r>
-          <w:delText xml:space="preserve">Application — running an HTAP </w:delText>
-        </w:r>
-        <w:r>
-          <w:delText>batch simulation</w:delText>
-        </w:r>
-      </w:del>
-      <w:ins w:id="94" w:author="Ferguson, Alex" w:date="2018-02-02T15:53:00Z">
-        <w:r>
-          <w:t>Depreciat</w:t>
-        </w:r>
-        <w:bookmarkStart w:id="95" w:name="_GoBack"/>
-        <w:bookmarkEnd w:id="95"/>
-        <w:r>
-          <w:t>ed</w:t>
-        </w:r>
-      </w:ins>
-      <w:ins w:id="96" w:author="Ferguson, Alex" w:date="2018-02-02T15:46:00Z">
-        <w:r>
-          <w:t>: GENOPT batch runs and optimization</w:t>
-        </w:r>
-      </w:ins>
-    </w:p>
-    <w:p>
-      <w:pPr>
-        <w:rPr>
-          <w:ins w:id="97" w:author="Ferguson, Alex" w:date="2018-02-02T15:46:00Z"/>
-        </w:rPr>
-      </w:pPr>
-      <w:ins w:id="98" w:author="Ferguson, Alex" w:date="2018-02-02T15:48:00Z">
-        <w:r>
-          <w:t xml:space="preserve">To use HTAP as part of genopt, the </w:t>
-        </w:r>
-      </w:ins>
-      <w:ins w:id="99" w:author="Ferguson, Alex" w:date="2018-02-02T15:49:00Z">
-        <w:r>
-          <w:t>following</w:t>
-        </w:r>
-      </w:ins>
-      <w:ins w:id="100" w:author="Ferguson, Alex" w:date="2018-02-02T15:48:00Z">
-        <w:r>
-          <w:t xml:space="preserve"> </w:t>
-        </w:r>
-      </w:ins>
-      <w:ins w:id="101" w:author="Ferguson, Alex" w:date="2018-02-02T15:49:00Z">
-        <w:r>
-          <w:t>software are needed:</w:t>
-        </w:r>
-      </w:ins>
+      </w:pPr>
+      <w:r>
+        <w:t>Depreciated</w:t>
+      </w:r>
+      <w:r>
+        <w:t>: GENOPT batch runs and optimization</w:t>
+      </w:r>
+    </w:p>
+    <w:p>
+      <w:r>
+        <w:t>To use HTAP as part of genopt, the following software are needed:</w:t>
+      </w:r>
     </w:p>
     <w:p>
       <w:pPr>
@@ -4118,29 +3402,16 @@
           <w:numId w:val="1"/>
         </w:numPr>
         <w:rPr>
-          <w:ins w:id="102" w:author="Ferguson, Alex" w:date="2018-02-02T15:46:00Z"/>
           <w:lang w:val="fr-CA"/>
         </w:rPr>
       </w:pPr>
-      <w:ins w:id="103" w:author="Ferguson, Alex" w:date="2018-02-02T15:46:00Z">
-        <w:r>
-          <w:rPr>
-            <w:lang w:val="fr-CA"/>
-          </w:rPr>
-          <w:t xml:space="preserve">Java: </w:t>
-        </w:r>
-        <w:r>
-          <w:fldChar w:fldCharType="begin"/>
-        </w:r>
-        <w:r>
-          <w:rPr>
-            <w:lang w:val="fr-CA"/>
-          </w:rPr>
-          <w:instrText xml:space="preserve"> HYPERLINK "https://java.com/en/download/" </w:instrText>
-        </w:r>
-        <w:r>
-          <w:fldChar w:fldCharType="separate"/>
-        </w:r>
+      <w:r>
+        <w:rPr>
+          <w:lang w:val="fr-CA"/>
+        </w:rPr>
+        <w:t xml:space="preserve">Java: </w:t>
+      </w:r>
+      <w:hyperlink r:id="rId13" w:history="1">
         <w:r>
           <w:rPr>
             <w:rStyle w:val="Hyperlink"/>
@@ -4148,20 +3419,13 @@
           </w:rPr>
           <w:t>https://java.com/en/download/</w:t>
         </w:r>
-        <w:r>
-          <w:rPr>
-            <w:rStyle w:val="Hyperlink"/>
-            <w:lang w:val="fr-CA"/>
-          </w:rPr>
-          <w:fldChar w:fldCharType="end"/>
-        </w:r>
-        <w:r>
-          <w:rPr>
-            <w:lang w:val="fr-CA"/>
-          </w:rPr>
-          <w:t xml:space="preserve"> </w:t>
-        </w:r>
-      </w:ins>
+      </w:hyperlink>
+      <w:r>
+        <w:rPr>
+          <w:lang w:val="fr-CA"/>
+        </w:rPr>
+        <w:t xml:space="preserve"> </w:t>
+      </w:r>
     </w:p>
     <w:p>
       <w:pPr>
@@ -4170,62 +3434,11 @@
           <w:ilvl w:val="0"/>
           <w:numId w:val="1"/>
         </w:numPr>
-        <w:rPr>
-          <w:ins w:id="104" w:author="Ferguson, Alex" w:date="2018-02-02T15:46:00Z"/>
-        </w:rPr>
-      </w:pPr>
-      <w:ins w:id="105" w:author="Ferguson, Alex" w:date="2018-02-02T15:46:00Z">
-        <w:r>
-          <w:t xml:space="preserve">GenOpt: </w:t>
-        </w:r>
-        <w:r>
-          <w:fldChar w:fldCharType="begin"/>
-        </w:r>
-        <w:r>
-          <w:instrText xml:space="preserve"> HYPERLINK "https://simulationresearch.lbl.gov/GO/" </w:instrText>
-        </w:r>
-        <w:r>
-          <w:fldChar w:fldCharType="separate"/>
-        </w:r>
-        <w:r>
-          <w:rPr>
-            <w:rStyle w:val="Hyperlink"/>
-          </w:rPr>
-          <w:t>https://simulationresearch.lbl.gov/GO/</w:t>
-        </w:r>
-        <w:r>
-          <w:rPr>
-            <w:rStyle w:val="Hyperlink"/>
-          </w:rPr>
-          <w:fldChar w:fldCharType="end"/>
-        </w:r>
-        <w:r>
-          <w:t xml:space="preserve"> </w:t>
-        </w:r>
-      </w:ins>
-    </w:p>
-    <w:p>
-      <w:pPr>
-        <w:rPr>
-          <w:del w:id="106" w:author="Ferguson, Alex" w:date="2018-02-02T15:49:00Z"/>
-          <w:rPrChange w:id="107" w:author="Ferguson, Alex" w:date="2018-02-02T15:46:00Z">
-            <w:rPr>
-              <w:del w:id="108" w:author="Ferguson, Alex" w:date="2018-02-02T15:49:00Z"/>
-            </w:rPr>
-          </w:rPrChange>
-        </w:rPr>
-        <w:pPrChange w:id="109" w:author="Ferguson, Alex" w:date="2018-02-02T15:46:00Z">
-          <w:pPr>
-            <w:pStyle w:val="Heading1"/>
-          </w:pPr>
-        </w:pPrChange>
-      </w:pPr>
-    </w:p>
-    <w:p>
-      <w:r>
-        <w:t xml:space="preserve">HTAP uses the GenOpt package to implement batch runs and optimization. Lawrence Berkeley National Laboratory publishes GenOpt at </w:t>
-      </w:r>
-      <w:hyperlink r:id="rId13" w:history="1">
+      </w:pPr>
+      <w:r>
+        <w:t xml:space="preserve">GenOpt: </w:t>
+      </w:r>
+      <w:hyperlink r:id="rId14" w:history="1">
         <w:r>
           <w:rPr>
             <w:rStyle w:val="Hyperlink"/>
@@ -4234,9 +3447,25 @@
         </w:r>
       </w:hyperlink>
       <w:r>
+        <w:t xml:space="preserve"> </w:t>
+      </w:r>
+    </w:p>
+    <w:p>
+      <w:r>
+        <w:t xml:space="preserve">HTAP uses the GenOpt package to implement batch runs and optimization. Lawrence Berkeley National Laboratory publishes GenOpt at </w:t>
+      </w:r>
+      <w:hyperlink r:id="rId15" w:history="1">
+        <w:r>
+          <w:rPr>
+            <w:rStyle w:val="Hyperlink"/>
+          </w:rPr>
+          <w:t>https://simulationresearch.lbl.gov/GO/</w:t>
+        </w:r>
+      </w:hyperlink>
+      <w:r>
         <w:t xml:space="preserve">.  Most of the HTAP’s optimization workflow uses standard GenOpt input files and features — these are documented here: </w:t>
       </w:r>
-      <w:hyperlink r:id="rId14" w:history="1">
+      <w:hyperlink r:id="rId16" w:history="1">
         <w:r>
           <w:rPr>
             <w:rStyle w:val="Hyperlink"/>
@@ -4435,6 +3664,7 @@
     </w:p>
     <w:p>
       <w:r>
+        <w:lastRenderedPageBreak/>
         <w:t xml:space="preserve">The </w:t>
       </w:r>
       <w:r>
@@ -4480,7 +3710,6 @@
         <w:pStyle w:val="Code"/>
       </w:pPr>
       <w:r>
-        <w:lastRenderedPageBreak/>
         <w:t xml:space="preserve">      Prefix = "Ruby substitute-h2k.rb";1  </w:t>
       </w:r>
     </w:p>
@@ -4884,6 +4113,7 @@
         <w:pStyle w:val="Code"/>
       </w:pPr>
       <w:r>
+        <w:lastRenderedPageBreak/>
         <w:t xml:space="preserve">      Ini  = 1;</w:t>
       </w:r>
     </w:p>
@@ -4905,7 +4135,6 @@
     </w:p>
     <w:p>
       <w:r>
-        <w:lastRenderedPageBreak/>
         <w:t xml:space="preserve">In this example, the command file instructs GenOpt to alternate the location between Abbotsford and Prince George, and the air-tightness between values of 2.5, 1.75. 1.5 and 1.25 ACH. </w:t>
       </w:r>
     </w:p>
@@ -5284,6 +4513,7 @@
         <w:pStyle w:val="Code"/>
       </w:pPr>
       <w:r>
+        <w:lastRenderedPageBreak/>
         <w:t xml:space="preserve">PS C:\HTAP&gt; </w:t>
       </w:r>
       <w:r>
@@ -5749,6 +4979,7 @@
         <w:pStyle w:val="Code"/>
       </w:pPr>
       <w:r>
+        <w:lastRenderedPageBreak/>
         <w:t>PS C:\HTAP&gt;</w:t>
       </w:r>
     </w:p>
@@ -5757,7 +4988,6 @@
         <w:pStyle w:val="Heading2"/>
       </w:pPr>
       <w:r>
-        <w:lastRenderedPageBreak/>
         <w:t xml:space="preserve">Processing output </w:t>
       </w:r>
     </w:p>
@@ -5850,23 +5080,6 @@
     <w:p>
       <w:pPr>
         <w:pStyle w:val="Heading1"/>
-      </w:pPr>
-    </w:p>
-    <w:p>
-      <w:pPr>
-        <w:rPr>
-          <w:del w:id="110" w:author="Ferguson, Alex" w:date="2018-02-02T15:45:00Z"/>
-          <w:rPrChange w:id="111" w:author="Ferguson, Alex" w:date="2018-02-02T15:45:00Z">
-            <w:rPr>
-              <w:del w:id="112" w:author="Ferguson, Alex" w:date="2018-02-02T15:45:00Z"/>
-            </w:rPr>
-          </w:rPrChange>
-        </w:rPr>
-        <w:pPrChange w:id="113" w:author="Ferguson, Alex" w:date="2018-02-02T15:45:00Z">
-          <w:pPr>
-            <w:pStyle w:val="Heading1"/>
-          </w:pPr>
-        </w:pPrChange>
       </w:pPr>
     </w:p>
     <w:p>
@@ -6376,6 +5589,7 @@
               <w:ind w:left="0"/>
             </w:pPr>
             <w:r>
+              <w:lastRenderedPageBreak/>
               <w:sym w:font="Webdings" w:char="F09D"/>
             </w:r>
           </w:p>
@@ -6420,7 +5634,6 @@
               <w:ind w:left="0"/>
             </w:pPr>
             <w:r>
-              <w:lastRenderedPageBreak/>
               <w:sym w:font="Webdings" w:char="F09D"/>
             </w:r>
           </w:p>
@@ -6495,16 +5708,16 @@
               <w:pStyle w:val="ListParagraph"/>
               <w:ind w:left="0"/>
             </w:pPr>
-            <w:commentRangeStart w:id="114"/>
+            <w:commentRangeStart w:id="2"/>
             <w:r>
               <w:t>Ruby script that invokes HOT2000.</w:t>
             </w:r>
-            <w:commentRangeEnd w:id="114"/>
+            <w:commentRangeEnd w:id="2"/>
             <w:r>
               <w:rPr>
                 <w:rStyle w:val="CommentReference"/>
               </w:rPr>
-              <w:commentReference w:id="114"/>
+              <w:commentReference w:id="2"/>
             </w:r>
           </w:p>
         </w:tc>
@@ -6615,7 +5828,7 @@
 
 <file path=word/comments.xml><?xml version="1.0" encoding="utf-8"?>
 <w:comments xmlns:wpc="http://schemas.microsoft.com/office/word/2010/wordprocessingCanvas" xmlns:cx="http://schemas.microsoft.com/office/drawing/2014/chartex" xmlns:cx1="http://schemas.microsoft.com/office/drawing/2015/9/8/chartex" xmlns:mc="http://schemas.openxmlformats.org/markup-compatibility/2006" xmlns:o="urn:schemas-microsoft-com:office:office" xmlns:r="http://schemas.openxmlformats.org/officeDocument/2006/relationships" xmlns:m="http://schemas.openxmlformats.org/officeDocument/2006/math" xmlns:v="urn:schemas-microsoft-com:vml" xmlns:wp14="http://schemas.microsoft.com/office/word/2010/wordprocessingDrawing" xmlns:wp="http://schemas.openxmlformats.org/drawingml/2006/wordprocessingDrawing" xmlns:w10="urn:schemas-microsoft-com:office:word" xmlns:w="http://schemas.openxmlformats.org/wordprocessingml/2006/main" xmlns:w14="http://schemas.microsoft.com/office/word/2010/wordml" xmlns:w15="http://schemas.microsoft.com/office/word/2012/wordml" xmlns:w16se="http://schemas.microsoft.com/office/word/2015/wordml/symex" xmlns:wpg="http://schemas.microsoft.com/office/word/2010/wordprocessingGroup" xmlns:wpi="http://schemas.microsoft.com/office/word/2010/wordprocessingInk" xmlns:wne="http://schemas.microsoft.com/office/word/2006/wordml" xmlns:wps="http://schemas.microsoft.com/office/word/2010/wordprocessingShape" mc:Ignorable="w14 w15 w16se wp14">
-  <w:comment w:id="114" w:author="Ferguson, Alex" w:date="2017-08-04T14:52:00Z" w:initials="FA">
+  <w:comment w:id="2" w:author="Ferguson, Alex" w:date="2017-08-04T14:52:00Z" w:initials="FA">
     <w:p>
       <w:pPr>
         <w:pStyle w:val="CommentText"/>
@@ -9369,7 +8582,7 @@
 </file>
 
 <file path=customXml/itemProps1.xml><?xml version="1.0" encoding="utf-8"?>
-<ds:datastoreItem xmlns:ds="http://schemas.openxmlformats.org/officeDocument/2006/customXml" ds:itemID="{B1268A18-D3D7-46DF-9DCC-D3D7403B76FD}">
+<ds:datastoreItem xmlns:ds="http://schemas.openxmlformats.org/officeDocument/2006/customXml" ds:itemID="{150EF59B-F1AB-4A0C-9FA1-6B774865C176}">
   <ds:schemaRefs>
     <ds:schemaRef ds:uri="http://schemas.openxmlformats.org/officeDocument/2006/bibliography"/>
   </ds:schemaRefs>

</xml_diff>

<commit_message>
General dev: Documentation update - no functionality changes.  (#25)
* Updating documentation to indicate GenOpt applications are
depriciated

* corrected spelling

* Added bare-bones installation instructions as txt file.

* Partial changes to update documenetation for use without GenOpt

* Starting I/O docimentation

* Adding I/O docimentation

* Adding I/O docimentation - nearly finished all the 'I'

* testing toc

* fixing toc

* Added text about .options file. .choices file.
</commit_message>
<xml_diff>
--- a/doc/Introduction to HTAP.docx
+++ b/doc/Introduction to HTAP.docx
@@ -9,8 +9,6 @@
       <w:r>
         <w:t>Introduction to HTAP</w:t>
       </w:r>
-      <w:bookmarkStart w:id="0" w:name="_GoBack"/>
-      <w:bookmarkEnd w:id="0"/>
     </w:p>
     <w:p>
       <w:pPr>
@@ -51,42 +49,9 @@
         </w:rPr>
       </w:pPr>
       <w:r>
-        <w:rPr>
-          <w:lang w:val="fr-CA"/>
-        </w:rPr>
-        <w:t xml:space="preserve">Java: </w:t>
+        <w:t xml:space="preserve">Ruby: </w:t>
       </w:r>
       <w:hyperlink r:id="rId8" w:history="1">
-        <w:r>
-          <w:rPr>
-            <w:rStyle w:val="Hyperlink"/>
-            <w:lang w:val="fr-CA"/>
-          </w:rPr>
-          <w:t>https://java.com/en/download/</w:t>
-        </w:r>
-      </w:hyperlink>
-      <w:r>
-        <w:rPr>
-          <w:lang w:val="fr-CA"/>
-        </w:rPr>
-        <w:t xml:space="preserve"> </w:t>
-      </w:r>
-    </w:p>
-    <w:p>
-      <w:pPr>
-        <w:pStyle w:val="ListParagraph"/>
-        <w:numPr>
-          <w:ilvl w:val="0"/>
-          <w:numId w:val="1"/>
-        </w:numPr>
-        <w:rPr>
-          <w:lang w:val="fr-CA"/>
-        </w:rPr>
-      </w:pPr>
-      <w:r>
-        <w:t xml:space="preserve">Ruby: </w:t>
-      </w:r>
-      <w:hyperlink r:id="rId9" w:history="1">
         <w:r>
           <w:rPr>
             <w:rStyle w:val="Hyperlink"/>
@@ -115,7 +80,7 @@
         </w:rPr>
         <w:t xml:space="preserve">Git: </w:t>
       </w:r>
-      <w:hyperlink r:id="rId10" w:history="1">
+      <w:hyperlink r:id="rId9" w:history="1">
         <w:r>
           <w:rPr>
             <w:rStyle w:val="Hyperlink"/>
@@ -138,29 +103,18 @@
       </w:r>
     </w:p>
     <w:p>
-      <w:pPr>
-        <w:pStyle w:val="ListParagraph"/>
-        <w:numPr>
-          <w:ilvl w:val="0"/>
-          <w:numId w:val="1"/>
-        </w:numPr>
-      </w:pPr>
-      <w:r>
-        <w:t xml:space="preserve">GenOpt: </w:t>
-      </w:r>
-      <w:hyperlink r:id="rId11" w:history="1">
-        <w:r>
-          <w:rPr>
-            <w:rStyle w:val="Hyperlink"/>
-          </w:rPr>
-          <w:t>https://simulationresearch.lbl.gov/GO/</w:t>
-        </w:r>
-      </w:hyperlink>
-      <w:r>
-        <w:t xml:space="preserve"> </w:t>
-      </w:r>
-    </w:p>
-    <w:p>
+      <w:bookmarkStart w:id="0" w:name="_GoBack"/>
+      <w:bookmarkEnd w:id="0"/>
+      <w:r>
+        <w:rPr>
+          <w:rPrChange w:id="1" w:author="Ferguson, Alex" w:date="2018-02-16T13:04:00Z">
+            <w:rPr>
+              <w:lang w:val="fr-CA"/>
+            </w:rPr>
+          </w:rPrChange>
+        </w:rPr>
+        <w:br/>
+      </w:r>
       <w:r>
         <w:t xml:space="preserve">In addition to these, you may find the following tools useful: </w:t>
       </w:r>
@@ -239,7 +193,7 @@
       <w:r>
         <w:t xml:space="preserve"> To download HOT2000 v11.3, visit </w:t>
       </w:r>
-      <w:hyperlink r:id="rId12" w:history="1">
+      <w:hyperlink r:id="rId10" w:history="1">
         <w:r>
           <w:rPr>
             <w:rStyle w:val="Hyperlink"/>
@@ -361,7 +315,7 @@
                     </pic:cNvPicPr>
                   </pic:nvPicPr>
                   <pic:blipFill>
-                    <a:blip r:embed="rId13">
+                    <a:blip r:embed="rId11">
                       <a:extLst>
                         <a:ext uri="{28A0092B-C50C-407E-A947-70E740481C1C}">
                           <a14:useLocalDpi xmlns:a14="http://schemas.microsoft.com/office/drawing/2010/main" val="0"/>
@@ -456,7 +410,7 @@
                     </pic:cNvPicPr>
                   </pic:nvPicPr>
                   <pic:blipFill rotWithShape="1">
-                    <a:blip r:embed="rId14">
+                    <a:blip r:embed="rId12">
                       <a:extLst>
                         <a:ext uri="{28A0092B-C50C-407E-A947-70E740481C1C}">
                           <a14:useLocalDpi xmlns:a14="http://schemas.microsoft.com/office/drawing/2010/main" val="0"/>
@@ -908,7 +862,11 @@
         <w:t>C:\H2K-CLI-Min\User</w:t>
       </w:r>
       <w:r>
-        <w:t xml:space="preserve">. To add additional archetypes to the HTAP platform, you merely need to copy them into </w:t>
+        <w:t xml:space="preserve">. To add additional archetypes to the HTAP </w:t>
+      </w:r>
+      <w:r>
+        <w:lastRenderedPageBreak/>
+        <w:t xml:space="preserve">platform, you merely need to copy them into </w:t>
       </w:r>
       <w:r>
         <w:rPr>
@@ -1299,366 +1257,6 @@
     </w:p>
     <w:p/>
     <w:p>
-      <w:r>
-        <w:rPr>
-          <w:b/>
-        </w:rPr>
-        <w:t xml:space="preserve">2) Test GenOpt </w:t>
-      </w:r>
-      <w:r>
-        <w:t xml:space="preserve">by running the following command from the </w:t>
-      </w:r>
-      <w:r>
-        <w:rPr>
-          <w:rStyle w:val="CodeSnip"/>
-        </w:rPr>
-        <w:t>C:\HTAP</w:t>
-      </w:r>
-      <w:r>
-        <w:t xml:space="preserve"> directory – abridged output appears below. </w:t>
-      </w:r>
-    </w:p>
-    <w:p>
-      <w:pPr>
-        <w:pStyle w:val="Code"/>
-        <w:rPr>
-          <w:rStyle w:val="CodeSnipRED"/>
-        </w:rPr>
-      </w:pPr>
-      <w:r>
-        <w:t xml:space="preserve">PS C:\HTAP&gt; </w:t>
-      </w:r>
-      <w:r>
-        <w:rPr>
-          <w:rStyle w:val="CodeSnipRED"/>
-        </w:rPr>
-        <w:t>java -cp "C:\Program Files\genopt\genopt.jar" genopt.GenOpt .\Genopt-H2K-INI.GO-ini</w:t>
-      </w:r>
-    </w:p>
-    <w:p>
-      <w:pPr>
-        <w:pStyle w:val="Code"/>
-      </w:pPr>
-      <w:r>
-        <w:t>_______________________________________________________________</w:t>
-      </w:r>
-    </w:p>
-    <w:p>
-      <w:pPr>
-        <w:pStyle w:val="Code"/>
-      </w:pPr>
-    </w:p>
-    <w:p>
-      <w:pPr>
-        <w:pStyle w:val="Code"/>
-      </w:pPr>
-      <w:r>
-        <w:t>GenOpt(R) 3.1.0, December 8, 2011</w:t>
-      </w:r>
-    </w:p>
-    <w:p>
-      <w:pPr>
-        <w:pStyle w:val="Code"/>
-      </w:pPr>
-    </w:p>
-    <w:p>
-      <w:pPr>
-        <w:pStyle w:val="Code"/>
-      </w:pPr>
-      <w:r>
-        <w:t>GenOpt Copyright (c) 1998-2011, The Regents of the</w:t>
-      </w:r>
-    </w:p>
-    <w:p>
-      <w:pPr>
-        <w:pStyle w:val="Code"/>
-      </w:pPr>
-      <w:r>
-        <w:t>University of California, through Lawrence Berkeley</w:t>
-      </w:r>
-    </w:p>
-    <w:p>
-      <w:pPr>
-        <w:pStyle w:val="Code"/>
-      </w:pPr>
-      <w:r>
-        <w:t>National Laboratory (subject to receipt of any</w:t>
-      </w:r>
-    </w:p>
-    <w:p>
-      <w:pPr>
-        <w:pStyle w:val="Code"/>
-      </w:pPr>
-      <w:r>
-        <w:t>required approvals from the U.S. Dept. of Energy).</w:t>
-      </w:r>
-    </w:p>
-    <w:p>
-      <w:pPr>
-        <w:pStyle w:val="Code"/>
-      </w:pPr>
-      <w:r>
-        <w:t>All rights reserved.</w:t>
-      </w:r>
-    </w:p>
-    <w:p>
-      <w:pPr>
-        <w:pStyle w:val="Code"/>
-      </w:pPr>
-    </w:p>
-    <w:p>
-      <w:pPr>
-        <w:pStyle w:val="Code"/>
-      </w:pPr>
-      <w:r>
-        <w:t>The development of GenOpt is supported by</w:t>
-      </w:r>
-    </w:p>
-    <w:p>
-      <w:pPr>
-        <w:pStyle w:val="Code"/>
-      </w:pPr>
-      <w:r>
-        <w:t>the U.S. Department of Energy (DOE),</w:t>
-      </w:r>
-    </w:p>
-    <w:p>
-      <w:pPr>
-        <w:pStyle w:val="Code"/>
-      </w:pPr>
-      <w:r>
-        <w:t>the Swiss Academy of Engineering Sciences (SATW),</w:t>
-      </w:r>
-    </w:p>
-    <w:p>
-      <w:pPr>
-        <w:pStyle w:val="Code"/>
-      </w:pPr>
-      <w:r>
-        <w:t>the Swiss National Energy Fund (NEFF), and</w:t>
-      </w:r>
-    </w:p>
-    <w:p>
-      <w:pPr>
-        <w:pStyle w:val="Code"/>
-      </w:pPr>
-      <w:r>
-        <w:t>the Swiss National Science Foundation (SNSF).</w:t>
-      </w:r>
-    </w:p>
-    <w:p>
-      <w:pPr>
-        <w:pStyle w:val="Code"/>
-      </w:pPr>
-    </w:p>
-    <w:p>
-      <w:pPr>
-        <w:pStyle w:val="Code"/>
-      </w:pPr>
-      <w:r>
-        <w:t>Developed by</w:t>
-      </w:r>
-    </w:p>
-    <w:p>
-      <w:pPr>
-        <w:pStyle w:val="Code"/>
-      </w:pPr>
-      <w:r>
-        <w:t>Lawrence Berkeley National Laboratory</w:t>
-      </w:r>
-    </w:p>
-    <w:p>
-      <w:pPr>
-        <w:pStyle w:val="Code"/>
-      </w:pPr>
-      <w:r>
-        <w:t>http://simulationresearch.lbl.gov</w:t>
-      </w:r>
-    </w:p>
-    <w:p>
-      <w:pPr>
-        <w:pStyle w:val="Code"/>
-      </w:pPr>
-      <w:r>
-        <w:t>Michael Wetter, MWetter@lbl.gov</w:t>
-      </w:r>
-    </w:p>
-    <w:p>
-      <w:pPr>
-        <w:pStyle w:val="Code"/>
-      </w:pPr>
-    </w:p>
-    <w:p>
-      <w:pPr>
-        <w:pStyle w:val="Code"/>
-      </w:pPr>
-      <w:r>
-        <w:t>_______________________________________________________________</w:t>
-      </w:r>
-    </w:p>
-    <w:p>
-      <w:pPr>
-        <w:pStyle w:val="Code"/>
-      </w:pPr>
-      <w:r>
-        <w:t>Assigning 4 threads for simulations.</w:t>
-      </w:r>
-    </w:p>
-    <w:p>
-      <w:pPr>
-        <w:pStyle w:val="Code"/>
-      </w:pPr>
-      <w:r>
-        <w:t>Require 6 function evaluations.</w:t>
-      </w:r>
-    </w:p>
-    <w:p>
-      <w:pPr>
-        <w:pStyle w:val="Code"/>
-      </w:pPr>
-      <w:r>
-        <w:t>Simulation 1: SimplePaybackYrs  = 3137.1</w:t>
-      </w:r>
-    </w:p>
-    <w:p>
-      <w:pPr>
-        <w:pStyle w:val="Code"/>
-      </w:pPr>
-      <w:r>
-        <w:t>Simulation 1: EnergyTotal       = 140.7</w:t>
-      </w:r>
-    </w:p>
-    <w:p>
-      <w:pPr>
-        <w:pStyle w:val="Code"/>
-      </w:pPr>
-      <w:r>
-        <w:t>Simulation 1: UtilBillNoPVRevenueDoll   = 3137.13</w:t>
-      </w:r>
-    </w:p>
-    <w:p>
-      <w:pPr>
-        <w:pStyle w:val="Code"/>
-      </w:pPr>
-    </w:p>
-    <w:p>
-      <w:pPr>
-        <w:pStyle w:val="Code"/>
-      </w:pPr>
-      <w:r>
-        <w:t xml:space="preserve">   -----------------------------------------</w:t>
-      </w:r>
-    </w:p>
-    <w:p>
-      <w:pPr>
-        <w:pStyle w:val="Code"/>
-      </w:pPr>
-      <w:r>
-        <w:t xml:space="preserve">                   ^</w:t>
-      </w:r>
-    </w:p>
-    <w:p>
-      <w:pPr>
-        <w:pStyle w:val="Code"/>
-      </w:pPr>
-      <w:r>
-        <w:t xml:space="preserve">                   |</w:t>
-      </w:r>
-    </w:p>
-    <w:p>
-      <w:pPr>
-        <w:pStyle w:val="Code"/>
-      </w:pPr>
-      <w:r>
-        <w:t xml:space="preserve">                   </w:t>
-      </w:r>
-    </w:p>
-    <w:p>
-      <w:pPr>
-        <w:pStyle w:val="Code"/>
-      </w:pPr>
-      <w:r>
-        <w:t xml:space="preserve">        A lot of output appears here</w:t>
-      </w:r>
-    </w:p>
-    <w:p>
-      <w:pPr>
-        <w:pStyle w:val="Code"/>
-      </w:pPr>
-      <w:r>
-        <w:t xml:space="preserve">                    </w:t>
-      </w:r>
-    </w:p>
-    <w:p>
-      <w:pPr>
-        <w:pStyle w:val="Code"/>
-      </w:pPr>
-      <w:r>
-        <w:t xml:space="preserve">                   |</w:t>
-      </w:r>
-    </w:p>
-    <w:p>
-      <w:pPr>
-        <w:pStyle w:val="Code"/>
-      </w:pPr>
-      <w:r>
-        <w:t xml:space="preserve">                   V</w:t>
-      </w:r>
-    </w:p>
-    <w:p>
-      <w:pPr>
-        <w:pStyle w:val="Code"/>
-      </w:pPr>
-      <w:r>
-        <w:t xml:space="preserve">   -----------------------------------------</w:t>
-      </w:r>
-    </w:p>
-    <w:p>
-      <w:pPr>
-        <w:pStyle w:val="Code"/>
-      </w:pPr>
-    </w:p>
-    <w:p>
-      <w:pPr>
-        <w:pStyle w:val="Code"/>
-      </w:pPr>
-      <w:r>
-        <w:t>Simulation 6: PEAKHeatingW      = 15481.3</w:t>
-      </w:r>
-    </w:p>
-    <w:p>
-      <w:pPr>
-        <w:pStyle w:val="Code"/>
-      </w:pPr>
-      <w:r>
-        <w:t>Simulation 6: ERS-Value = 0.0</w:t>
-      </w:r>
-    </w:p>
-    <w:p>
-      <w:pPr>
-        <w:pStyle w:val="Code"/>
-      </w:pPr>
-      <w:r>
-        <w:t>Simulation 6: NumTries  = 1.0</w:t>
-      </w:r>
-    </w:p>
-    <w:p>
-      <w:pPr>
-        <w:pStyle w:val="Code"/>
-      </w:pPr>
-      <w:r>
-        <w:t>GenOpt completed successfully.</w:t>
-      </w:r>
-    </w:p>
-    <w:p>
-      <w:pPr>
-        <w:pStyle w:val="Code"/>
-      </w:pPr>
-      <w:r>
-        <w:t>PS C:\HTAP&gt;</w:t>
-      </w:r>
-    </w:p>
-    <w:p>
       <w:pPr>
         <w:pStyle w:val="Heading1"/>
       </w:pPr>
@@ -1676,6 +1274,7 @@
         <w:pStyle w:val="Code"/>
       </w:pPr>
       <w:r>
+        <w:lastRenderedPageBreak/>
         <w:t xml:space="preserve">PS C:\HTAP&gt; </w:t>
       </w:r>
       <w:r>
@@ -1805,7 +1404,6 @@
         <w:pStyle w:val="Heading2"/>
       </w:pPr>
       <w:r>
-        <w:lastRenderedPageBreak/>
         <w:t xml:space="preserve">The HOT2000.options file </w:t>
       </w:r>
     </w:p>
@@ -2470,11 +2068,7 @@
         <w:t>alphanumeric</w:t>
       </w:r>
       <w:r>
-        <w:t xml:space="preserve"> input that must be </w:t>
-      </w:r>
-      <w:r>
-        <w:lastRenderedPageBreak/>
-        <w:t xml:space="preserve">substituted within the .h2k file. For example, the inverter efficiency will be set to 90% for the MonoSI-10kW case in the snippet above. </w:t>
+        <w:t xml:space="preserve"> input that must be substituted within the .h2k file. For example, the inverter efficiency will be set to 90% for the MonoSI-10kW case in the snippet above. </w:t>
       </w:r>
     </w:p>
     <w:p>
@@ -2789,6 +2383,7 @@
         <w:pStyle w:val="Code"/>
       </w:pPr>
       <w:r>
+        <w:lastRenderedPageBreak/>
         <w:t>Opt-ACH : NA</w:t>
       </w:r>
     </w:p>
@@ -2902,353 +2497,353 @@
         <w:pStyle w:val="Code"/>
       </w:pPr>
       <w:r>
+        <w:t xml:space="preserve">Opt-CasementWindows  : NA   </w:t>
+      </w:r>
+    </w:p>
+    <w:p>
+      <w:pPr>
+        <w:pStyle w:val="Code"/>
+      </w:pPr>
+    </w:p>
+    <w:p>
+      <w:pPr>
+        <w:pStyle w:val="Code"/>
+        <w:rPr>
+          <w:rStyle w:val="CodeSnipGREEN0"/>
+        </w:rPr>
+      </w:pPr>
+      <w:r>
+        <w:rPr>
+          <w:rStyle w:val="CodeSnipGREEN0"/>
+        </w:rPr>
+        <w:t>! Foundation definitions</w:t>
+      </w:r>
+    </w:p>
+    <w:p>
+      <w:pPr>
+        <w:pStyle w:val="Code"/>
+      </w:pPr>
+      <w:r>
+        <w:t xml:space="preserve">Opt-H2KFoundation : NA  </w:t>
+      </w:r>
+    </w:p>
+    <w:p>
+      <w:pPr>
+        <w:pStyle w:val="Code"/>
+      </w:pPr>
+    </w:p>
+    <w:p>
+      <w:pPr>
+        <w:pStyle w:val="Code"/>
+        <w:rPr>
+          <w:rStyle w:val="CodeSnipGREEN0"/>
+        </w:rPr>
+      </w:pPr>
+      <w:r>
+        <w:rPr>
+          <w:rStyle w:val="CodeSnipGREEN0"/>
+        </w:rPr>
+        <w:t>! Hot water system.</w:t>
+      </w:r>
+    </w:p>
+    <w:p>
+      <w:pPr>
+        <w:pStyle w:val="Code"/>
+      </w:pPr>
+      <w:r>
+        <w:t>Opt-DHWSystem :  HPHotWater</w:t>
+      </w:r>
+    </w:p>
+    <w:p>
+      <w:pPr>
+        <w:pStyle w:val="Code"/>
+      </w:pPr>
+    </w:p>
+    <w:p>
+      <w:pPr>
+        <w:pStyle w:val="Code"/>
+      </w:pPr>
+    </w:p>
+    <w:p>
+      <w:pPr>
+        <w:pStyle w:val="Code"/>
+        <w:rPr>
+          <w:rStyle w:val="CodeSnipGREEN0"/>
+        </w:rPr>
+      </w:pPr>
+      <w:r>
+        <w:rPr>
+          <w:rStyle w:val="CodeSnipGREEN0"/>
+        </w:rPr>
+        <w:t xml:space="preserve">! Drain-water heat recovery </w:t>
+      </w:r>
+    </w:p>
+    <w:p>
+      <w:pPr>
+        <w:pStyle w:val="Code"/>
+      </w:pPr>
+      <w:r>
+        <w:t xml:space="preserve">Opt-DWHRSystem :  DWHR-eff-30 </w:t>
+      </w:r>
+    </w:p>
+    <w:p>
+      <w:pPr>
+        <w:pStyle w:val="Code"/>
+      </w:pPr>
+    </w:p>
+    <w:p>
+      <w:pPr>
+        <w:pStyle w:val="Code"/>
+      </w:pPr>
+      <w:r>
+        <w:t xml:space="preserve">! HVAC system </w:t>
+      </w:r>
+    </w:p>
+    <w:p>
+      <w:pPr>
+        <w:pStyle w:val="Code"/>
+      </w:pPr>
+      <w:r>
+        <w:t>Opt-HVACSystem  : CCASHP</w:t>
+      </w:r>
+    </w:p>
+    <w:p>
+      <w:pPr>
+        <w:pStyle w:val="Code"/>
+      </w:pPr>
+    </w:p>
+    <w:p>
+      <w:pPr>
+        <w:pStyle w:val="Code"/>
+      </w:pPr>
+      <w:r>
+        <w:t xml:space="preserve">! HRV spec </w:t>
+      </w:r>
+    </w:p>
+    <w:p>
+      <w:pPr>
+        <w:pStyle w:val="Code"/>
+      </w:pPr>
+      <w:r>
+        <w:t>Opt-HRVspec : NA</w:t>
+      </w:r>
+    </w:p>
+    <w:p>
+      <w:pPr>
+        <w:pStyle w:val="Code"/>
+      </w:pPr>
+    </w:p>
+    <w:p>
+      <w:pPr>
+        <w:pStyle w:val="Code"/>
+      </w:pPr>
+      <w:r>
+        <w:t>Opt-RoofPitch : NA   !6-12</w:t>
+      </w:r>
+    </w:p>
+    <w:p>
+      <w:pPr>
+        <w:pStyle w:val="Code"/>
+      </w:pPr>
+    </w:p>
+    <w:p>
+      <w:pPr>
+        <w:pStyle w:val="Code"/>
+      </w:pPr>
+      <w:r>
+        <w:t>! External (Opt-StandoffPV) and Internal model (Opt-H2K-PV) PV options.</w:t>
+      </w:r>
+    </w:p>
+    <w:p>
+      <w:pPr>
+        <w:pStyle w:val="Code"/>
+      </w:pPr>
+      <w:r>
+        <w:t>! Substitute-h2k.rb will select external if both are specified!</w:t>
+      </w:r>
+    </w:p>
+    <w:p>
+      <w:pPr>
+        <w:pStyle w:val="Code"/>
+      </w:pPr>
+      <w:r>
+        <w:t>Opt-StandoffPV : NoPV      !SizedPV|8kW</w:t>
+      </w:r>
+    </w:p>
+    <w:p>
+      <w:pPr>
+        <w:pStyle w:val="Code"/>
+      </w:pPr>
+      <w:r>
+        <w:t>Opt-H2K-PV : NA !  MonoSi-200m2   !MonoSi-50m2</w:t>
+      </w:r>
+    </w:p>
+    <w:p>
+      <w:pPr>
+        <w:pStyle w:val="Code"/>
+      </w:pPr>
+    </w:p>
+    <w:p>
+      <w:pPr>
+        <w:pStyle w:val="Code"/>
+      </w:pPr>
+      <w:r>
+        <w:t>!---------------------------------------------------------------------------</w:t>
+      </w:r>
+    </w:p>
+    <w:p>
+      <w:pPr>
+        <w:pStyle w:val="Code"/>
+      </w:pPr>
+      <w:r>
+        <w:t>! The following options don't do anything for HOT2000</w:t>
+      </w:r>
+    </w:p>
+    <w:p>
+      <w:pPr>
+        <w:pStyle w:val="Code"/>
+      </w:pPr>
+      <w:r>
+        <w:t xml:space="preserve">!---------------------------------------------------------------------------  </w:t>
+      </w:r>
+    </w:p>
+    <w:p>
+      <w:pPr>
+        <w:pStyle w:val="Code"/>
+      </w:pPr>
+      <w:r>
+        <w:t>! Set the orientation for the model (N,S,E,W, or AVG to run all four directions</w:t>
+      </w:r>
+    </w:p>
+    <w:p>
+      <w:pPr>
+        <w:pStyle w:val="Code"/>
+      </w:pPr>
+      <w:r>
+        <w:t xml:space="preserve">! and compute an average result). </w:t>
+      </w:r>
+    </w:p>
+    <w:p>
+      <w:pPr>
+        <w:pStyle w:val="Code"/>
+      </w:pPr>
+      <w:r>
+        <w:t xml:space="preserve">! ***NOTE: As of Dec 2015 this attribute only determines numbers of runs (1 or 4) </w:t>
+      </w:r>
+    </w:p>
+    <w:p>
+      <w:pPr>
+        <w:pStyle w:val="Code"/>
+      </w:pPr>
+      <w:r>
+        <w:t>!          for HOT2000 -- it doesn't rotate the model yet.</w:t>
+      </w:r>
+    </w:p>
+    <w:p>
+      <w:pPr>
+        <w:pStyle w:val="Code"/>
+      </w:pPr>
+      <w:r>
+        <w:t>GOconfig_rotate      : S</w:t>
+      </w:r>
+    </w:p>
+    <w:p>
+      <w:pPr>
+        <w:pStyle w:val="Code"/>
+      </w:pPr>
+    </w:p>
+    <w:p>
+      <w:pPr>
+        <w:pStyle w:val="Code"/>
+      </w:pPr>
+      <w:r>
+        <w:t>Opt-Cooling-Spec     : 2TonStdCooling</w:t>
+      </w:r>
+    </w:p>
+    <w:p>
+      <w:pPr>
+        <w:pStyle w:val="Heading2"/>
+      </w:pPr>
+      <w:r>
+        <w:t xml:space="preserve">Substitute-h2k.rb output </w:t>
+      </w:r>
+    </w:p>
+    <w:p>
+      <w:r>
+        <w:t>When executed, Substiture-h2k.rb will perform the requested changes</w:t>
+      </w:r>
+      <w:r>
+        <w:t xml:space="preserve"> on the .h2k file, invoke HOT2000 and collect the results. Summary results are reported to screen, as shown in the following excerpt:</w:t>
+      </w:r>
+    </w:p>
+    <w:p>
+      <w:pPr>
+        <w:pStyle w:val="Code"/>
+        <w:rPr>
+          <w:rStyle w:val="CodeSnipRED"/>
+        </w:rPr>
+      </w:pPr>
+      <w:r>
+        <w:t xml:space="preserve">PS C:\HTAP&gt; </w:t>
+      </w:r>
+      <w:r>
+        <w:rPr>
+          <w:rStyle w:val="CodeSnipRED"/>
+        </w:rPr>
+        <w:t xml:space="preserve">.\substitute-h2k.rb -v -o .\HOT2000.options -c .\HOT2000.choices </w:t>
+      </w:r>
+    </w:p>
+    <w:p>
+      <w:pPr>
+        <w:pStyle w:val="Code"/>
+      </w:pPr>
+    </w:p>
+    <w:p>
+      <w:pPr>
+        <w:pStyle w:val="Code"/>
+      </w:pPr>
+      <w:r>
+        <w:t xml:space="preserve"> &gt; substitute-h2k.rb</w:t>
+      </w:r>
+    </w:p>
+    <w:p>
+      <w:pPr>
+        <w:pStyle w:val="Code"/>
+      </w:pPr>
+      <w:r>
+        <w:t xml:space="preserve">         path: C:\HTAP</w:t>
+      </w:r>
+    </w:p>
+    <w:p>
+      <w:pPr>
+        <w:pStyle w:val="Code"/>
+      </w:pPr>
+      <w:r>
+        <w:t xml:space="preserve">         ChoiceFile: .\HOT2000.choices</w:t>
+      </w:r>
+    </w:p>
+    <w:p>
+      <w:pPr>
+        <w:pStyle w:val="Code"/>
+      </w:pPr>
+      <w:r>
+        <w:t xml:space="preserve">         OptionFile: .\HOT2000.options</w:t>
+      </w:r>
+    </w:p>
+    <w:p>
+      <w:pPr>
+        <w:pStyle w:val="Code"/>
+      </w:pPr>
+      <w:r>
+        <w:t xml:space="preserve">         Base model: Not specified. Using archetype specified in .choice file</w:t>
+      </w:r>
+    </w:p>
+    <w:p>
+      <w:pPr>
+        <w:pStyle w:val="Code"/>
+      </w:pPr>
+      <w:r>
         <w:lastRenderedPageBreak/>
-        <w:t xml:space="preserve">Opt-CasementWindows  : NA   </w:t>
-      </w:r>
-    </w:p>
-    <w:p>
-      <w:pPr>
-        <w:pStyle w:val="Code"/>
-      </w:pPr>
-    </w:p>
-    <w:p>
-      <w:pPr>
-        <w:pStyle w:val="Code"/>
-        <w:rPr>
-          <w:rStyle w:val="CodeSnipGREEN0"/>
-        </w:rPr>
-      </w:pPr>
-      <w:r>
-        <w:rPr>
-          <w:rStyle w:val="CodeSnipGREEN0"/>
-        </w:rPr>
-        <w:t>! Foundation definitions</w:t>
-      </w:r>
-    </w:p>
-    <w:p>
-      <w:pPr>
-        <w:pStyle w:val="Code"/>
-      </w:pPr>
-      <w:r>
-        <w:t xml:space="preserve">Opt-H2KFoundation : NA  </w:t>
-      </w:r>
-    </w:p>
-    <w:p>
-      <w:pPr>
-        <w:pStyle w:val="Code"/>
-      </w:pPr>
-    </w:p>
-    <w:p>
-      <w:pPr>
-        <w:pStyle w:val="Code"/>
-        <w:rPr>
-          <w:rStyle w:val="CodeSnipGREEN0"/>
-        </w:rPr>
-      </w:pPr>
-      <w:r>
-        <w:rPr>
-          <w:rStyle w:val="CodeSnipGREEN0"/>
-        </w:rPr>
-        <w:t>! Hot water system.</w:t>
-      </w:r>
-    </w:p>
-    <w:p>
-      <w:pPr>
-        <w:pStyle w:val="Code"/>
-      </w:pPr>
-      <w:r>
-        <w:t>Opt-DHWSystem :  HPHotWater</w:t>
-      </w:r>
-    </w:p>
-    <w:p>
-      <w:pPr>
-        <w:pStyle w:val="Code"/>
-      </w:pPr>
-    </w:p>
-    <w:p>
-      <w:pPr>
-        <w:pStyle w:val="Code"/>
-      </w:pPr>
-    </w:p>
-    <w:p>
-      <w:pPr>
-        <w:pStyle w:val="Code"/>
-        <w:rPr>
-          <w:rStyle w:val="CodeSnipGREEN0"/>
-        </w:rPr>
-      </w:pPr>
-      <w:r>
-        <w:rPr>
-          <w:rStyle w:val="CodeSnipGREEN0"/>
-        </w:rPr>
-        <w:t xml:space="preserve">! Drain-water heat recovery </w:t>
-      </w:r>
-    </w:p>
-    <w:p>
-      <w:pPr>
-        <w:pStyle w:val="Code"/>
-      </w:pPr>
-      <w:r>
-        <w:t xml:space="preserve">Opt-DWHRSystem :  DWHR-eff-30 </w:t>
-      </w:r>
-    </w:p>
-    <w:p>
-      <w:pPr>
-        <w:pStyle w:val="Code"/>
-      </w:pPr>
-    </w:p>
-    <w:p>
-      <w:pPr>
-        <w:pStyle w:val="Code"/>
-      </w:pPr>
-      <w:r>
-        <w:t xml:space="preserve">! HVAC system </w:t>
-      </w:r>
-    </w:p>
-    <w:p>
-      <w:pPr>
-        <w:pStyle w:val="Code"/>
-      </w:pPr>
-      <w:r>
-        <w:t>Opt-HVACSystem  : CCASHP</w:t>
-      </w:r>
-    </w:p>
-    <w:p>
-      <w:pPr>
-        <w:pStyle w:val="Code"/>
-      </w:pPr>
-    </w:p>
-    <w:p>
-      <w:pPr>
-        <w:pStyle w:val="Code"/>
-      </w:pPr>
-      <w:r>
-        <w:t xml:space="preserve">! HRV spec </w:t>
-      </w:r>
-    </w:p>
-    <w:p>
-      <w:pPr>
-        <w:pStyle w:val="Code"/>
-      </w:pPr>
-      <w:r>
-        <w:t>Opt-HRVspec : NA</w:t>
-      </w:r>
-    </w:p>
-    <w:p>
-      <w:pPr>
-        <w:pStyle w:val="Code"/>
-      </w:pPr>
-    </w:p>
-    <w:p>
-      <w:pPr>
-        <w:pStyle w:val="Code"/>
-      </w:pPr>
-      <w:r>
-        <w:t>Opt-RoofPitch : NA   !6-12</w:t>
-      </w:r>
-    </w:p>
-    <w:p>
-      <w:pPr>
-        <w:pStyle w:val="Code"/>
-      </w:pPr>
-    </w:p>
-    <w:p>
-      <w:pPr>
-        <w:pStyle w:val="Code"/>
-      </w:pPr>
-      <w:r>
-        <w:t>! External (Opt-StandoffPV) and Internal model (Opt-H2K-PV) PV options.</w:t>
-      </w:r>
-    </w:p>
-    <w:p>
-      <w:pPr>
-        <w:pStyle w:val="Code"/>
-      </w:pPr>
-      <w:r>
-        <w:t>! Substitute-h2k.rb will select external if both are specified!</w:t>
-      </w:r>
-    </w:p>
-    <w:p>
-      <w:pPr>
-        <w:pStyle w:val="Code"/>
-      </w:pPr>
-      <w:r>
-        <w:t>Opt-StandoffPV : NoPV      !SizedPV|8kW</w:t>
-      </w:r>
-    </w:p>
-    <w:p>
-      <w:pPr>
-        <w:pStyle w:val="Code"/>
-      </w:pPr>
-      <w:r>
-        <w:t>Opt-H2K-PV : NA !  MonoSi-200m2   !MonoSi-50m2</w:t>
-      </w:r>
-    </w:p>
-    <w:p>
-      <w:pPr>
-        <w:pStyle w:val="Code"/>
-      </w:pPr>
-    </w:p>
-    <w:p>
-      <w:pPr>
-        <w:pStyle w:val="Code"/>
-      </w:pPr>
-      <w:r>
-        <w:t>!---------------------------------------------------------------------------</w:t>
-      </w:r>
-    </w:p>
-    <w:p>
-      <w:pPr>
-        <w:pStyle w:val="Code"/>
-      </w:pPr>
-      <w:r>
-        <w:t>! The following options don't do anything for HOT2000</w:t>
-      </w:r>
-    </w:p>
-    <w:p>
-      <w:pPr>
-        <w:pStyle w:val="Code"/>
-      </w:pPr>
-      <w:r>
-        <w:t xml:space="preserve">!---------------------------------------------------------------------------  </w:t>
-      </w:r>
-    </w:p>
-    <w:p>
-      <w:pPr>
-        <w:pStyle w:val="Code"/>
-      </w:pPr>
-      <w:r>
-        <w:t>! Set the orientation for the model (N,S,E,W, or AVG to run all four directions</w:t>
-      </w:r>
-    </w:p>
-    <w:p>
-      <w:pPr>
-        <w:pStyle w:val="Code"/>
-      </w:pPr>
-      <w:r>
-        <w:t xml:space="preserve">! and compute an average result). </w:t>
-      </w:r>
-    </w:p>
-    <w:p>
-      <w:pPr>
-        <w:pStyle w:val="Code"/>
-      </w:pPr>
-      <w:r>
-        <w:t xml:space="preserve">! ***NOTE: As of Dec 2015 this attribute only determines numbers of runs (1 or 4) </w:t>
-      </w:r>
-    </w:p>
-    <w:p>
-      <w:pPr>
-        <w:pStyle w:val="Code"/>
-      </w:pPr>
-      <w:r>
-        <w:t>!          for HOT2000 -- it doesn't rotate the model yet.</w:t>
-      </w:r>
-    </w:p>
-    <w:p>
-      <w:pPr>
-        <w:pStyle w:val="Code"/>
-      </w:pPr>
-      <w:r>
-        <w:t>GOconfig_rotate      : S</w:t>
-      </w:r>
-    </w:p>
-    <w:p>
-      <w:pPr>
-        <w:pStyle w:val="Code"/>
-      </w:pPr>
-    </w:p>
-    <w:p>
-      <w:pPr>
-        <w:pStyle w:val="Code"/>
-      </w:pPr>
-      <w:r>
-        <w:t>Opt-Cooling-Spec     : 2TonStdCooling</w:t>
-      </w:r>
-    </w:p>
-    <w:p>
-      <w:pPr>
-        <w:pStyle w:val="Heading2"/>
-      </w:pPr>
-      <w:r>
-        <w:t xml:space="preserve">Substitute-h2k.rb output </w:t>
-      </w:r>
-    </w:p>
-    <w:p>
-      <w:r>
-        <w:t>When executed, Substiture-h2k.rb will perform the requested changes</w:t>
-      </w:r>
-      <w:r>
-        <w:t xml:space="preserve"> on the .h2k file, invoke HOT2000 and collect the results. Summary results are reported to screen, as shown in the following excerpt:</w:t>
-      </w:r>
-    </w:p>
-    <w:p>
-      <w:pPr>
-        <w:pStyle w:val="Code"/>
-        <w:rPr>
-          <w:rStyle w:val="CodeSnipRED"/>
-        </w:rPr>
-      </w:pPr>
-      <w:r>
-        <w:t xml:space="preserve">PS C:\HTAP&gt; </w:t>
-      </w:r>
-      <w:r>
-        <w:rPr>
-          <w:rStyle w:val="CodeSnipRED"/>
-        </w:rPr>
-        <w:t xml:space="preserve">.\substitute-h2k.rb -v -o .\HOT2000.options -c .\HOT2000.choices </w:t>
-      </w:r>
-    </w:p>
-    <w:p>
-      <w:pPr>
-        <w:pStyle w:val="Code"/>
-      </w:pPr>
-    </w:p>
-    <w:p>
-      <w:pPr>
-        <w:pStyle w:val="Code"/>
-      </w:pPr>
-      <w:r>
-        <w:t xml:space="preserve"> &gt; substitute-h2k.rb</w:t>
-      </w:r>
-    </w:p>
-    <w:p>
-      <w:pPr>
-        <w:pStyle w:val="Code"/>
-      </w:pPr>
-      <w:r>
-        <w:t xml:space="preserve">         path: C:\HTAP</w:t>
-      </w:r>
-    </w:p>
-    <w:p>
-      <w:pPr>
-        <w:pStyle w:val="Code"/>
-      </w:pPr>
-      <w:r>
-        <w:t xml:space="preserve">         ChoiceFile: .\HOT2000.choices</w:t>
-      </w:r>
-    </w:p>
-    <w:p>
-      <w:pPr>
-        <w:pStyle w:val="Code"/>
-      </w:pPr>
-      <w:r>
-        <w:t xml:space="preserve">         OptionFile: .\HOT2000.options</w:t>
-      </w:r>
-    </w:p>
-    <w:p>
-      <w:pPr>
-        <w:pStyle w:val="Code"/>
-      </w:pPr>
-      <w:r>
-        <w:t xml:space="preserve">         Base model: Not specified. Using archetype specified in .choice file</w:t>
-      </w:r>
-    </w:p>
-    <w:p>
-      <w:pPr>
-        <w:pStyle w:val="Code"/>
-      </w:pPr>
-      <w:r>
         <w:t xml:space="preserve">         HOT2000 source folder:</w:t>
       </w:r>
     </w:p>
@@ -3661,6 +3256,7 @@
         <w:pStyle w:val="Code"/>
       </w:pPr>
       <w:r>
+        <w:lastRenderedPageBreak/>
         <w:t xml:space="preserve">EnergyEleckWh     =  25404.4 </w:t>
       </w:r>
     </w:p>
@@ -3762,7 +3358,6 @@
     </w:p>
     <w:p>
       <w:r>
-        <w:lastRenderedPageBreak/>
         <w:t xml:space="preserve">In addition to this summary output, comprehensive HOT2000 output is located in the edited .h2k file (in this example, </w:t>
       </w:r>
       <w:r>
@@ -3780,10 +3375,79 @@
         <w:pStyle w:val="Heading1"/>
       </w:pPr>
       <w:r>
-        <w:t xml:space="preserve">Application — running an HTAP </w:t>
-      </w:r>
-      <w:r>
-        <w:t>batch simulation</w:t>
+        <w:t>Application — running BATCH analysis</w:t>
+      </w:r>
+    </w:p>
+    <w:p>
+      <w:pPr>
+        <w:pStyle w:val="Heading1"/>
+      </w:pPr>
+      <w:r>
+        <w:t>Depreciated</w:t>
+      </w:r>
+      <w:r>
+        <w:t>: GENOPT batch runs and optimization</w:t>
+      </w:r>
+    </w:p>
+    <w:p>
+      <w:r>
+        <w:t>To use HTAP as part of genopt, the following software are needed:</w:t>
+      </w:r>
+    </w:p>
+    <w:p>
+      <w:pPr>
+        <w:pStyle w:val="ListParagraph"/>
+        <w:numPr>
+          <w:ilvl w:val="0"/>
+          <w:numId w:val="1"/>
+        </w:numPr>
+        <w:rPr>
+          <w:lang w:val="fr-CA"/>
+        </w:rPr>
+      </w:pPr>
+      <w:r>
+        <w:rPr>
+          <w:lang w:val="fr-CA"/>
+        </w:rPr>
+        <w:t xml:space="preserve">Java: </w:t>
+      </w:r>
+      <w:hyperlink r:id="rId13" w:history="1">
+        <w:r>
+          <w:rPr>
+            <w:rStyle w:val="Hyperlink"/>
+            <w:lang w:val="fr-CA"/>
+          </w:rPr>
+          <w:t>https://java.com/en/download/</w:t>
+        </w:r>
+      </w:hyperlink>
+      <w:r>
+        <w:rPr>
+          <w:lang w:val="fr-CA"/>
+        </w:rPr>
+        <w:t xml:space="preserve"> </w:t>
+      </w:r>
+    </w:p>
+    <w:p>
+      <w:pPr>
+        <w:pStyle w:val="ListParagraph"/>
+        <w:numPr>
+          <w:ilvl w:val="0"/>
+          <w:numId w:val="1"/>
+        </w:numPr>
+      </w:pPr>
+      <w:r>
+        <w:t xml:space="preserve">GenOpt: </w:t>
+      </w:r>
+      <w:hyperlink r:id="rId14" w:history="1">
+        <w:r>
+          <w:rPr>
+            <w:rStyle w:val="Hyperlink"/>
+          </w:rPr>
+          <w:t>https://simulationresearch.lbl.gov/GO/</w:t>
+        </w:r>
+      </w:hyperlink>
+      <w:r>
+        <w:t xml:space="preserve"> </w:t>
       </w:r>
     </w:p>
     <w:p>
@@ -4000,6 +3664,7 @@
     </w:p>
     <w:p>
       <w:r>
+        <w:lastRenderedPageBreak/>
         <w:t xml:space="preserve">The </w:t>
       </w:r>
       <w:r>
@@ -4189,266 +3854,266 @@
         <w:pStyle w:val="Code"/>
       </w:pPr>
       <w:r>
+        <w:t>}</w:t>
+      </w:r>
+    </w:p>
+    <w:p>
+      <w:r>
+        <w:t>Users may define different command files for specific analysis tasks; this path and file name should be updated accordingly.</w:t>
+      </w:r>
+    </w:p>
+    <w:p>
+      <w:pPr>
+        <w:pStyle w:val="Heading2"/>
+      </w:pPr>
+      <w:r>
+        <w:t>The command  (.GO-cmd) file</w:t>
+      </w:r>
+    </w:p>
+    <w:p>
+      <w:r>
+        <w:t xml:space="preserve">The command file defines how each attribute should be varied during a GenOpt </w:t>
+      </w:r>
+      <w:r>
+        <w:t>batch run, and the strategy that should be used to examine the solution space. The following is an excerpt of the vary section:</w:t>
+      </w:r>
+    </w:p>
+    <w:p>
+      <w:pPr>
+        <w:pStyle w:val="Code"/>
+      </w:pPr>
+      <w:r>
+        <w:t>Vary{</w:t>
+      </w:r>
+    </w:p>
+    <w:p>
+      <w:pPr>
+        <w:pStyle w:val="Code"/>
+        <w:rPr>
+          <w:rStyle w:val="CodeSnipGREEN0"/>
+        </w:rPr>
+      </w:pPr>
+    </w:p>
+    <w:p>
+      <w:pPr>
+        <w:pStyle w:val="Code"/>
+        <w:rPr>
+          <w:rStyle w:val="CodeSnipGREEN0"/>
+        </w:rPr>
+      </w:pPr>
+      <w:r>
+        <w:rPr>
+          <w:rStyle w:val="CodeSnipGREEN0"/>
+        </w:rPr>
+        <w:t xml:space="preserve">   // ==========================================</w:t>
+      </w:r>
+    </w:p>
+    <w:p>
+      <w:pPr>
+        <w:pStyle w:val="Code"/>
+        <w:rPr>
+          <w:rStyle w:val="CodeSnipGREEN0"/>
+        </w:rPr>
+      </w:pPr>
+      <w:r>
+        <w:rPr>
+          <w:rStyle w:val="CodeSnipGREEN0"/>
+        </w:rPr>
+        <w:t xml:space="preserve">   // Parameters that configure the simulation </w:t>
+      </w:r>
+    </w:p>
+    <w:p>
+      <w:pPr>
+        <w:pStyle w:val="Code"/>
+        <w:rPr>
+          <w:rStyle w:val="CodeSnipGREEN0"/>
+        </w:rPr>
+      </w:pPr>
+      <w:r>
+        <w:rPr>
+          <w:rStyle w:val="CodeSnipGREEN0"/>
+        </w:rPr>
+        <w:t xml:space="preserve">   // ==========================================</w:t>
+      </w:r>
+    </w:p>
+    <w:p>
+      <w:pPr>
+        <w:pStyle w:val="Code"/>
+      </w:pPr>
+      <w:r>
+        <w:t xml:space="preserve">  </w:t>
+      </w:r>
+    </w:p>
+    <w:p>
+      <w:pPr>
+        <w:pStyle w:val="Code"/>
+      </w:pPr>
+      <w:r>
+        <w:t xml:space="preserve">   // Location  </w:t>
+      </w:r>
+    </w:p>
+    <w:p>
+      <w:pPr>
+        <w:pStyle w:val="Code"/>
+      </w:pPr>
+      <w:r>
+        <w:t xml:space="preserve">   Parameter{ </w:t>
+      </w:r>
+    </w:p>
+    <w:p>
+      <w:pPr>
+        <w:pStyle w:val="Code"/>
+      </w:pPr>
+      <w:r>
+        <w:t xml:space="preserve">      Name = GOtag:Opt-Location; </w:t>
+      </w:r>
+    </w:p>
+    <w:p>
+      <w:pPr>
+        <w:pStyle w:val="Code"/>
+      </w:pPr>
+      <w:r>
+        <w:t xml:space="preserve">      Ini  = 1;</w:t>
+      </w:r>
+    </w:p>
+    <w:p>
+      <w:pPr>
+        <w:pStyle w:val="Code"/>
+      </w:pPr>
+      <w:r>
+        <w:t xml:space="preserve">      Values = "</w:t>
+      </w:r>
+      <w:r>
+        <w:t xml:space="preserve"> </w:t>
+      </w:r>
+      <w:r>
+        <w:t xml:space="preserve">ABBOTSFORD, PrinceGeorge";      </w:t>
+      </w:r>
+    </w:p>
+    <w:p>
+      <w:pPr>
+        <w:pStyle w:val="Code"/>
+      </w:pPr>
+      <w:r>
+        <w:t xml:space="preserve">   }</w:t>
+      </w:r>
+    </w:p>
+    <w:p>
+      <w:pPr>
+        <w:pStyle w:val="CodeSnipGREEN"/>
+      </w:pPr>
+      <w:r>
+        <w:t xml:space="preserve">   // =============================================</w:t>
+      </w:r>
+    </w:p>
+    <w:p>
+      <w:pPr>
+        <w:pStyle w:val="CodeSnipGREEN"/>
+      </w:pPr>
+      <w:r>
+        <w:t xml:space="preserve">   // Parameters that change the building design</w:t>
+      </w:r>
+    </w:p>
+    <w:p>
+      <w:pPr>
+        <w:pStyle w:val="CodeSnipGREEN"/>
+      </w:pPr>
+      <w:r>
+        <w:t xml:space="preserve">   // =============================================  </w:t>
+      </w:r>
+    </w:p>
+    <w:p>
+      <w:pPr>
+        <w:pStyle w:val="Code"/>
+      </w:pPr>
+      <w:r>
+        <w:t xml:space="preserve">   // Archetype definition</w:t>
+      </w:r>
+    </w:p>
+    <w:p>
+      <w:pPr>
+        <w:pStyle w:val="Code"/>
+      </w:pPr>
+      <w:r>
+        <w:t xml:space="preserve">   Parameter{ </w:t>
+      </w:r>
+    </w:p>
+    <w:p>
+      <w:pPr>
+        <w:pStyle w:val="Code"/>
+      </w:pPr>
+      <w:r>
+        <w:t xml:space="preserve">      Name = GOtag:Opt-Archetype; </w:t>
+      </w:r>
+    </w:p>
+    <w:p>
+      <w:pPr>
+        <w:pStyle w:val="Code"/>
+      </w:pPr>
+      <w:r>
+        <w:t xml:space="preserve">      Ini  = 1;</w:t>
+      </w:r>
+    </w:p>
+    <w:p>
+      <w:pPr>
+        <w:pStyle w:val="Code"/>
+      </w:pPr>
+      <w:r>
+        <w:t xml:space="preserve">      Values = "NZEH-Arch-1";      </w:t>
+      </w:r>
+    </w:p>
+    <w:p>
+      <w:pPr>
+        <w:pStyle w:val="Code"/>
+      </w:pPr>
+      <w:r>
+        <w:t xml:space="preserve">   }</w:t>
+      </w:r>
+    </w:p>
+    <w:p>
+      <w:pPr>
+        <w:pStyle w:val="Code"/>
+      </w:pPr>
+      <w:r>
+        <w:t xml:space="preserve">   </w:t>
+      </w:r>
+    </w:p>
+    <w:p>
+      <w:pPr>
+        <w:pStyle w:val="Code"/>
+        <w:rPr>
+          <w:rStyle w:val="CodeSnipGREEN0"/>
+        </w:rPr>
+      </w:pPr>
+      <w:r>
+        <w:rPr>
+          <w:rStyle w:val="CodeSnipGREEN0"/>
+        </w:rPr>
+        <w:t xml:space="preserve">   // Setting the ACH in the AIM-2 input file</w:t>
+      </w:r>
+    </w:p>
+    <w:p>
+      <w:pPr>
+        <w:pStyle w:val="Code"/>
+      </w:pPr>
+      <w:r>
+        <w:t xml:space="preserve">   Parameter{ </w:t>
+      </w:r>
+    </w:p>
+    <w:p>
+      <w:pPr>
+        <w:pStyle w:val="Code"/>
+      </w:pPr>
+      <w:r>
+        <w:t xml:space="preserve">      Name = GOtag:Opt-ACH; </w:t>
+      </w:r>
+    </w:p>
+    <w:p>
+      <w:pPr>
+        <w:pStyle w:val="Code"/>
+      </w:pPr>
+      <w:r>
         <w:lastRenderedPageBreak/>
-        <w:t>}</w:t>
-      </w:r>
-    </w:p>
-    <w:p>
-      <w:r>
-        <w:t>Users may define different command files for specific analysis tasks; this path and file name should be updated accordingly.</w:t>
-      </w:r>
-    </w:p>
-    <w:p>
-      <w:pPr>
-        <w:pStyle w:val="Heading2"/>
-      </w:pPr>
-      <w:r>
-        <w:t>The command  (.GO-cmd) file</w:t>
-      </w:r>
-    </w:p>
-    <w:p>
-      <w:r>
-        <w:t xml:space="preserve">The command file defines how each attribute should be varied during a GenOpt </w:t>
-      </w:r>
-      <w:r>
-        <w:t>batch run, and the strategy that should be used to examine the solution space. The following is an excerpt of the vary section:</w:t>
-      </w:r>
-    </w:p>
-    <w:p>
-      <w:pPr>
-        <w:pStyle w:val="Code"/>
-      </w:pPr>
-      <w:r>
-        <w:t>Vary{</w:t>
-      </w:r>
-    </w:p>
-    <w:p>
-      <w:pPr>
-        <w:pStyle w:val="Code"/>
-        <w:rPr>
-          <w:rStyle w:val="CodeSnipGREEN0"/>
-        </w:rPr>
-      </w:pPr>
-    </w:p>
-    <w:p>
-      <w:pPr>
-        <w:pStyle w:val="Code"/>
-        <w:rPr>
-          <w:rStyle w:val="CodeSnipGREEN0"/>
-        </w:rPr>
-      </w:pPr>
-      <w:r>
-        <w:rPr>
-          <w:rStyle w:val="CodeSnipGREEN0"/>
-        </w:rPr>
-        <w:t xml:space="preserve">   // ==========================================</w:t>
-      </w:r>
-    </w:p>
-    <w:p>
-      <w:pPr>
-        <w:pStyle w:val="Code"/>
-        <w:rPr>
-          <w:rStyle w:val="CodeSnipGREEN0"/>
-        </w:rPr>
-      </w:pPr>
-      <w:r>
-        <w:rPr>
-          <w:rStyle w:val="CodeSnipGREEN0"/>
-        </w:rPr>
-        <w:t xml:space="preserve">   // Parameters that configure the simulation </w:t>
-      </w:r>
-    </w:p>
-    <w:p>
-      <w:pPr>
-        <w:pStyle w:val="Code"/>
-        <w:rPr>
-          <w:rStyle w:val="CodeSnipGREEN0"/>
-        </w:rPr>
-      </w:pPr>
-      <w:r>
-        <w:rPr>
-          <w:rStyle w:val="CodeSnipGREEN0"/>
-        </w:rPr>
-        <w:t xml:space="preserve">   // ==========================================</w:t>
-      </w:r>
-    </w:p>
-    <w:p>
-      <w:pPr>
-        <w:pStyle w:val="Code"/>
-      </w:pPr>
-      <w:r>
-        <w:t xml:space="preserve">  </w:t>
-      </w:r>
-    </w:p>
-    <w:p>
-      <w:pPr>
-        <w:pStyle w:val="Code"/>
-      </w:pPr>
-      <w:r>
-        <w:t xml:space="preserve">   // Location  </w:t>
-      </w:r>
-    </w:p>
-    <w:p>
-      <w:pPr>
-        <w:pStyle w:val="Code"/>
-      </w:pPr>
-      <w:r>
-        <w:t xml:space="preserve">   Parameter{ </w:t>
-      </w:r>
-    </w:p>
-    <w:p>
-      <w:pPr>
-        <w:pStyle w:val="Code"/>
-      </w:pPr>
-      <w:r>
-        <w:t xml:space="preserve">      Name = GOtag:Opt-Location; </w:t>
-      </w:r>
-    </w:p>
-    <w:p>
-      <w:pPr>
-        <w:pStyle w:val="Code"/>
-      </w:pPr>
-      <w:r>
-        <w:t xml:space="preserve">      Ini  = 1;</w:t>
-      </w:r>
-    </w:p>
-    <w:p>
-      <w:pPr>
-        <w:pStyle w:val="Code"/>
-      </w:pPr>
-      <w:r>
-        <w:t xml:space="preserve">      Values = "</w:t>
-      </w:r>
-      <w:r>
-        <w:t xml:space="preserve"> </w:t>
-      </w:r>
-      <w:r>
-        <w:t xml:space="preserve">ABBOTSFORD, PrinceGeorge";      </w:t>
-      </w:r>
-    </w:p>
-    <w:p>
-      <w:pPr>
-        <w:pStyle w:val="Code"/>
-      </w:pPr>
-      <w:r>
-        <w:t xml:space="preserve">   }</w:t>
-      </w:r>
-    </w:p>
-    <w:p>
-      <w:pPr>
-        <w:pStyle w:val="CodeSnipGREEN"/>
-      </w:pPr>
-      <w:r>
-        <w:t xml:space="preserve">   // =============================================</w:t>
-      </w:r>
-    </w:p>
-    <w:p>
-      <w:pPr>
-        <w:pStyle w:val="CodeSnipGREEN"/>
-      </w:pPr>
-      <w:r>
-        <w:t xml:space="preserve">   // Parameters that change the building design</w:t>
-      </w:r>
-    </w:p>
-    <w:p>
-      <w:pPr>
-        <w:pStyle w:val="CodeSnipGREEN"/>
-      </w:pPr>
-      <w:r>
-        <w:t xml:space="preserve">   // =============================================  </w:t>
-      </w:r>
-    </w:p>
-    <w:p>
-      <w:pPr>
-        <w:pStyle w:val="Code"/>
-      </w:pPr>
-      <w:r>
-        <w:t xml:space="preserve">   // Archetype definition</w:t>
-      </w:r>
-    </w:p>
-    <w:p>
-      <w:pPr>
-        <w:pStyle w:val="Code"/>
-      </w:pPr>
-      <w:r>
-        <w:t xml:space="preserve">   Parameter{ </w:t>
-      </w:r>
-    </w:p>
-    <w:p>
-      <w:pPr>
-        <w:pStyle w:val="Code"/>
-      </w:pPr>
-      <w:r>
-        <w:t xml:space="preserve">      Name = GOtag:Opt-Archetype; </w:t>
-      </w:r>
-    </w:p>
-    <w:p>
-      <w:pPr>
-        <w:pStyle w:val="Code"/>
-      </w:pPr>
-      <w:r>
-        <w:t xml:space="preserve">      Ini  = 1;</w:t>
-      </w:r>
-    </w:p>
-    <w:p>
-      <w:pPr>
-        <w:pStyle w:val="Code"/>
-      </w:pPr>
-      <w:r>
-        <w:t xml:space="preserve">      Values = "NZEH-Arch-1";      </w:t>
-      </w:r>
-    </w:p>
-    <w:p>
-      <w:pPr>
-        <w:pStyle w:val="Code"/>
-      </w:pPr>
-      <w:r>
-        <w:t xml:space="preserve">   }</w:t>
-      </w:r>
-    </w:p>
-    <w:p>
-      <w:pPr>
-        <w:pStyle w:val="Code"/>
-      </w:pPr>
-      <w:r>
-        <w:t xml:space="preserve">   </w:t>
-      </w:r>
-    </w:p>
-    <w:p>
-      <w:pPr>
-        <w:pStyle w:val="Code"/>
-        <w:rPr>
-          <w:rStyle w:val="CodeSnipGREEN0"/>
-        </w:rPr>
-      </w:pPr>
-      <w:r>
-        <w:rPr>
-          <w:rStyle w:val="CodeSnipGREEN0"/>
-        </w:rPr>
-        <w:t xml:space="preserve">   // Setting the ACH in the AIM-2 input file</w:t>
-      </w:r>
-    </w:p>
-    <w:p>
-      <w:pPr>
-        <w:pStyle w:val="Code"/>
-      </w:pPr>
-      <w:r>
-        <w:t xml:space="preserve">   Parameter{ </w:t>
-      </w:r>
-    </w:p>
-    <w:p>
-      <w:pPr>
-        <w:pStyle w:val="Code"/>
-      </w:pPr>
-      <w:r>
-        <w:t xml:space="preserve">      Name = GOtag:Opt-ACH; </w:t>
-      </w:r>
-    </w:p>
-    <w:p>
-      <w:pPr>
-        <w:pStyle w:val="Code"/>
-      </w:pPr>
-      <w:r>
         <w:t xml:space="preserve">      Ini  = 1;</w:t>
       </w:r>
     </w:p>
@@ -4560,295 +4225,295 @@
         <w:pStyle w:val="Code"/>
       </w:pPr>
       <w:r>
+        <w:t>Algorithm{</w:t>
+      </w:r>
+    </w:p>
+    <w:p>
+      <w:pPr>
+        <w:pStyle w:val="Code"/>
+      </w:pPr>
+      <w:r>
+        <w:t xml:space="preserve">  Main = Parametric;</w:t>
+      </w:r>
+    </w:p>
+    <w:p>
+      <w:pPr>
+        <w:pStyle w:val="Code"/>
+      </w:pPr>
+      <w:r>
+        <w:t xml:space="preserve">  StopAtError = true; </w:t>
+      </w:r>
+    </w:p>
+    <w:p>
+      <w:pPr>
+        <w:pStyle w:val="Code"/>
+      </w:pPr>
+      <w:r>
+        <w:t>}</w:t>
+      </w:r>
+    </w:p>
+    <w:p>
+      <w:r>
+        <w:t xml:space="preserve">For a mesh run, the algorithm section is set as follows: </w:t>
+      </w:r>
+    </w:p>
+    <w:p>
+      <w:pPr>
+        <w:pStyle w:val="Code"/>
+      </w:pPr>
+      <w:r>
+        <w:t>Algorithm{</w:t>
+      </w:r>
+    </w:p>
+    <w:p>
+      <w:pPr>
+        <w:pStyle w:val="Code"/>
+      </w:pPr>
+      <w:r>
+        <w:t xml:space="preserve">  Main = Mesh;</w:t>
+      </w:r>
+    </w:p>
+    <w:p>
+      <w:pPr>
+        <w:pStyle w:val="Code"/>
+      </w:pPr>
+      <w:r>
+        <w:t xml:space="preserve">  StopAtError = true; </w:t>
+      </w:r>
+    </w:p>
+    <w:p>
+      <w:pPr>
+        <w:pStyle w:val="Code"/>
+      </w:pPr>
+      <w:r>
+        <w:t>}</w:t>
+      </w:r>
+    </w:p>
+    <w:p>
+      <w:r>
+        <w:t xml:space="preserve">While GenOpt provides a number of different optimization algorithms, only one – Particle Swarm Optimization with </w:t>
+      </w:r>
+      <w:r>
+        <w:t>I</w:t>
+      </w:r>
+      <w:r>
+        <w:t xml:space="preserve">nitial </w:t>
+      </w:r>
+      <w:r>
+        <w:t>W</w:t>
+      </w:r>
+      <w:r>
+        <w:t>eight</w:t>
+      </w:r>
+      <w:r>
+        <w:t xml:space="preserve"> (PSOIW)</w:t>
+      </w:r>
+      <w:r>
+        <w:t xml:space="preserve"> is compatible with the fully discrete approac</w:t>
+      </w:r>
+      <w:r>
+        <w:t>h used in HTAP. That algorithm is defined as follows:</w:t>
+      </w:r>
+    </w:p>
+    <w:p>
+      <w:pPr>
+        <w:pStyle w:val="Code"/>
+      </w:pPr>
+      <w:r>
+        <w:t>Algorithm{</w:t>
+      </w:r>
+    </w:p>
+    <w:p>
+      <w:pPr>
+        <w:pStyle w:val="Code"/>
+      </w:pPr>
+      <w:r>
+        <w:t xml:space="preserve">  Main                      = PSOIW;</w:t>
+      </w:r>
+    </w:p>
+    <w:p>
+      <w:pPr>
+        <w:pStyle w:val="Code"/>
+      </w:pPr>
+      <w:r>
+        <w:t xml:space="preserve">  NeighborhoodTopology      = vonNeumann;</w:t>
+      </w:r>
+    </w:p>
+    <w:p>
+      <w:pPr>
+        <w:pStyle w:val="Code"/>
+        <w:rPr>
+          <w:rStyle w:val="CodeSnipGREEN0"/>
+        </w:rPr>
+      </w:pPr>
+      <w:r>
+        <w:t xml:space="preserve">  NeighborhoodSize          = 24;         </w:t>
+      </w:r>
+      <w:r>
+        <w:rPr>
+          <w:rStyle w:val="CodeSnipGREEN0"/>
+        </w:rPr>
+        <w:t>// Disregarded for vonNeumann topology</w:t>
+      </w:r>
+    </w:p>
+    <w:p>
+      <w:pPr>
+        <w:pStyle w:val="Code"/>
+      </w:pPr>
+      <w:r>
+        <w:t xml:space="preserve">  NumberOfParticle          = 23;</w:t>
+      </w:r>
+    </w:p>
+    <w:p>
+      <w:pPr>
+        <w:pStyle w:val="Code"/>
+      </w:pPr>
+      <w:r>
+        <w:t xml:space="preserve">  NumberOfGeneration        = 2000;</w:t>
+      </w:r>
+    </w:p>
+    <w:p>
+      <w:pPr>
+        <w:pStyle w:val="Code"/>
+      </w:pPr>
+      <w:r>
+        <w:t xml:space="preserve">  Seed                      = 628;</w:t>
+      </w:r>
+    </w:p>
+    <w:p>
+      <w:pPr>
+        <w:pStyle w:val="Code"/>
+      </w:pPr>
+      <w:r>
+        <w:t xml:space="preserve">  CognitiveAcceleration     = 2;        </w:t>
+      </w:r>
+      <w:r>
+        <w:t xml:space="preserve"> </w:t>
+      </w:r>
+      <w:r>
+        <w:t xml:space="preserve"> </w:t>
+      </w:r>
+      <w:r>
+        <w:rPr>
+          <w:rStyle w:val="CodeSnipGREEN0"/>
+        </w:rPr>
+        <w:t>// 0 &lt; CognitiveAcceleration</w:t>
+      </w:r>
+    </w:p>
+    <w:p>
+      <w:pPr>
+        <w:pStyle w:val="Code"/>
+      </w:pPr>
+      <w:r>
+        <w:t xml:space="preserve">  SocialAcceleration        = 3;        </w:t>
+      </w:r>
+      <w:r>
+        <w:t xml:space="preserve"> </w:t>
+      </w:r>
+      <w:r>
+        <w:t xml:space="preserve"> </w:t>
+      </w:r>
+      <w:r>
+        <w:rPr>
+          <w:rStyle w:val="CodeSnipGREEN0"/>
+        </w:rPr>
+        <w:t>// 0 &lt; SocialAcceleration</w:t>
+      </w:r>
+    </w:p>
+    <w:p>
+      <w:pPr>
+        <w:pStyle w:val="Code"/>
+      </w:pPr>
+      <w:r>
+        <w:t xml:space="preserve">  MaxVelocityGainContinuous = 1.0;</w:t>
+      </w:r>
+    </w:p>
+    <w:p>
+      <w:pPr>
+        <w:pStyle w:val="Code"/>
+      </w:pPr>
+      <w:r>
+        <w:t xml:space="preserve">  </w:t>
+      </w:r>
+      <w:r>
+        <w:t xml:space="preserve">MaxVelocityDiscrete       = 1.0;       </w:t>
+      </w:r>
+      <w:r>
+        <w:t xml:space="preserve"> </w:t>
+      </w:r>
+      <w:r>
+        <w:rPr>
+          <w:rStyle w:val="CodeSnipGREEN0"/>
+        </w:rPr>
+        <w:t>// 0 &lt; MaxVelocityDiscrete</w:t>
+      </w:r>
+    </w:p>
+    <w:p>
+      <w:pPr>
+        <w:pStyle w:val="Code"/>
+      </w:pPr>
+      <w:r>
+        <w:t xml:space="preserve">  InitialInertiaWeight      = 1.2;       </w:t>
+      </w:r>
+      <w:r>
+        <w:t xml:space="preserve"> </w:t>
+      </w:r>
+      <w:r>
+        <w:rPr>
+          <w:rStyle w:val="CodeSnipGREEN0"/>
+        </w:rPr>
+        <w:t>// 0 &lt; InitialInertiaWeight</w:t>
+      </w:r>
+    </w:p>
+    <w:p>
+      <w:pPr>
+        <w:pStyle w:val="Code"/>
+      </w:pPr>
+      <w:r>
+        <w:t xml:space="preserve">  FinalInertiaWeight        = 0;         </w:t>
+      </w:r>
+      <w:r>
+        <w:t xml:space="preserve"> </w:t>
+      </w:r>
+      <w:r>
+        <w:rPr>
+          <w:rStyle w:val="CodeSnipGREEN0"/>
+        </w:rPr>
+        <w:t>// 0 &lt; FinalInertiaWeight</w:t>
+      </w:r>
+    </w:p>
+    <w:p>
+      <w:pPr>
+        <w:pStyle w:val="Code"/>
+      </w:pPr>
+      <w:r>
+        <w:t>}</w:t>
+      </w:r>
+    </w:p>
+    <w:p>
+      <w:r>
+        <w:t>The GenOpt documentation provides more information on configuring the PSOIW algorithm.</w:t>
+      </w:r>
+    </w:p>
+    <w:p>
+      <w:pPr>
+        <w:pStyle w:val="Heading2"/>
+      </w:pPr>
+      <w:r>
+        <w:t>Running GenOpt</w:t>
+      </w:r>
+    </w:p>
+    <w:p>
+      <w:r>
+        <w:t xml:space="preserve">Running GenOpt produces the following: </w:t>
+      </w:r>
+    </w:p>
+    <w:p>
+      <w:pPr>
+        <w:pStyle w:val="Code"/>
+      </w:pPr>
+      <w:r>
         <w:lastRenderedPageBreak/>
-        <w:t>Algorithm{</w:t>
-      </w:r>
-    </w:p>
-    <w:p>
-      <w:pPr>
-        <w:pStyle w:val="Code"/>
-      </w:pPr>
-      <w:r>
-        <w:t xml:space="preserve">  Main = Parametric;</w:t>
-      </w:r>
-    </w:p>
-    <w:p>
-      <w:pPr>
-        <w:pStyle w:val="Code"/>
-      </w:pPr>
-      <w:r>
-        <w:t xml:space="preserve">  StopAtError = true; </w:t>
-      </w:r>
-    </w:p>
-    <w:p>
-      <w:pPr>
-        <w:pStyle w:val="Code"/>
-      </w:pPr>
-      <w:r>
-        <w:t>}</w:t>
-      </w:r>
-    </w:p>
-    <w:p>
-      <w:r>
-        <w:t xml:space="preserve">For a mesh run, the algorithm section is set as follows: </w:t>
-      </w:r>
-    </w:p>
-    <w:p>
-      <w:pPr>
-        <w:pStyle w:val="Code"/>
-      </w:pPr>
-      <w:r>
-        <w:t>Algorithm{</w:t>
-      </w:r>
-    </w:p>
-    <w:p>
-      <w:pPr>
-        <w:pStyle w:val="Code"/>
-      </w:pPr>
-      <w:r>
-        <w:t xml:space="preserve">  Main = Mesh;</w:t>
-      </w:r>
-    </w:p>
-    <w:p>
-      <w:pPr>
-        <w:pStyle w:val="Code"/>
-      </w:pPr>
-      <w:r>
-        <w:t xml:space="preserve">  StopAtError = true; </w:t>
-      </w:r>
-    </w:p>
-    <w:p>
-      <w:pPr>
-        <w:pStyle w:val="Code"/>
-      </w:pPr>
-      <w:r>
-        <w:t>}</w:t>
-      </w:r>
-    </w:p>
-    <w:p>
-      <w:r>
-        <w:t xml:space="preserve">While GenOpt provides a number of different optimization algorithms, only one – Particle Swarm Optimization with </w:t>
-      </w:r>
-      <w:r>
-        <w:t>I</w:t>
-      </w:r>
-      <w:r>
-        <w:t xml:space="preserve">nitial </w:t>
-      </w:r>
-      <w:r>
-        <w:t>W</w:t>
-      </w:r>
-      <w:r>
-        <w:t>eight</w:t>
-      </w:r>
-      <w:r>
-        <w:t xml:space="preserve"> (PSOIW)</w:t>
-      </w:r>
-      <w:r>
-        <w:t xml:space="preserve"> is compatible with the fully discrete approac</w:t>
-      </w:r>
-      <w:r>
-        <w:t>h used in HTAP. That algorithm is defined as follows:</w:t>
-      </w:r>
-    </w:p>
-    <w:p>
-      <w:pPr>
-        <w:pStyle w:val="Code"/>
-      </w:pPr>
-      <w:r>
-        <w:t>Algorithm{</w:t>
-      </w:r>
-    </w:p>
-    <w:p>
-      <w:pPr>
-        <w:pStyle w:val="Code"/>
-      </w:pPr>
-      <w:r>
-        <w:t xml:space="preserve">  Main                      = PSOIW;</w:t>
-      </w:r>
-    </w:p>
-    <w:p>
-      <w:pPr>
-        <w:pStyle w:val="Code"/>
-      </w:pPr>
-      <w:r>
-        <w:t xml:space="preserve">  NeighborhoodTopology      = vonNeumann;</w:t>
-      </w:r>
-    </w:p>
-    <w:p>
-      <w:pPr>
-        <w:pStyle w:val="Code"/>
-        <w:rPr>
-          <w:rStyle w:val="CodeSnipGREEN0"/>
-        </w:rPr>
-      </w:pPr>
-      <w:r>
-        <w:t xml:space="preserve">  NeighborhoodSize          = 24;         </w:t>
-      </w:r>
-      <w:r>
-        <w:rPr>
-          <w:rStyle w:val="CodeSnipGREEN0"/>
-        </w:rPr>
-        <w:t>// Disregarded for vonNeumann topology</w:t>
-      </w:r>
-    </w:p>
-    <w:p>
-      <w:pPr>
-        <w:pStyle w:val="Code"/>
-      </w:pPr>
-      <w:r>
-        <w:t xml:space="preserve">  NumberOfParticle          = 23;</w:t>
-      </w:r>
-    </w:p>
-    <w:p>
-      <w:pPr>
-        <w:pStyle w:val="Code"/>
-      </w:pPr>
-      <w:r>
-        <w:t xml:space="preserve">  NumberOfGeneration        = 2000;</w:t>
-      </w:r>
-    </w:p>
-    <w:p>
-      <w:pPr>
-        <w:pStyle w:val="Code"/>
-      </w:pPr>
-      <w:r>
-        <w:t xml:space="preserve">  Seed                      = 628;</w:t>
-      </w:r>
-    </w:p>
-    <w:p>
-      <w:pPr>
-        <w:pStyle w:val="Code"/>
-      </w:pPr>
-      <w:r>
-        <w:t xml:space="preserve">  CognitiveAcceleration     = 2;        </w:t>
-      </w:r>
-      <w:r>
-        <w:t xml:space="preserve"> </w:t>
-      </w:r>
-      <w:r>
-        <w:t xml:space="preserve"> </w:t>
-      </w:r>
-      <w:r>
-        <w:rPr>
-          <w:rStyle w:val="CodeSnipGREEN0"/>
-        </w:rPr>
-        <w:t>// 0 &lt; CognitiveAcceleration</w:t>
-      </w:r>
-    </w:p>
-    <w:p>
-      <w:pPr>
-        <w:pStyle w:val="Code"/>
-      </w:pPr>
-      <w:r>
-        <w:t xml:space="preserve">  SocialAcceleration        = 3;        </w:t>
-      </w:r>
-      <w:r>
-        <w:t xml:space="preserve"> </w:t>
-      </w:r>
-      <w:r>
-        <w:t xml:space="preserve"> </w:t>
-      </w:r>
-      <w:r>
-        <w:rPr>
-          <w:rStyle w:val="CodeSnipGREEN0"/>
-        </w:rPr>
-        <w:t>// 0 &lt; SocialAcceleration</w:t>
-      </w:r>
-    </w:p>
-    <w:p>
-      <w:pPr>
-        <w:pStyle w:val="Code"/>
-      </w:pPr>
-      <w:r>
-        <w:t xml:space="preserve">  MaxVelocityGainContinuous = 1.0;</w:t>
-      </w:r>
-    </w:p>
-    <w:p>
-      <w:pPr>
-        <w:pStyle w:val="Code"/>
-      </w:pPr>
-      <w:r>
-        <w:t xml:space="preserve">  </w:t>
-      </w:r>
-      <w:r>
-        <w:t xml:space="preserve">MaxVelocityDiscrete       = 1.0;       </w:t>
-      </w:r>
-      <w:r>
-        <w:t xml:space="preserve"> </w:t>
-      </w:r>
-      <w:r>
-        <w:rPr>
-          <w:rStyle w:val="CodeSnipGREEN0"/>
-        </w:rPr>
-        <w:t>// 0 &lt; MaxVelocityDiscrete</w:t>
-      </w:r>
-    </w:p>
-    <w:p>
-      <w:pPr>
-        <w:pStyle w:val="Code"/>
-      </w:pPr>
-      <w:r>
-        <w:t xml:space="preserve">  InitialInertiaWeight      = 1.2;       </w:t>
-      </w:r>
-      <w:r>
-        <w:t xml:space="preserve"> </w:t>
-      </w:r>
-      <w:r>
-        <w:rPr>
-          <w:rStyle w:val="CodeSnipGREEN0"/>
-        </w:rPr>
-        <w:t>// 0 &lt; InitialInertiaWeight</w:t>
-      </w:r>
-    </w:p>
-    <w:p>
-      <w:pPr>
-        <w:pStyle w:val="Code"/>
-      </w:pPr>
-      <w:r>
-        <w:t xml:space="preserve">  FinalInertiaWeight        = 0;         </w:t>
-      </w:r>
-      <w:r>
-        <w:t xml:space="preserve"> </w:t>
-      </w:r>
-      <w:r>
-        <w:rPr>
-          <w:rStyle w:val="CodeSnipGREEN0"/>
-        </w:rPr>
-        <w:t>// 0 &lt; FinalInertiaWeight</w:t>
-      </w:r>
-    </w:p>
-    <w:p>
-      <w:pPr>
-        <w:pStyle w:val="Code"/>
-      </w:pPr>
-      <w:r>
-        <w:t>}</w:t>
-      </w:r>
-    </w:p>
-    <w:p>
-      <w:r>
-        <w:t>The GenOpt documentation provides more information on configuring the PSOIW algorithm.</w:t>
-      </w:r>
-    </w:p>
-    <w:p>
-      <w:pPr>
-        <w:pStyle w:val="Heading2"/>
-      </w:pPr>
-      <w:r>
-        <w:t>Running GenOpt</w:t>
-      </w:r>
-    </w:p>
-    <w:p>
-      <w:r>
-        <w:t xml:space="preserve">Running GenOpt produces the following: </w:t>
-      </w:r>
-    </w:p>
-    <w:p>
-      <w:pPr>
-        <w:pStyle w:val="Code"/>
-      </w:pPr>
-      <w:r>
         <w:t xml:space="preserve">PS C:\HTAP&gt; </w:t>
       </w:r>
       <w:r>
@@ -5024,297 +4689,297 @@
         <w:pStyle w:val="Code"/>
       </w:pPr>
       <w:r>
+        <w:t>Assigning 4 threads for simulations.</w:t>
+      </w:r>
+    </w:p>
+    <w:p>
+      <w:pPr>
+        <w:pStyle w:val="Code"/>
+      </w:pPr>
+      <w:r>
+        <w:t>Require 24 function evaluations.</w:t>
+      </w:r>
+    </w:p>
+    <w:p>
+      <w:pPr>
+        <w:pStyle w:val="Code"/>
+      </w:pPr>
+    </w:p>
+    <w:p>
+      <w:pPr>
+        <w:pStyle w:val="Code"/>
+      </w:pPr>
+      <w:r>
+        <w:t xml:space="preserve">   -----------------------------------------</w:t>
+      </w:r>
+    </w:p>
+    <w:p>
+      <w:pPr>
+        <w:pStyle w:val="Code"/>
+      </w:pPr>
+      <w:r>
+        <w:t xml:space="preserve">                   ^</w:t>
+      </w:r>
+    </w:p>
+    <w:p>
+      <w:pPr>
+        <w:pStyle w:val="Code"/>
+      </w:pPr>
+      <w:r>
+        <w:t xml:space="preserve">                   |</w:t>
+      </w:r>
+    </w:p>
+    <w:p>
+      <w:pPr>
+        <w:pStyle w:val="Code"/>
+      </w:pPr>
+      <w:r>
+        <w:t xml:space="preserve">                   </w:t>
+      </w:r>
+    </w:p>
+    <w:p>
+      <w:pPr>
+        <w:pStyle w:val="Code"/>
+      </w:pPr>
+      <w:r>
+        <w:t xml:space="preserve">        A lot of output appears here</w:t>
+      </w:r>
+    </w:p>
+    <w:p>
+      <w:pPr>
+        <w:pStyle w:val="Code"/>
+      </w:pPr>
+      <w:r>
+        <w:t xml:space="preserve">                    </w:t>
+      </w:r>
+    </w:p>
+    <w:p>
+      <w:pPr>
+        <w:pStyle w:val="Code"/>
+      </w:pPr>
+      <w:r>
+        <w:t xml:space="preserve">                   |</w:t>
+      </w:r>
+    </w:p>
+    <w:p>
+      <w:pPr>
+        <w:pStyle w:val="Code"/>
+      </w:pPr>
+      <w:r>
+        <w:t xml:space="preserve">                   V</w:t>
+      </w:r>
+    </w:p>
+    <w:p>
+      <w:pPr>
+        <w:pStyle w:val="Code"/>
+      </w:pPr>
+      <w:r>
+        <w:t xml:space="preserve">   -----------------------------------------</w:t>
+      </w:r>
+    </w:p>
+    <w:p>
+      <w:pPr>
+        <w:pStyle w:val="Code"/>
+      </w:pPr>
+    </w:p>
+    <w:p>
+      <w:pPr>
+        <w:pStyle w:val="Code"/>
+      </w:pPr>
+      <w:r>
+        <w:t>Simulation 24: SimplePaybackYrs = 3299.3</w:t>
+      </w:r>
+    </w:p>
+    <w:p>
+      <w:pPr>
+        <w:pStyle w:val="Code"/>
+      </w:pPr>
+      <w:r>
+        <w:t>Simulation 24: EnergyTotal      = 126.0</w:t>
+      </w:r>
+    </w:p>
+    <w:p>
+      <w:pPr>
+        <w:pStyle w:val="Code"/>
+      </w:pPr>
+      <w:r>
+        <w:t>Simulation 24: UtilBillNoPVRevenueDoll  = 2919.2</w:t>
+      </w:r>
+    </w:p>
+    <w:p>
+      <w:pPr>
+        <w:pStyle w:val="Code"/>
+      </w:pPr>
+      <w:r>
+        <w:t>Simulation 24: UtilRevenuePVDoll        = 0.0</w:t>
+      </w:r>
+    </w:p>
+    <w:p>
+      <w:pPr>
+        <w:pStyle w:val="Code"/>
+      </w:pPr>
+      <w:r>
+        <w:t>Simulation 24: UtilBillNetDoll  = 2919.23</w:t>
+      </w:r>
+    </w:p>
+    <w:p>
+      <w:pPr>
+        <w:pStyle w:val="Code"/>
+      </w:pPr>
+      <w:r>
+        <w:t>Simulation 24: UtilCostElecDoll = 1708.54</w:t>
+      </w:r>
+    </w:p>
+    <w:p>
+      <w:pPr>
+        <w:pStyle w:val="Code"/>
+      </w:pPr>
+      <w:r>
+        <w:t>Simulation 24: UtilCostGasDoll  = 1210.69</w:t>
+      </w:r>
+    </w:p>
+    <w:p>
+      <w:pPr>
+        <w:pStyle w:val="Code"/>
+      </w:pPr>
+      <w:r>
+        <w:t>Simulation 24: UtilCostPropaneDoll      = 0.0</w:t>
+      </w:r>
+    </w:p>
+    <w:p>
+      <w:pPr>
+        <w:pStyle w:val="Code"/>
+      </w:pPr>
+      <w:r>
+        <w:t>Simulation 24: UtilCostOilDoll  = 0.0</w:t>
+      </w:r>
+    </w:p>
+    <w:p>
+      <w:pPr>
+        <w:pStyle w:val="Code"/>
+      </w:pPr>
+      <w:r>
+        <w:t>Simulation 24: EnergyPVkWh      = 0.0</w:t>
+      </w:r>
+    </w:p>
+    <w:p>
+      <w:pPr>
+        <w:pStyle w:val="Code"/>
+      </w:pPr>
+      <w:r>
+        <w:t>Simulation 24: EnergyHeatingGJ  = 74.4</w:t>
+      </w:r>
+    </w:p>
+    <w:p>
+      <w:pPr>
+        <w:pStyle w:val="Code"/>
+      </w:pPr>
+      <w:r>
+        <w:t>Simulation 24: EnergyCoolingGJ  = 1.9</w:t>
+      </w:r>
+    </w:p>
+    <w:p>
+      <w:pPr>
+        <w:pStyle w:val="Code"/>
+      </w:pPr>
+      <w:r>
+        <w:t>Simulation 24: EnergyVentGJ     = 2.4</w:t>
+      </w:r>
+    </w:p>
+    <w:p>
+      <w:pPr>
+        <w:pStyle w:val="Code"/>
+      </w:pPr>
+      <w:r>
+        <w:t>Simulation 24: EnergyDHWGJ      = 20.4</w:t>
+      </w:r>
+    </w:p>
+    <w:p>
+      <w:pPr>
+        <w:pStyle w:val="Code"/>
+      </w:pPr>
+      <w:r>
+        <w:t>Simulation 24: EnergyPlugGJ     = 31.5</w:t>
+      </w:r>
+    </w:p>
+    <w:p>
+      <w:pPr>
+        <w:pStyle w:val="Code"/>
+      </w:pPr>
+      <w:r>
+        <w:t>Simulation 24: FuelEleckWh      = 16327.3</w:t>
+      </w:r>
+    </w:p>
+    <w:p>
+      <w:pPr>
+        <w:pStyle w:val="Code"/>
+      </w:pPr>
+      <w:r>
+        <w:t>Simulation 24: FuelNaturalGasM3 = 1990.4</w:t>
+      </w:r>
+    </w:p>
+    <w:p>
+      <w:pPr>
+        <w:pStyle w:val="Code"/>
+      </w:pPr>
+      <w:r>
+        <w:t>Simulation 24: FuelOilL = 0.0</w:t>
+      </w:r>
+    </w:p>
+    <w:p>
+      <w:pPr>
+        <w:pStyle w:val="Code"/>
+      </w:pPr>
+      <w:r>
+        <w:t>Simulation 24: UpgradeCostDoll  = 9501.0</w:t>
+      </w:r>
+    </w:p>
+    <w:p>
+      <w:pPr>
+        <w:pStyle w:val="Code"/>
+      </w:pPr>
+      <w:r>
+        <w:t>Simulation 24: PVSizekW = 0.0</w:t>
+      </w:r>
+    </w:p>
+    <w:p>
+      <w:pPr>
+        <w:pStyle w:val="Code"/>
+      </w:pPr>
+      <w:r>
+        <w:t>Simulation 24: PEAKHeatingW     = 12225.5</w:t>
+      </w:r>
+    </w:p>
+    <w:p>
+      <w:pPr>
+        <w:pStyle w:val="Code"/>
+      </w:pPr>
+      <w:r>
+        <w:t>Simulation 24: ERS-Value        = 0.0</w:t>
+      </w:r>
+    </w:p>
+    <w:p>
+      <w:pPr>
+        <w:pStyle w:val="Code"/>
+      </w:pPr>
+      <w:r>
+        <w:t>Simulation 24: NumTries = 1.0</w:t>
+      </w:r>
+    </w:p>
+    <w:p>
+      <w:pPr>
+        <w:pStyle w:val="Code"/>
+      </w:pPr>
+      <w:r>
+        <w:t>GenOpt completed successfully.</w:t>
+      </w:r>
+    </w:p>
+    <w:p>
+      <w:pPr>
+        <w:pStyle w:val="Code"/>
+      </w:pPr>
+      <w:r>
         <w:lastRenderedPageBreak/>
-        <w:t>Assigning 4 threads for simulations.</w:t>
-      </w:r>
-    </w:p>
-    <w:p>
-      <w:pPr>
-        <w:pStyle w:val="Code"/>
-      </w:pPr>
-      <w:r>
-        <w:t>Require 24 function evaluations.</w:t>
-      </w:r>
-    </w:p>
-    <w:p>
-      <w:pPr>
-        <w:pStyle w:val="Code"/>
-      </w:pPr>
-    </w:p>
-    <w:p>
-      <w:pPr>
-        <w:pStyle w:val="Code"/>
-      </w:pPr>
-      <w:r>
-        <w:t xml:space="preserve">   -----------------------------------------</w:t>
-      </w:r>
-    </w:p>
-    <w:p>
-      <w:pPr>
-        <w:pStyle w:val="Code"/>
-      </w:pPr>
-      <w:r>
-        <w:t xml:space="preserve">                   ^</w:t>
-      </w:r>
-    </w:p>
-    <w:p>
-      <w:pPr>
-        <w:pStyle w:val="Code"/>
-      </w:pPr>
-      <w:r>
-        <w:t xml:space="preserve">                   |</w:t>
-      </w:r>
-    </w:p>
-    <w:p>
-      <w:pPr>
-        <w:pStyle w:val="Code"/>
-      </w:pPr>
-      <w:r>
-        <w:t xml:space="preserve">                   </w:t>
-      </w:r>
-    </w:p>
-    <w:p>
-      <w:pPr>
-        <w:pStyle w:val="Code"/>
-      </w:pPr>
-      <w:r>
-        <w:t xml:space="preserve">        A lot of output appears here</w:t>
-      </w:r>
-    </w:p>
-    <w:p>
-      <w:pPr>
-        <w:pStyle w:val="Code"/>
-      </w:pPr>
-      <w:r>
-        <w:t xml:space="preserve">                    </w:t>
-      </w:r>
-    </w:p>
-    <w:p>
-      <w:pPr>
-        <w:pStyle w:val="Code"/>
-      </w:pPr>
-      <w:r>
-        <w:t xml:space="preserve">                   |</w:t>
-      </w:r>
-    </w:p>
-    <w:p>
-      <w:pPr>
-        <w:pStyle w:val="Code"/>
-      </w:pPr>
-      <w:r>
-        <w:t xml:space="preserve">                   V</w:t>
-      </w:r>
-    </w:p>
-    <w:p>
-      <w:pPr>
-        <w:pStyle w:val="Code"/>
-      </w:pPr>
-      <w:r>
-        <w:t xml:space="preserve">   -----------------------------------------</w:t>
-      </w:r>
-    </w:p>
-    <w:p>
-      <w:pPr>
-        <w:pStyle w:val="Code"/>
-      </w:pPr>
-    </w:p>
-    <w:p>
-      <w:pPr>
-        <w:pStyle w:val="Code"/>
-      </w:pPr>
-      <w:r>
-        <w:t>Simulation 24: SimplePaybackYrs = 3299.3</w:t>
-      </w:r>
-    </w:p>
-    <w:p>
-      <w:pPr>
-        <w:pStyle w:val="Code"/>
-      </w:pPr>
-      <w:r>
-        <w:t>Simulation 24: EnergyTotal      = 126.0</w:t>
-      </w:r>
-    </w:p>
-    <w:p>
-      <w:pPr>
-        <w:pStyle w:val="Code"/>
-      </w:pPr>
-      <w:r>
-        <w:t>Simulation 24: UtilBillNoPVRevenueDoll  = 2919.2</w:t>
-      </w:r>
-    </w:p>
-    <w:p>
-      <w:pPr>
-        <w:pStyle w:val="Code"/>
-      </w:pPr>
-      <w:r>
-        <w:t>Simulation 24: UtilRevenuePVDoll        = 0.0</w:t>
-      </w:r>
-    </w:p>
-    <w:p>
-      <w:pPr>
-        <w:pStyle w:val="Code"/>
-      </w:pPr>
-      <w:r>
-        <w:t>Simulation 24: UtilBillNetDoll  = 2919.23</w:t>
-      </w:r>
-    </w:p>
-    <w:p>
-      <w:pPr>
-        <w:pStyle w:val="Code"/>
-      </w:pPr>
-      <w:r>
-        <w:t>Simulation 24: UtilCostElecDoll = 1708.54</w:t>
-      </w:r>
-    </w:p>
-    <w:p>
-      <w:pPr>
-        <w:pStyle w:val="Code"/>
-      </w:pPr>
-      <w:r>
-        <w:t>Simulation 24: UtilCostGasDoll  = 1210.69</w:t>
-      </w:r>
-    </w:p>
-    <w:p>
-      <w:pPr>
-        <w:pStyle w:val="Code"/>
-      </w:pPr>
-      <w:r>
-        <w:t>Simulation 24: UtilCostPropaneDoll      = 0.0</w:t>
-      </w:r>
-    </w:p>
-    <w:p>
-      <w:pPr>
-        <w:pStyle w:val="Code"/>
-      </w:pPr>
-      <w:r>
-        <w:t>Simulation 24: UtilCostOilDoll  = 0.0</w:t>
-      </w:r>
-    </w:p>
-    <w:p>
-      <w:pPr>
-        <w:pStyle w:val="Code"/>
-      </w:pPr>
-      <w:r>
-        <w:t>Simulation 24: EnergyPVkWh      = 0.0</w:t>
-      </w:r>
-    </w:p>
-    <w:p>
-      <w:pPr>
-        <w:pStyle w:val="Code"/>
-      </w:pPr>
-      <w:r>
-        <w:t>Simulation 24: EnergyHeatingGJ  = 74.4</w:t>
-      </w:r>
-    </w:p>
-    <w:p>
-      <w:pPr>
-        <w:pStyle w:val="Code"/>
-      </w:pPr>
-      <w:r>
-        <w:t>Simulation 24: EnergyCoolingGJ  = 1.9</w:t>
-      </w:r>
-    </w:p>
-    <w:p>
-      <w:pPr>
-        <w:pStyle w:val="Code"/>
-      </w:pPr>
-      <w:r>
-        <w:t>Simulation 24: EnergyVentGJ     = 2.4</w:t>
-      </w:r>
-    </w:p>
-    <w:p>
-      <w:pPr>
-        <w:pStyle w:val="Code"/>
-      </w:pPr>
-      <w:r>
-        <w:t>Simulation 24: EnergyDHWGJ      = 20.4</w:t>
-      </w:r>
-    </w:p>
-    <w:p>
-      <w:pPr>
-        <w:pStyle w:val="Code"/>
-      </w:pPr>
-      <w:r>
-        <w:t>Simulation 24: EnergyPlugGJ     = 31.5</w:t>
-      </w:r>
-    </w:p>
-    <w:p>
-      <w:pPr>
-        <w:pStyle w:val="Code"/>
-      </w:pPr>
-      <w:r>
-        <w:t>Simulation 24: FuelEleckWh      = 16327.3</w:t>
-      </w:r>
-    </w:p>
-    <w:p>
-      <w:pPr>
-        <w:pStyle w:val="Code"/>
-      </w:pPr>
-      <w:r>
-        <w:t>Simulation 24: FuelNaturalGasM3 = 1990.4</w:t>
-      </w:r>
-    </w:p>
-    <w:p>
-      <w:pPr>
-        <w:pStyle w:val="Code"/>
-      </w:pPr>
-      <w:r>
-        <w:t>Simulation 24: FuelOilL = 0.0</w:t>
-      </w:r>
-    </w:p>
-    <w:p>
-      <w:pPr>
-        <w:pStyle w:val="Code"/>
-      </w:pPr>
-      <w:r>
-        <w:t>Simulation 24: UpgradeCostDoll  = 9501.0</w:t>
-      </w:r>
-    </w:p>
-    <w:p>
-      <w:pPr>
-        <w:pStyle w:val="Code"/>
-      </w:pPr>
-      <w:r>
-        <w:t>Simulation 24: PVSizekW = 0.0</w:t>
-      </w:r>
-    </w:p>
-    <w:p>
-      <w:pPr>
-        <w:pStyle w:val="Code"/>
-      </w:pPr>
-      <w:r>
-        <w:t>Simulation 24: PEAKHeatingW     = 12225.5</w:t>
-      </w:r>
-    </w:p>
-    <w:p>
-      <w:pPr>
-        <w:pStyle w:val="Code"/>
-      </w:pPr>
-      <w:r>
-        <w:t>Simulation 24: ERS-Value        = 0.0</w:t>
-      </w:r>
-    </w:p>
-    <w:p>
-      <w:pPr>
-        <w:pStyle w:val="Code"/>
-      </w:pPr>
-      <w:r>
-        <w:t>Simulation 24: NumTries = 1.0</w:t>
-      </w:r>
-    </w:p>
-    <w:p>
-      <w:pPr>
-        <w:pStyle w:val="Code"/>
-      </w:pPr>
-      <w:r>
-        <w:t>GenOpt completed successfully.</w:t>
-      </w:r>
-    </w:p>
-    <w:p>
-      <w:pPr>
-        <w:pStyle w:val="Code"/>
-      </w:pPr>
-      <w:r>
         <w:t>PS C:\HTAP&gt;</w:t>
       </w:r>
     </w:p>
@@ -5412,11 +5077,6 @@
     </w:p>
     <w:p/>
     <w:p/>
-    <w:p>
-      <w:pPr>
-        <w:pStyle w:val="Heading1"/>
-      </w:pPr>
-    </w:p>
     <w:p>
       <w:pPr>
         <w:pStyle w:val="Heading1"/>
@@ -5929,6 +5589,7 @@
               <w:ind w:left="0"/>
             </w:pPr>
             <w:r>
+              <w:lastRenderedPageBreak/>
               <w:sym w:font="Webdings" w:char="F09D"/>
             </w:r>
           </w:p>
@@ -6047,16 +5708,16 @@
               <w:pStyle w:val="ListParagraph"/>
               <w:ind w:left="0"/>
             </w:pPr>
-            <w:commentRangeStart w:id="1"/>
+            <w:commentRangeStart w:id="2"/>
             <w:r>
               <w:t>Ruby script that invokes HOT2000.</w:t>
             </w:r>
-            <w:commentRangeEnd w:id="1"/>
+            <w:commentRangeEnd w:id="2"/>
             <w:r>
               <w:rPr>
                 <w:rStyle w:val="CommentReference"/>
               </w:rPr>
-              <w:commentReference w:id="1"/>
+              <w:commentReference w:id="2"/>
             </w:r>
           </w:p>
         </w:tc>
@@ -6167,7 +5828,7 @@
 
 <file path=word/comments.xml><?xml version="1.0" encoding="utf-8"?>
 <w:comments xmlns:wpc="http://schemas.microsoft.com/office/word/2010/wordprocessingCanvas" xmlns:cx="http://schemas.microsoft.com/office/drawing/2014/chartex" xmlns:cx1="http://schemas.microsoft.com/office/drawing/2015/9/8/chartex" xmlns:mc="http://schemas.openxmlformats.org/markup-compatibility/2006" xmlns:o="urn:schemas-microsoft-com:office:office" xmlns:r="http://schemas.openxmlformats.org/officeDocument/2006/relationships" xmlns:m="http://schemas.openxmlformats.org/officeDocument/2006/math" xmlns:v="urn:schemas-microsoft-com:vml" xmlns:wp14="http://schemas.microsoft.com/office/word/2010/wordprocessingDrawing" xmlns:wp="http://schemas.openxmlformats.org/drawingml/2006/wordprocessingDrawing" xmlns:w10="urn:schemas-microsoft-com:office:word" xmlns:w="http://schemas.openxmlformats.org/wordprocessingml/2006/main" xmlns:w14="http://schemas.microsoft.com/office/word/2010/wordml" xmlns:w15="http://schemas.microsoft.com/office/word/2012/wordml" xmlns:w16se="http://schemas.microsoft.com/office/word/2015/wordml/symex" xmlns:wpg="http://schemas.microsoft.com/office/word/2010/wordprocessingGroup" xmlns:wpi="http://schemas.microsoft.com/office/word/2010/wordprocessingInk" xmlns:wne="http://schemas.microsoft.com/office/word/2006/wordml" xmlns:wps="http://schemas.microsoft.com/office/word/2010/wordprocessingShape" mc:Ignorable="w14 w15 w16se wp14">
-  <w:comment w:id="1" w:author="Ferguson, Alex" w:date="2017-08-04T14:52:00Z" w:initials="FA">
+  <w:comment w:id="2" w:author="Ferguson, Alex" w:date="2017-08-04T14:52:00Z" w:initials="FA">
     <w:p>
       <w:pPr>
         <w:pStyle w:val="CommentText"/>
@@ -8921,7 +8582,7 @@
 </file>
 
 <file path=customXml/itemProps1.xml><?xml version="1.0" encoding="utf-8"?>
-<ds:datastoreItem xmlns:ds="http://schemas.openxmlformats.org/officeDocument/2006/customXml" ds:itemID="{DB550B4D-ADB1-4F14-9086-BCBFF142F793}">
+<ds:datastoreItem xmlns:ds="http://schemas.openxmlformats.org/officeDocument/2006/customXml" ds:itemID="{150EF59B-F1AB-4A0C-9FA1-6B774865C176}">
   <ds:schemaRefs>
     <ds:schemaRef ds:uri="http://schemas.openxmlformats.org/officeDocument/2006/bibliography"/>
   </ds:schemaRefs>

</xml_diff>